<commit_message>
Added list for supported algorithms and methods
</commit_message>
<xml_diff>
--- a/fn_machine_learning/doc/Resilient Machine Learning User Guide.docx
+++ b/fn_machine_learning/doc/Resilient Machine Learning User Guide.docx
@@ -45,13 +45,8 @@
         <w:ind w:left="547"/>
         <w:contextualSpacing/>
       </w:pPr>
-      <w:proofErr w:type="spellStart"/>
-      <w:r>
-        <w:t>sudo</w:t>
-      </w:r>
-      <w:proofErr w:type="spellEnd"/>
-      <w:r>
-        <w:t xml:space="preserve"> pip install --upgrade pip</w:t>
+      <w:r>
+        <w:t>sudo pip install --upgrade pip</w:t>
       </w:r>
     </w:p>
     <w:p>
@@ -60,19 +55,9 @@
         <w:ind w:left="547"/>
         <w:contextualSpacing/>
       </w:pPr>
-      <w:proofErr w:type="spellStart"/>
-      <w:r>
-        <w:t>sudo</w:t>
-      </w:r>
-      <w:proofErr w:type="spellEnd"/>
-      <w:r>
-        <w:t xml:space="preserve"> pip install --upgrade </w:t>
-      </w:r>
-      <w:proofErr w:type="spellStart"/>
-      <w:r>
-        <w:t>setuptools</w:t>
-      </w:r>
-      <w:proofErr w:type="spellEnd"/>
+      <w:r>
+        <w:t>sudo pip install --upgrade setuptools</w:t>
+      </w:r>
     </w:p>
     <w:p>
       <w:pPr>
@@ -80,13 +65,8 @@
         <w:ind w:left="547"/>
         <w:contextualSpacing/>
       </w:pPr>
-      <w:proofErr w:type="spellStart"/>
-      <w:r>
-        <w:t>sudo</w:t>
-      </w:r>
-      <w:proofErr w:type="spellEnd"/>
-      <w:r>
-        <w:t xml:space="preserve"> pip install --upgrade resilient-circuits</w:t>
+      <w:r>
+        <w:t>sudo pip install --upgrade resilient-circuits</w:t>
       </w:r>
     </w:p>
     <w:p>
@@ -118,13 +98,8 @@
           <w:lang w:val="en-GB"/>
         </w:rPr>
       </w:pPr>
-      <w:proofErr w:type="spellStart"/>
-      <w:r>
-        <w:t>sudo</w:t>
-      </w:r>
-      <w:proofErr w:type="spellEnd"/>
-      <w:r>
-        <w:t xml:space="preserve"> pip install pandas-0.23.4-cp27-cp27m-linux_86_64.whl</w:t>
+      <w:r>
+        <w:t>sudo pip install pandas-0.23.4-cp27-cp27m-linux_86_64.whl</w:t>
       </w:r>
     </w:p>
     <w:p>
@@ -139,31 +114,7 @@
         <w:t>there</w:t>
       </w:r>
       <w:r>
-        <w:t xml:space="preserve"> is no wheel for pandas on </w:t>
-      </w:r>
-      <w:proofErr w:type="spellStart"/>
-      <w:r>
-        <w:t>Redhat</w:t>
-      </w:r>
-      <w:proofErr w:type="spellEnd"/>
-      <w:r>
-        <w:t xml:space="preserve"> Enterprise 7 available from pip. Also </w:t>
-      </w:r>
-      <w:proofErr w:type="spellStart"/>
-      <w:r>
-        <w:t>Redhat</w:t>
-      </w:r>
-      <w:proofErr w:type="spellEnd"/>
-      <w:r>
-        <w:t xml:space="preserve"> Enterprise 7 does not have </w:t>
-      </w:r>
-      <w:proofErr w:type="spellStart"/>
-      <w:r>
-        <w:t>gcc</w:t>
-      </w:r>
-      <w:proofErr w:type="spellEnd"/>
-      <w:r>
-        <w:t xml:space="preserve">/g++ installed, so pip </w:t>
+        <w:t xml:space="preserve"> is no wheel for pandas on Redhat Enterprise 7 available from pip. Also Redhat Enterprise 7 does not have gcc/g++ installed, so pip </w:t>
       </w:r>
       <w:r>
         <w:t>cannot build</w:t>
@@ -215,21 +166,8 @@
         <w:pStyle w:val="Code"/>
         <w:ind w:left="0" w:firstLine="360"/>
       </w:pPr>
-      <w:proofErr w:type="spellStart"/>
-      <w:r>
-        <w:t>sudo</w:t>
-      </w:r>
-      <w:proofErr w:type="spellEnd"/>
-      <w:r>
-        <w:t xml:space="preserve"> pip install --upgrade </w:t>
-      </w:r>
-      <w:proofErr w:type="spellStart"/>
-      <w:r>
-        <w:t>fn_machine_learning</w:t>
-      </w:r>
-      <w:proofErr w:type="spellEnd"/>
-      <w:r>
-        <w:t>-&lt;</w:t>
+      <w:r>
+        <w:t>sudo pip install --upgrade fn_machine_learning-&lt;</w:t>
       </w:r>
       <w:r>
         <w:rPr>
@@ -322,23 +260,7 @@
           <w:rFonts w:cs="Arial"/>
           <w:color w:val="000000"/>
         </w:rPr>
-        <w:t xml:space="preserve">Using </w:t>
-      </w:r>
-      <w:proofErr w:type="spellStart"/>
-      <w:r>
-        <w:rPr>
-          <w:rFonts w:cs="Arial"/>
-          <w:color w:val="000000"/>
-        </w:rPr>
-        <w:t>sudo</w:t>
-      </w:r>
-      <w:proofErr w:type="spellEnd"/>
-      <w:r>
-        <w:rPr>
-          <w:rFonts w:cs="Arial"/>
-          <w:color w:val="000000"/>
-        </w:rPr>
-        <w:t xml:space="preserve">, </w:t>
+        <w:t xml:space="preserve">Using sudo, </w:t>
       </w:r>
       <w:r>
         <w:rPr>
@@ -354,21 +276,8 @@
         <w:keepNext/>
         <w:ind w:left="720"/>
       </w:pPr>
-      <w:proofErr w:type="spellStart"/>
-      <w:r>
-        <w:t>sudo</w:t>
-      </w:r>
-      <w:proofErr w:type="spellEnd"/>
-      <w:r>
-        <w:t xml:space="preserve"> </w:t>
-      </w:r>
-      <w:proofErr w:type="spellStart"/>
-      <w:r>
-        <w:t>su</w:t>
-      </w:r>
-      <w:proofErr w:type="spellEnd"/>
-      <w:r>
-        <w:t xml:space="preserve"> - integration</w:t>
+      <w:r>
+        <w:t>sudo su - integration</w:t>
       </w:r>
     </w:p>
     <w:p>
@@ -529,19 +438,9 @@
         <w:pStyle w:val="Code"/>
         <w:ind w:firstLine="180"/>
       </w:pPr>
-      <w:proofErr w:type="spellStart"/>
-      <w:r>
-        <w:t>max_count</w:t>
-      </w:r>
-      <w:proofErr w:type="spellEnd"/>
-      <w:r>
-        <w:t>=</w:t>
-      </w:r>
-      <w:proofErr w:type="spellStart"/>
-      <w:r>
-        <w:t>optional_max_count_of_samples_to_process</w:t>
-      </w:r>
-      <w:proofErr w:type="spellEnd"/>
+      <w:r>
+        <w:t>max_count=optional_max_count_of_samples_to_process</w:t>
+      </w:r>
     </w:p>
     <w:p>
       <w:pPr>
@@ -562,29 +461,20 @@
           <w:rFonts w:cs="Arial"/>
           <w:color w:val="000000"/>
         </w:rPr>
-        <w:t>In the [</w:t>
-      </w:r>
-      <w:proofErr w:type="spellStart"/>
+        <w:t>In the [machine_learning_predict</w:t>
+      </w:r>
       <w:r>
         <w:rPr>
           <w:rFonts w:cs="Arial"/>
           <w:color w:val="000000"/>
         </w:rPr>
-        <w:t>machine_learning_predict</w:t>
-      </w:r>
-      <w:proofErr w:type="spellEnd"/>
+        <w:t>]</w:t>
+      </w:r>
       <w:r>
         <w:rPr>
           <w:rFonts w:cs="Arial"/>
           <w:color w:val="000000"/>
         </w:rPr>
-        <w:t>]</w:t>
-      </w:r>
-      <w:r>
-        <w:rPr>
-          <w:rFonts w:cs="Arial"/>
-          <w:color w:val="000000"/>
-        </w:rPr>
         <w:t xml:space="preserve"> section, edit the settings as follows:</w:t>
       </w:r>
     </w:p>
@@ -593,19 +483,9 @@
         <w:pStyle w:val="Code"/>
         <w:ind w:left="720"/>
       </w:pPr>
-      <w:proofErr w:type="spellStart"/>
-      <w:r>
-        <w:t>active_model</w:t>
-      </w:r>
-      <w:proofErr w:type="spellEnd"/>
-      <w:r>
-        <w:t>=</w:t>
-      </w:r>
-      <w:proofErr w:type="spellStart"/>
-      <w:r>
-        <w:t>path_to_a_saved_model_file</w:t>
-      </w:r>
-      <w:proofErr w:type="spellEnd"/>
+      <w:r>
+        <w:t>active_model=path_to_a_saved_model_file</w:t>
+      </w:r>
     </w:p>
     <w:p>
       <w:pPr>
@@ -626,29 +506,20 @@
           <w:rFonts w:cs="Arial"/>
           <w:color w:val="000000"/>
         </w:rPr>
-        <w:t>In the [</w:t>
-      </w:r>
-      <w:proofErr w:type="spellStart"/>
+        <w:t>In the [machine_learning</w:t>
+      </w:r>
       <w:r>
         <w:rPr>
           <w:rFonts w:cs="Arial"/>
           <w:color w:val="000000"/>
         </w:rPr>
-        <w:t>machine_learning</w:t>
-      </w:r>
-      <w:proofErr w:type="spellEnd"/>
+        <w:t>]</w:t>
+      </w:r>
       <w:r>
         <w:rPr>
           <w:rFonts w:cs="Arial"/>
           <w:color w:val="000000"/>
         </w:rPr>
-        <w:t>]</w:t>
-      </w:r>
-      <w:r>
-        <w:rPr>
-          <w:rFonts w:cs="Arial"/>
-          <w:color w:val="000000"/>
-        </w:rPr>
         <w:t xml:space="preserve"> section, edit the settings as follows:</w:t>
       </w:r>
     </w:p>
@@ -658,13 +529,8 @@
         <w:ind w:left="720"/>
       </w:pPr>
       <w:r>
-        <w:t>prediction=</w:t>
-      </w:r>
-      <w:proofErr w:type="spellStart"/>
-      <w:r>
-        <w:t>field_to_predict</w:t>
-      </w:r>
-      <w:proofErr w:type="spellEnd"/>
+        <w:t>prediction=field_to_predict</w:t>
+      </w:r>
     </w:p>
     <w:p>
       <w:pPr>
@@ -672,13 +538,8 @@
         <w:ind w:left="720"/>
       </w:pPr>
       <w:r>
-        <w:t>features=</w:t>
-      </w:r>
-      <w:proofErr w:type="spellStart"/>
-      <w:r>
-        <w:t>fields_to_be_used_as_features_separated_by_comma</w:t>
-      </w:r>
-      <w:proofErr w:type="spellEnd"/>
+        <w:t>features=fields_to_be_used_as_features_separated_by_comma</w:t>
+      </w:r>
     </w:p>
     <w:p>
       <w:pPr>
@@ -686,13 +547,8 @@
         <w:ind w:left="720"/>
       </w:pPr>
       <w:r>
-        <w:t>algorithm=</w:t>
-      </w:r>
-      <w:proofErr w:type="spellStart"/>
-      <w:r>
-        <w:t>algorithm_for_model</w:t>
-      </w:r>
-      <w:proofErr w:type="spellEnd"/>
+        <w:t>algorithm=algorithm_for_model</w:t>
+      </w:r>
     </w:p>
     <w:p>
       <w:pPr>
@@ -701,13 +557,8 @@
       </w:pPr>
       <w:r>
         <w:lastRenderedPageBreak/>
-        <w:t>method=</w:t>
-      </w:r>
-      <w:proofErr w:type="spellStart"/>
-      <w:r>
-        <w:t>optional_ensemble_method</w:t>
-      </w:r>
-      <w:proofErr w:type="spellEnd"/>
+        <w:t>method=optional_ensemble_method</w:t>
+      </w:r>
     </w:p>
     <w:p>
       <w:pPr>
@@ -717,6 +568,152 @@
       <w:r>
         <w:t>split=split_train_test_default_0.5</w:t>
       </w:r>
+    </w:p>
+    <w:p>
+      <w:pPr>
+        <w:pStyle w:val="BodyText"/>
+      </w:pPr>
+      <w:r>
+        <w:t>Please note that these are the algorithms and ensemble methods supported currently.</w:t>
+      </w:r>
+    </w:p>
+    <w:p>
+      <w:pPr>
+        <w:pStyle w:val="BodyText"/>
+      </w:pPr>
+      <w:r>
+        <w:t>Algorithms:</w:t>
+      </w:r>
+    </w:p>
+    <w:p>
+      <w:pPr>
+        <w:pStyle w:val="BodyText"/>
+        <w:numPr>
+          <w:ilvl w:val="0"/>
+          <w:numId w:val="5"/>
+        </w:numPr>
+      </w:pPr>
+      <w:r>
+        <w:t>Logistic Regression</w:t>
+      </w:r>
+    </w:p>
+    <w:p>
+      <w:pPr>
+        <w:pStyle w:val="BodyText"/>
+        <w:numPr>
+          <w:ilvl w:val="0"/>
+          <w:numId w:val="5"/>
+        </w:numPr>
+      </w:pPr>
+      <w:r>
+        <w:t>SVM</w:t>
+      </w:r>
+    </w:p>
+    <w:p>
+      <w:pPr>
+        <w:pStyle w:val="BodyText"/>
+        <w:numPr>
+          <w:ilvl w:val="0"/>
+          <w:numId w:val="5"/>
+        </w:numPr>
+      </w:pPr>
+      <w:r>
+        <w:t>SVM with Gaussian kernel</w:t>
+      </w:r>
+    </w:p>
+    <w:p>
+      <w:pPr>
+        <w:pStyle w:val="BodyText"/>
+        <w:numPr>
+          <w:ilvl w:val="0"/>
+          <w:numId w:val="5"/>
+        </w:numPr>
+      </w:pPr>
+      <w:r>
+        <w:t>Decision Tree</w:t>
+      </w:r>
+    </w:p>
+    <w:p>
+      <w:pPr>
+        <w:pStyle w:val="BodyText"/>
+        <w:numPr>
+          <w:ilvl w:val="0"/>
+          <w:numId w:val="5"/>
+        </w:numPr>
+      </w:pPr>
+      <w:r>
+        <w:t>Random Forest</w:t>
+      </w:r>
+    </w:p>
+    <w:p>
+      <w:pPr>
+        <w:pStyle w:val="BodyText"/>
+        <w:numPr>
+          <w:ilvl w:val="0"/>
+          <w:numId w:val="5"/>
+        </w:numPr>
+      </w:pPr>
+      <w:r>
+        <w:t>GaussianNB</w:t>
+      </w:r>
+    </w:p>
+    <w:p>
+      <w:pPr>
+        <w:pStyle w:val="BodyText"/>
+        <w:numPr>
+          <w:ilvl w:val="0"/>
+          <w:numId w:val="5"/>
+        </w:numPr>
+      </w:pPr>
+      <w:r>
+        <w:t>BernoulliNB</w:t>
+      </w:r>
+    </w:p>
+    <w:p>
+      <w:pPr>
+        <w:pStyle w:val="BodyText"/>
+        <w:numPr>
+          <w:ilvl w:val="0"/>
+          <w:numId w:val="5"/>
+        </w:numPr>
+      </w:pPr>
+      <w:r>
+        <w:t>K-Nearest Neighbor</w:t>
+      </w:r>
+    </w:p>
+    <w:p>
+      <w:pPr>
+        <w:pStyle w:val="BodyText"/>
+      </w:pPr>
+      <w:r>
+        <w:t>Ensemble methods:</w:t>
+      </w:r>
+    </w:p>
+    <w:p>
+      <w:pPr>
+        <w:pStyle w:val="BodyText"/>
+        <w:numPr>
+          <w:ilvl w:val="0"/>
+          <w:numId w:val="6"/>
+        </w:numPr>
+      </w:pPr>
+      <w:r>
+        <w:t>Bagging</w:t>
+      </w:r>
+    </w:p>
+    <w:p>
+      <w:pPr>
+        <w:pStyle w:val="BodyText"/>
+        <w:numPr>
+          <w:ilvl w:val="0"/>
+          <w:numId w:val="6"/>
+        </w:numPr>
+      </w:pPr>
+      <w:r>
+        <w:t>Adaptive Boosting</w:t>
+      </w:r>
+      <w:bookmarkStart w:id="0" w:name="_GoBack"/>
+      <w:bookmarkEnd w:id="0"/>
     </w:p>
     <w:p>
       <w:pPr>
@@ -924,23 +921,7 @@
         <w:t>s</w:t>
       </w:r>
       <w:r>
-        <w:t xml:space="preserve"> from the [</w:t>
-      </w:r>
-      <w:proofErr w:type="spellStart"/>
-      <w:r>
-        <w:t>machine_learning</w:t>
-      </w:r>
-      <w:proofErr w:type="spellEnd"/>
-      <w:r>
-        <w:t xml:space="preserve">] section of the </w:t>
-      </w:r>
-      <w:proofErr w:type="spellStart"/>
-      <w:r>
-        <w:t>app.config</w:t>
-      </w:r>
-      <w:proofErr w:type="spellEnd"/>
-      <w:r>
-        <w:t xml:space="preserve"> to build </w:t>
+        <w:t xml:space="preserve"> from the [machine_learning] section of the app.config to build </w:t>
       </w:r>
       <w:r>
         <w:t>the</w:t>
@@ -1054,6 +1035,7 @@
               <w:pStyle w:val="BodyText"/>
             </w:pPr>
             <w:r>
+              <w:lastRenderedPageBreak/>
               <w:t>File path to a CSV file that contains the samples.</w:t>
             </w:r>
           </w:p>
@@ -1080,15 +1062,7 @@
               <w:t xml:space="preserve">platform </w:t>
             </w:r>
             <w:r>
-              <w:t xml:space="preserve">(specified in </w:t>
-            </w:r>
-            <w:proofErr w:type="spellStart"/>
-            <w:r>
-              <w:t>app.config</w:t>
-            </w:r>
-            <w:proofErr w:type="spellEnd"/>
-            <w:r>
-              <w:t xml:space="preserve">) as samples. </w:t>
+              <w:t xml:space="preserve">(specified in app.config) as samples. </w:t>
             </w:r>
           </w:p>
           <w:p>
@@ -1107,6 +1081,7 @@
         <w:pStyle w:val="BodyText"/>
       </w:pPr>
       <w:r>
+        <w:lastRenderedPageBreak/>
         <w:t>Example:</w:t>
       </w:r>
     </w:p>
@@ -1201,7 +1176,6 @@
         <w:pStyle w:val="Heading2"/>
       </w:pPr>
       <w:r>
-        <w:lastRenderedPageBreak/>
         <w:t>Rebuild</w:t>
       </w:r>
     </w:p>
@@ -1242,13 +1216,8 @@
               <w:pStyle w:val="BodyText"/>
             </w:pPr>
             <w:r>
-              <w:t>-</w:t>
+              <w:t>-i</w:t>
             </w:r>
-            <w:proofErr w:type="spellStart"/>
-            <w:r>
-              <w:t>i</w:t>
-            </w:r>
-            <w:proofErr w:type="spellEnd"/>
           </w:p>
         </w:tc>
         <w:tc>
@@ -1327,15 +1296,7 @@
               <w:t xml:space="preserve">platform </w:t>
             </w:r>
             <w:r>
-              <w:t xml:space="preserve">(specified in </w:t>
-            </w:r>
-            <w:proofErr w:type="spellStart"/>
-            <w:r>
-              <w:t>app.config</w:t>
-            </w:r>
-            <w:proofErr w:type="spellEnd"/>
-            <w:r>
-              <w:t xml:space="preserve">) as samples. </w:t>
+              <w:t xml:space="preserve">(specified in app.config) as samples. </w:t>
             </w:r>
           </w:p>
           <w:p>
@@ -1360,15 +1321,7 @@
         <w:t>is</w:t>
       </w:r>
       <w:r>
-        <w:t xml:space="preserve"> taken from the saved file instead of from </w:t>
-      </w:r>
-      <w:proofErr w:type="spellStart"/>
-      <w:r>
-        <w:t>app.config</w:t>
-      </w:r>
-      <w:proofErr w:type="spellEnd"/>
-      <w:r>
-        <w:t>. This subcommand is intended for rebuilding/updating a successful model after new samples are available.</w:t>
+        <w:t xml:space="preserve"> taken from the saved file instead of from app.config. This subcommand is intended for rebuilding/updating a successful model after new samples are available.</w:t>
       </w:r>
     </w:p>
     <w:p>
@@ -1389,15 +1342,7 @@
         </w:rPr>
       </w:pPr>
       <w:r>
-        <w:t>res-ml build -</w:t>
-      </w:r>
-      <w:proofErr w:type="spellStart"/>
-      <w:r>
-        <w:t>i</w:t>
-      </w:r>
-      <w:proofErr w:type="spellEnd"/>
-      <w:r>
-        <w:t xml:space="preserve"> lg_adaboost.ml </w:t>
+        <w:t xml:space="preserve">res-ml build -i lg_adaboost.ml </w:t>
       </w:r>
     </w:p>
     <w:p>
@@ -1513,13 +1458,8 @@
               <w:pStyle w:val="BodyText"/>
             </w:pPr>
             <w:r>
-              <w:t>-</w:t>
+              <w:t>-i</w:t>
             </w:r>
-            <w:proofErr w:type="spellStart"/>
-            <w:r>
-              <w:t>i</w:t>
-            </w:r>
-            <w:proofErr w:type="spellEnd"/>
           </w:p>
         </w:tc>
         <w:tc>
@@ -1553,6 +1493,7 @@
         <w:pStyle w:val="BodyText"/>
       </w:pPr>
       <w:r>
+        <w:lastRenderedPageBreak/>
         <w:t>Example:</w:t>
       </w:r>
     </w:p>
@@ -1566,15 +1507,7 @@
         </w:rPr>
       </w:pPr>
       <w:r>
-        <w:t>res-ml view -</w:t>
-      </w:r>
-      <w:proofErr w:type="spellStart"/>
-      <w:r>
-        <w:t>i</w:t>
-      </w:r>
-      <w:proofErr w:type="spellEnd"/>
-      <w:r>
-        <w:t xml:space="preserve"> lg_adaboost.ml </w:t>
+        <w:t xml:space="preserve">res-ml view -i lg_adaboost.ml </w:t>
       </w:r>
     </w:p>
     <w:p>
@@ -1670,31 +1603,7 @@
         <w:t>C</w:t>
       </w:r>
       <w:r>
-        <w:t xml:space="preserve">opy the model you want to use for prediction to the </w:t>
-      </w:r>
-      <w:proofErr w:type="spellStart"/>
-      <w:r>
-        <w:t>active_model</w:t>
-      </w:r>
-      <w:proofErr w:type="spellEnd"/>
-      <w:r>
-        <w:t xml:space="preserve"> specified in the </w:t>
-      </w:r>
-      <w:proofErr w:type="spellStart"/>
-      <w:r>
-        <w:t>app.config</w:t>
-      </w:r>
-      <w:proofErr w:type="spellEnd"/>
-      <w:r>
-        <w:t xml:space="preserve">. This is easier than modifying the </w:t>
-      </w:r>
-      <w:proofErr w:type="spellStart"/>
-      <w:r>
-        <w:t>app.config</w:t>
-      </w:r>
-      <w:proofErr w:type="spellEnd"/>
-      <w:r>
-        <w:t xml:space="preserve"> to point to the model file you want to use, because you do</w:t>
+        <w:t>opy the model you want to use for prediction to the active_model specified in the app.config. This is easier than modifying the app.config to point to the model file you want to use, because you do</w:t>
       </w:r>
       <w:r>
         <w:t xml:space="preserve"> </w:t>
@@ -1714,19 +1623,10 @@
         <w:pStyle w:val="BodyText"/>
       </w:pPr>
       <w:r>
-        <w:lastRenderedPageBreak/>
         <w:t>T</w:t>
       </w:r>
       <w:r>
-        <w:t>he sample workflow included in this integration is called “ML predict urgency”. A custom field called “</w:t>
-      </w:r>
-      <w:proofErr w:type="spellStart"/>
-      <w:r>
-        <w:t>ml_urgency_prediction</w:t>
-      </w:r>
-      <w:proofErr w:type="spellEnd"/>
-      <w:r>
-        <w:t xml:space="preserve">” </w:t>
+        <w:t xml:space="preserve">he sample workflow included in this integration is called “ML predict urgency”. A custom field called “ml_urgency_prediction” </w:t>
       </w:r>
       <w:r>
         <w:t>is</w:t>
@@ -1881,6 +1781,7 @@
         <w:rPr>
           <w:noProof/>
         </w:rPr>
+        <w:lastRenderedPageBreak/>
         <w:drawing>
           <wp:inline distT="0" distB="0" distL="0" distR="0" wp14:anchorId="6F3ED402" wp14:editId="1C617238">
             <wp:extent cx="5995636" cy="2115127"/>
@@ -1959,36 +1860,33 @@
         <w:pStyle w:val="BodyText"/>
       </w:pPr>
       <w:r>
+        <w:t>Go to the “Details” tab to make</w:t>
+      </w:r>
+      <w:r>
+        <w:t xml:space="preserve"> that all the features are non-empty. In this particular example, </w:t>
+      </w:r>
+      <w:r>
+        <w:t xml:space="preserve">the </w:t>
+      </w:r>
+      <w:r>
+        <w:t xml:space="preserve">features are “NIST Attack Vectors”, “Incident Type”, “Incident Disposition”, and “Negative PR”. From the following screenshot, we can see none of these fields </w:t>
+      </w:r>
+      <w:r>
+        <w:t xml:space="preserve">is blank here. </w:t>
+      </w:r>
+      <w:r>
+        <w:t xml:space="preserve">Therefore, </w:t>
+      </w:r>
+      <w:r>
+        <w:t>this an incident we can predict.</w:t>
+      </w:r>
+    </w:p>
+    <w:p>
+      <w:r>
+        <w:rPr>
+          <w:noProof/>
+        </w:rPr>
         <w:lastRenderedPageBreak/>
-        <w:t xml:space="preserve">Go to the “Details” tab to </w:t>
-      </w:r>
-      <w:r>
-        <w:t>make</w:t>
-      </w:r>
-      <w:r>
-        <w:t xml:space="preserve"> that all the features are non-empty. In this particular example, </w:t>
-      </w:r>
-      <w:r>
-        <w:t xml:space="preserve">the </w:t>
-      </w:r>
-      <w:r>
-        <w:t xml:space="preserve">features are “NIST Attack Vectors”, “Incident Type”, “Incident Disposition”, and “Negative PR”. From the following screenshot, we can see none of these fields </w:t>
-      </w:r>
-      <w:r>
-        <w:t xml:space="preserve">is blank here. </w:t>
-      </w:r>
-      <w:r>
-        <w:t xml:space="preserve">Therefore, </w:t>
-      </w:r>
-      <w:r>
-        <w:t>this an incident we can predict.</w:t>
-      </w:r>
-    </w:p>
-    <w:p>
-      <w:r>
-        <w:rPr>
-          <w:noProof/>
-        </w:rPr>
         <w:drawing>
           <wp:inline distT="0" distB="0" distL="0" distR="0" wp14:anchorId="4C067029" wp14:editId="5A9B450C">
             <wp:extent cx="5509475" cy="7277100"/>
@@ -2275,32 +2173,14 @@
         <w:t>,</w:t>
       </w:r>
       <w:r>
-        <w:t xml:space="preserve"> </w:t>
-      </w:r>
-      <w:proofErr w:type="spellStart"/>
-      <w:r>
-        <w:t>ml_urgency_prediction</w:t>
-      </w:r>
-      <w:proofErr w:type="spellEnd"/>
-      <w:r>
-        <w:t xml:space="preserve">. </w:t>
+        <w:t xml:space="preserve"> ml_urgency_prediction. </w:t>
       </w:r>
       <w:r>
         <w:t xml:space="preserve">The </w:t>
       </w:r>
       <w:r>
-        <w:t xml:space="preserve">user needs to manually copy it over to </w:t>
-      </w:r>
-      <w:proofErr w:type="spellStart"/>
-      <w:r>
-        <w:t>severity_id</w:t>
-      </w:r>
-      <w:proofErr w:type="spellEnd"/>
-      <w:r>
-        <w:t xml:space="preserve"> (which is the predict field). </w:t>
-      </w:r>
-      <w:bookmarkStart w:id="0" w:name="_GoBack"/>
-      <w:bookmarkEnd w:id="0"/>
+        <w:t xml:space="preserve">user needs to manually copy it over to severity_id (which is the predict field). </w:t>
+      </w:r>
     </w:p>
     <w:p>
       <w:pPr>
@@ -2313,31 +2193,15 @@
         <w:t xml:space="preserve">user </w:t>
       </w:r>
       <w:r>
-        <w:t xml:space="preserve">wants to write the prediction value into </w:t>
-      </w:r>
-      <w:proofErr w:type="spellStart"/>
-      <w:r>
-        <w:t>severity_id</w:t>
-      </w:r>
-      <w:proofErr w:type="spellEnd"/>
-      <w:r>
-        <w:t xml:space="preserve"> directly, do this in the post-process script of the sample workflow. </w:t>
-      </w:r>
-    </w:p>
-    <w:p>
-      <w:pPr>
-        <w:pStyle w:val="BodyText"/>
-      </w:pPr>
-      <w:r>
-        <w:t xml:space="preserve">Also, user wants to predict something other than </w:t>
-      </w:r>
-      <w:proofErr w:type="spellStart"/>
-      <w:r>
-        <w:t>severity_id</w:t>
-      </w:r>
-      <w:proofErr w:type="spellEnd"/>
-      <w:r>
-        <w:t>, change the post-process script to write to the desired field.</w:t>
+        <w:t xml:space="preserve">wants to write the prediction value into severity_id directly, do this in the post-process script of the sample workflow. </w:t>
+      </w:r>
+    </w:p>
+    <w:p>
+      <w:pPr>
+        <w:pStyle w:val="BodyText"/>
+      </w:pPr>
+      <w:r>
+        <w:t>Also, user wants to predict something other than severity_id, change the post-process script to write to the desired field.</w:t>
       </w:r>
     </w:p>
     <w:p>
@@ -2616,6 +2480,119 @@
     </w:lvl>
   </w:abstractNum>
   <w:abstractNum w:abstractNumId="3" w15:restartNumberingAfterBreak="0">
+    <w:nsid w:val="4B5F33BE"/>
+    <w:multiLevelType w:val="hybridMultilevel"/>
+    <w:tmpl w:val="5ACA9552"/>
+    <w:lvl w:ilvl="0" w:tplc="04090001">
+      <w:start w:val="1"/>
+      <w:numFmt w:val="bullet"/>
+      <w:lvlText w:val=""/>
+      <w:lvlJc w:val="left"/>
+      <w:pPr>
+        <w:ind w:left="720" w:hanging="360"/>
+      </w:pPr>
+      <w:rPr>
+        <w:rFonts w:ascii="Symbol" w:hAnsi="Symbol" w:hint="default"/>
+      </w:rPr>
+    </w:lvl>
+    <w:lvl w:ilvl="1" w:tplc="04090003" w:tentative="1">
+      <w:start w:val="1"/>
+      <w:numFmt w:val="bullet"/>
+      <w:lvlText w:val="o"/>
+      <w:lvlJc w:val="left"/>
+      <w:pPr>
+        <w:ind w:left="1440" w:hanging="360"/>
+      </w:pPr>
+      <w:rPr>
+        <w:rFonts w:ascii="Courier New" w:hAnsi="Courier New" w:cs="Courier New" w:hint="default"/>
+      </w:rPr>
+    </w:lvl>
+    <w:lvl w:ilvl="2" w:tplc="04090005" w:tentative="1">
+      <w:start w:val="1"/>
+      <w:numFmt w:val="bullet"/>
+      <w:lvlText w:val=""/>
+      <w:lvlJc w:val="left"/>
+      <w:pPr>
+        <w:ind w:left="2160" w:hanging="360"/>
+      </w:pPr>
+      <w:rPr>
+        <w:rFonts w:ascii="Wingdings" w:hAnsi="Wingdings" w:hint="default"/>
+      </w:rPr>
+    </w:lvl>
+    <w:lvl w:ilvl="3" w:tplc="04090001" w:tentative="1">
+      <w:start w:val="1"/>
+      <w:numFmt w:val="bullet"/>
+      <w:lvlText w:val=""/>
+      <w:lvlJc w:val="left"/>
+      <w:pPr>
+        <w:ind w:left="2880" w:hanging="360"/>
+      </w:pPr>
+      <w:rPr>
+        <w:rFonts w:ascii="Symbol" w:hAnsi="Symbol" w:hint="default"/>
+      </w:rPr>
+    </w:lvl>
+    <w:lvl w:ilvl="4" w:tplc="04090003" w:tentative="1">
+      <w:start w:val="1"/>
+      <w:numFmt w:val="bullet"/>
+      <w:lvlText w:val="o"/>
+      <w:lvlJc w:val="left"/>
+      <w:pPr>
+        <w:ind w:left="3600" w:hanging="360"/>
+      </w:pPr>
+      <w:rPr>
+        <w:rFonts w:ascii="Courier New" w:hAnsi="Courier New" w:cs="Courier New" w:hint="default"/>
+      </w:rPr>
+    </w:lvl>
+    <w:lvl w:ilvl="5" w:tplc="04090005" w:tentative="1">
+      <w:start w:val="1"/>
+      <w:numFmt w:val="bullet"/>
+      <w:lvlText w:val=""/>
+      <w:lvlJc w:val="left"/>
+      <w:pPr>
+        <w:ind w:left="4320" w:hanging="360"/>
+      </w:pPr>
+      <w:rPr>
+        <w:rFonts w:ascii="Wingdings" w:hAnsi="Wingdings" w:hint="default"/>
+      </w:rPr>
+    </w:lvl>
+    <w:lvl w:ilvl="6" w:tplc="04090001" w:tentative="1">
+      <w:start w:val="1"/>
+      <w:numFmt w:val="bullet"/>
+      <w:lvlText w:val=""/>
+      <w:lvlJc w:val="left"/>
+      <w:pPr>
+        <w:ind w:left="5040" w:hanging="360"/>
+      </w:pPr>
+      <w:rPr>
+        <w:rFonts w:ascii="Symbol" w:hAnsi="Symbol" w:hint="default"/>
+      </w:rPr>
+    </w:lvl>
+    <w:lvl w:ilvl="7" w:tplc="04090003" w:tentative="1">
+      <w:start w:val="1"/>
+      <w:numFmt w:val="bullet"/>
+      <w:lvlText w:val="o"/>
+      <w:lvlJc w:val="left"/>
+      <w:pPr>
+        <w:ind w:left="5760" w:hanging="360"/>
+      </w:pPr>
+      <w:rPr>
+        <w:rFonts w:ascii="Courier New" w:hAnsi="Courier New" w:cs="Courier New" w:hint="default"/>
+      </w:rPr>
+    </w:lvl>
+    <w:lvl w:ilvl="8" w:tplc="04090005" w:tentative="1">
+      <w:start w:val="1"/>
+      <w:numFmt w:val="bullet"/>
+      <w:lvlText w:val=""/>
+      <w:lvlJc w:val="left"/>
+      <w:pPr>
+        <w:ind w:left="6480" w:hanging="360"/>
+      </w:pPr>
+      <w:rPr>
+        <w:rFonts w:ascii="Wingdings" w:hAnsi="Wingdings" w:hint="default"/>
+      </w:rPr>
+    </w:lvl>
+  </w:abstractNum>
+  <w:abstractNum w:abstractNumId="4" w15:restartNumberingAfterBreak="0">
     <w:nsid w:val="5B4937CA"/>
     <w:multiLevelType w:val="hybridMultilevel"/>
     <w:tmpl w:val="3B98A690"/>
@@ -2704,8 +2681,121 @@
       </w:pPr>
     </w:lvl>
   </w:abstractNum>
+  <w:abstractNum w:abstractNumId="5" w15:restartNumberingAfterBreak="0">
+    <w:nsid w:val="622D2B9E"/>
+    <w:multiLevelType w:val="hybridMultilevel"/>
+    <w:tmpl w:val="16D083C2"/>
+    <w:lvl w:ilvl="0" w:tplc="04090001">
+      <w:start w:val="1"/>
+      <w:numFmt w:val="bullet"/>
+      <w:lvlText w:val=""/>
+      <w:lvlJc w:val="left"/>
+      <w:pPr>
+        <w:ind w:left="720" w:hanging="360"/>
+      </w:pPr>
+      <w:rPr>
+        <w:rFonts w:ascii="Symbol" w:hAnsi="Symbol" w:hint="default"/>
+      </w:rPr>
+    </w:lvl>
+    <w:lvl w:ilvl="1" w:tplc="04090003" w:tentative="1">
+      <w:start w:val="1"/>
+      <w:numFmt w:val="bullet"/>
+      <w:lvlText w:val="o"/>
+      <w:lvlJc w:val="left"/>
+      <w:pPr>
+        <w:ind w:left="1440" w:hanging="360"/>
+      </w:pPr>
+      <w:rPr>
+        <w:rFonts w:ascii="Courier New" w:hAnsi="Courier New" w:cs="Courier New" w:hint="default"/>
+      </w:rPr>
+    </w:lvl>
+    <w:lvl w:ilvl="2" w:tplc="04090005" w:tentative="1">
+      <w:start w:val="1"/>
+      <w:numFmt w:val="bullet"/>
+      <w:lvlText w:val=""/>
+      <w:lvlJc w:val="left"/>
+      <w:pPr>
+        <w:ind w:left="2160" w:hanging="360"/>
+      </w:pPr>
+      <w:rPr>
+        <w:rFonts w:ascii="Wingdings" w:hAnsi="Wingdings" w:hint="default"/>
+      </w:rPr>
+    </w:lvl>
+    <w:lvl w:ilvl="3" w:tplc="04090001" w:tentative="1">
+      <w:start w:val="1"/>
+      <w:numFmt w:val="bullet"/>
+      <w:lvlText w:val=""/>
+      <w:lvlJc w:val="left"/>
+      <w:pPr>
+        <w:ind w:left="2880" w:hanging="360"/>
+      </w:pPr>
+      <w:rPr>
+        <w:rFonts w:ascii="Symbol" w:hAnsi="Symbol" w:hint="default"/>
+      </w:rPr>
+    </w:lvl>
+    <w:lvl w:ilvl="4" w:tplc="04090003" w:tentative="1">
+      <w:start w:val="1"/>
+      <w:numFmt w:val="bullet"/>
+      <w:lvlText w:val="o"/>
+      <w:lvlJc w:val="left"/>
+      <w:pPr>
+        <w:ind w:left="3600" w:hanging="360"/>
+      </w:pPr>
+      <w:rPr>
+        <w:rFonts w:ascii="Courier New" w:hAnsi="Courier New" w:cs="Courier New" w:hint="default"/>
+      </w:rPr>
+    </w:lvl>
+    <w:lvl w:ilvl="5" w:tplc="04090005" w:tentative="1">
+      <w:start w:val="1"/>
+      <w:numFmt w:val="bullet"/>
+      <w:lvlText w:val=""/>
+      <w:lvlJc w:val="left"/>
+      <w:pPr>
+        <w:ind w:left="4320" w:hanging="360"/>
+      </w:pPr>
+      <w:rPr>
+        <w:rFonts w:ascii="Wingdings" w:hAnsi="Wingdings" w:hint="default"/>
+      </w:rPr>
+    </w:lvl>
+    <w:lvl w:ilvl="6" w:tplc="04090001" w:tentative="1">
+      <w:start w:val="1"/>
+      <w:numFmt w:val="bullet"/>
+      <w:lvlText w:val=""/>
+      <w:lvlJc w:val="left"/>
+      <w:pPr>
+        <w:ind w:left="5040" w:hanging="360"/>
+      </w:pPr>
+      <w:rPr>
+        <w:rFonts w:ascii="Symbol" w:hAnsi="Symbol" w:hint="default"/>
+      </w:rPr>
+    </w:lvl>
+    <w:lvl w:ilvl="7" w:tplc="04090003" w:tentative="1">
+      <w:start w:val="1"/>
+      <w:numFmt w:val="bullet"/>
+      <w:lvlText w:val="o"/>
+      <w:lvlJc w:val="left"/>
+      <w:pPr>
+        <w:ind w:left="5760" w:hanging="360"/>
+      </w:pPr>
+      <w:rPr>
+        <w:rFonts w:ascii="Courier New" w:hAnsi="Courier New" w:cs="Courier New" w:hint="default"/>
+      </w:rPr>
+    </w:lvl>
+    <w:lvl w:ilvl="8" w:tplc="04090005" w:tentative="1">
+      <w:start w:val="1"/>
+      <w:numFmt w:val="bullet"/>
+      <w:lvlText w:val=""/>
+      <w:lvlJc w:val="left"/>
+      <w:pPr>
+        <w:ind w:left="6480" w:hanging="360"/>
+      </w:pPr>
+      <w:rPr>
+        <w:rFonts w:ascii="Wingdings" w:hAnsi="Wingdings" w:hint="default"/>
+      </w:rPr>
+    </w:lvl>
+  </w:abstractNum>
   <w:num w:numId="1">
-    <w:abstractNumId w:val="3"/>
+    <w:abstractNumId w:val="4"/>
   </w:num>
   <w:num w:numId="2">
     <w:abstractNumId w:val="2"/>
@@ -2715,6 +2805,12 @@
   </w:num>
   <w:num w:numId="4">
     <w:abstractNumId w:val="0"/>
+  </w:num>
+  <w:num w:numId="5">
+    <w:abstractNumId w:val="5"/>
+  </w:num>
+  <w:num w:numId="6">
+    <w:abstractNumId w:val="3"/>
   </w:num>
 </w:numbering>
 </file>

</xml_diff>

<commit_message>
Added a section about limitations. Also change max_count to [machine_learning] section.
</commit_message>
<xml_diff>
--- a/fn_machine_learning/doc/Resilient Machine Learning User Guide.docx
+++ b/fn_machine_learning/doc/Resilient Machine Learning User Guide.docx
@@ -399,47 +399,34 @@
           <w:numId w:val="3"/>
         </w:numPr>
         <w:ind w:left="720"/>
+      </w:pPr>
+      <w:r>
         <w:rPr>
           <w:rFonts w:cs="Arial"/>
           <w:color w:val="000000"/>
         </w:rPr>
-      </w:pPr>
+        <w:t xml:space="preserve">In the </w:t>
+      </w:r>
       <w:r>
         <w:rPr>
           <w:rFonts w:cs="Arial"/>
           <w:color w:val="000000"/>
         </w:rPr>
-        <w:t xml:space="preserve">In the </w:t>
+        <w:t>[resilient]</w:t>
       </w:r>
       <w:r>
         <w:rPr>
           <w:rFonts w:cs="Arial"/>
           <w:color w:val="000000"/>
         </w:rPr>
-        <w:t>[resilient]</w:t>
+        <w:t xml:space="preserve"> section, ensure that you provide all the information required to connect to the Resilient platform.</w:t>
       </w:r>
       <w:r>
         <w:rPr>
           <w:rFonts w:cs="Arial"/>
           <w:color w:val="000000"/>
         </w:rPr>
-        <w:t xml:space="preserve"> section, ensure that you provide all the information required to connect to the Resilient platform.</w:t>
-      </w:r>
-      <w:r>
-        <w:rPr>
-          <w:rFonts w:cs="Arial"/>
-          <w:color w:val="000000"/>
-        </w:rPr>
-        <w:t xml:space="preserve"> Also, you can edit this:</w:t>
-      </w:r>
-    </w:p>
-    <w:p>
-      <w:pPr>
-        <w:pStyle w:val="Code"/>
-        <w:ind w:firstLine="180"/>
-      </w:pPr>
-      <w:r>
-        <w:t>max_count=optional_max_count_of_samples_to_process</w:t>
+        <w:t xml:space="preserve"> </w:t>
       </w:r>
     </w:p>
     <w:p>
@@ -556,7 +543,6 @@
         <w:ind w:left="720"/>
       </w:pPr>
       <w:r>
-        <w:lastRenderedPageBreak/>
         <w:t>method=optional_ensemble_method</w:t>
       </w:r>
     </w:p>
@@ -566,7 +552,17 @@
         <w:ind w:left="720"/>
       </w:pPr>
       <w:r>
+        <w:lastRenderedPageBreak/>
         <w:t>split=split_train_test_default_0.5</w:t>
+      </w:r>
+    </w:p>
+    <w:p>
+      <w:pPr>
+        <w:pStyle w:val="Code"/>
+        <w:ind w:left="720"/>
+      </w:pPr>
+      <w:r>
+        <w:t>max_count=optional_limit_on_max_number_of_samples_to_process</w:t>
       </w:r>
     </w:p>
     <w:p>
@@ -712,8 +708,6 @@
       <w:r>
         <w:t>Adaptive Boosting</w:t>
       </w:r>
-      <w:bookmarkStart w:id="0" w:name="_GoBack"/>
-      <w:bookmarkEnd w:id="0"/>
     </w:p>
     <w:p>
       <w:pPr>
@@ -2206,8 +2200,29 @@
     </w:p>
     <w:p>
       <w:pPr>
-        <w:pStyle w:val="BodyText"/>
-      </w:pPr>
+        <w:pStyle w:val="Heading20"/>
+      </w:pPr>
+      <w:r>
+        <w:t>Limitations</w:t>
+      </w:r>
+    </w:p>
+    <w:p>
+      <w:pPr>
+        <w:pStyle w:val="BodyText"/>
+      </w:pPr>
+      <w:r>
+        <w:t>Not Unicode support yet. All features and prediction need to be in ASCII format.</w:t>
+      </w:r>
+    </w:p>
+    <w:p>
+      <w:pPr>
+        <w:pStyle w:val="BodyText"/>
+      </w:pPr>
+      <w:r>
+        <w:t>Only classification is implemented. Regression is not yet supported.</w:t>
+      </w:r>
+      <w:bookmarkStart w:id="0" w:name="_GoBack"/>
+      <w:bookmarkEnd w:id="0"/>
     </w:p>
     <w:sectPr>
       <w:pgSz w:w="12240" w:h="15840"/>

</xml_diff>

<commit_message>
Add Trouble Shooting section for common errors
</commit_message>
<xml_diff>
--- a/fn_machine_learning/doc/Resilient Machine Learning User Guide.docx
+++ b/fn_machine_learning/doc/Resilient Machine Learning User Guide.docx
@@ -45,8 +45,13 @@
         <w:ind w:left="547"/>
         <w:contextualSpacing/>
       </w:pPr>
-      <w:r>
-        <w:t>sudo pip install --upgrade pip</w:t>
+      <w:proofErr w:type="spellStart"/>
+      <w:r>
+        <w:t>sudo</w:t>
+      </w:r>
+      <w:proofErr w:type="spellEnd"/>
+      <w:r>
+        <w:t xml:space="preserve"> pip install --upgrade pip</w:t>
       </w:r>
     </w:p>
     <w:p>
@@ -55,9 +60,19 @@
         <w:ind w:left="547"/>
         <w:contextualSpacing/>
       </w:pPr>
-      <w:r>
-        <w:t>sudo pip install --upgrade setuptools</w:t>
-      </w:r>
+      <w:proofErr w:type="spellStart"/>
+      <w:r>
+        <w:t>sudo</w:t>
+      </w:r>
+      <w:proofErr w:type="spellEnd"/>
+      <w:r>
+        <w:t xml:space="preserve"> pip install --upgrade </w:t>
+      </w:r>
+      <w:proofErr w:type="spellStart"/>
+      <w:r>
+        <w:t>setuptools</w:t>
+      </w:r>
+      <w:proofErr w:type="spellEnd"/>
     </w:p>
     <w:p>
       <w:pPr>
@@ -65,8 +80,13 @@
         <w:ind w:left="547"/>
         <w:contextualSpacing/>
       </w:pPr>
-      <w:r>
-        <w:t>sudo pip install --upgrade resilient-circuits</w:t>
+      <w:proofErr w:type="spellStart"/>
+      <w:r>
+        <w:t>sudo</w:t>
+      </w:r>
+      <w:proofErr w:type="spellEnd"/>
+      <w:r>
+        <w:t xml:space="preserve"> pip install --upgrade resilient-circuits</w:t>
       </w:r>
     </w:p>
     <w:p>
@@ -98,8 +118,13 @@
           <w:lang w:val="en-GB"/>
         </w:rPr>
       </w:pPr>
-      <w:r>
-        <w:t>sudo pip install pandas-0.23.4-cp27-cp27m-linux_86_64.whl</w:t>
+      <w:proofErr w:type="spellStart"/>
+      <w:r>
+        <w:t>sudo</w:t>
+      </w:r>
+      <w:proofErr w:type="spellEnd"/>
+      <w:r>
+        <w:t xml:space="preserve"> pip install pandas-0.23.4-cp27-cp27m-linux_86_64.whl</w:t>
       </w:r>
     </w:p>
     <w:p>
@@ -114,7 +139,31 @@
         <w:t>there</w:t>
       </w:r>
       <w:r>
-        <w:t xml:space="preserve"> is no wheel for pandas on Redhat Enterprise 7 available from pip. Also Redhat Enterprise 7 does not have gcc/g++ installed, so pip </w:t>
+        <w:t xml:space="preserve"> is no wheel for pandas on </w:t>
+      </w:r>
+      <w:proofErr w:type="spellStart"/>
+      <w:r>
+        <w:t>Redhat</w:t>
+      </w:r>
+      <w:proofErr w:type="spellEnd"/>
+      <w:r>
+        <w:t xml:space="preserve"> Enterprise 7 available from pip. Also </w:t>
+      </w:r>
+      <w:proofErr w:type="spellStart"/>
+      <w:r>
+        <w:t>Redhat</w:t>
+      </w:r>
+      <w:proofErr w:type="spellEnd"/>
+      <w:r>
+        <w:t xml:space="preserve"> Enterprise 7 does not have </w:t>
+      </w:r>
+      <w:proofErr w:type="spellStart"/>
+      <w:r>
+        <w:t>gcc</w:t>
+      </w:r>
+      <w:proofErr w:type="spellEnd"/>
+      <w:r>
+        <w:t xml:space="preserve">/g++ installed, so pip </w:t>
       </w:r>
       <w:r>
         <w:t>cannot build</w:t>
@@ -166,8 +215,21 @@
         <w:pStyle w:val="Code"/>
         <w:ind w:left="0" w:firstLine="360"/>
       </w:pPr>
-      <w:r>
-        <w:t>sudo pip install --upgrade fn_machine_learning-&lt;</w:t>
+      <w:proofErr w:type="spellStart"/>
+      <w:r>
+        <w:t>sudo</w:t>
+      </w:r>
+      <w:proofErr w:type="spellEnd"/>
+      <w:r>
+        <w:t xml:space="preserve"> pip install --upgrade </w:t>
+      </w:r>
+      <w:proofErr w:type="spellStart"/>
+      <w:r>
+        <w:t>fn_machine_learning</w:t>
+      </w:r>
+      <w:proofErr w:type="spellEnd"/>
+      <w:r>
+        <w:t>-&lt;</w:t>
       </w:r>
       <w:r>
         <w:rPr>
@@ -260,7 +322,23 @@
           <w:rFonts w:cs="Arial"/>
           <w:color w:val="000000"/>
         </w:rPr>
-        <w:t xml:space="preserve">Using sudo, </w:t>
+        <w:t xml:space="preserve">Using </w:t>
+      </w:r>
+      <w:proofErr w:type="spellStart"/>
+      <w:r>
+        <w:rPr>
+          <w:rFonts w:cs="Arial"/>
+          <w:color w:val="000000"/>
+        </w:rPr>
+        <w:t>sudo</w:t>
+      </w:r>
+      <w:proofErr w:type="spellEnd"/>
+      <w:r>
+        <w:rPr>
+          <w:rFonts w:cs="Arial"/>
+          <w:color w:val="000000"/>
+        </w:rPr>
+        <w:t xml:space="preserve">, </w:t>
       </w:r>
       <w:r>
         <w:rPr>
@@ -276,8 +354,21 @@
         <w:keepNext/>
         <w:ind w:left="720"/>
       </w:pPr>
-      <w:r>
-        <w:t>sudo su - integration</w:t>
+      <w:proofErr w:type="spellStart"/>
+      <w:r>
+        <w:t>sudo</w:t>
+      </w:r>
+      <w:proofErr w:type="spellEnd"/>
+      <w:r>
+        <w:t xml:space="preserve"> </w:t>
+      </w:r>
+      <w:proofErr w:type="spellStart"/>
+      <w:r>
+        <w:t>su</w:t>
+      </w:r>
+      <w:proofErr w:type="spellEnd"/>
+      <w:r>
+        <w:t xml:space="preserve"> - integration</w:t>
       </w:r>
     </w:p>
     <w:p>
@@ -448,20 +539,29 @@
           <w:rFonts w:cs="Arial"/>
           <w:color w:val="000000"/>
         </w:rPr>
-        <w:t>In the [machine_learning_predict</w:t>
-      </w:r>
+        <w:t>In the [</w:t>
+      </w:r>
+      <w:proofErr w:type="spellStart"/>
       <w:r>
         <w:rPr>
           <w:rFonts w:cs="Arial"/>
           <w:color w:val="000000"/>
         </w:rPr>
-        <w:t>]</w:t>
-      </w:r>
+        <w:t>machine_learning_predict</w:t>
+      </w:r>
+      <w:proofErr w:type="spellEnd"/>
       <w:r>
         <w:rPr>
           <w:rFonts w:cs="Arial"/>
           <w:color w:val="000000"/>
         </w:rPr>
+        <w:t>]</w:t>
+      </w:r>
+      <w:r>
+        <w:rPr>
+          <w:rFonts w:cs="Arial"/>
+          <w:color w:val="000000"/>
+        </w:rPr>
         <w:t xml:space="preserve"> section, edit the settings as follows:</w:t>
       </w:r>
     </w:p>
@@ -470,9 +570,19 @@
         <w:pStyle w:val="Code"/>
         <w:ind w:left="720"/>
       </w:pPr>
-      <w:r>
-        <w:t>active_model=path_to_a_saved_model_file</w:t>
-      </w:r>
+      <w:proofErr w:type="spellStart"/>
+      <w:r>
+        <w:t>active_model</w:t>
+      </w:r>
+      <w:proofErr w:type="spellEnd"/>
+      <w:r>
+        <w:t>=</w:t>
+      </w:r>
+      <w:proofErr w:type="spellStart"/>
+      <w:r>
+        <w:t>path_to_a_saved_model_file</w:t>
+      </w:r>
+      <w:proofErr w:type="spellEnd"/>
     </w:p>
     <w:p>
       <w:pPr>
@@ -493,20 +603,29 @@
           <w:rFonts w:cs="Arial"/>
           <w:color w:val="000000"/>
         </w:rPr>
-        <w:t>In the [machine_learning</w:t>
-      </w:r>
+        <w:t>In the [</w:t>
+      </w:r>
+      <w:proofErr w:type="spellStart"/>
       <w:r>
         <w:rPr>
           <w:rFonts w:cs="Arial"/>
           <w:color w:val="000000"/>
         </w:rPr>
-        <w:t>]</w:t>
-      </w:r>
+        <w:t>machine_learning</w:t>
+      </w:r>
+      <w:proofErr w:type="spellEnd"/>
       <w:r>
         <w:rPr>
           <w:rFonts w:cs="Arial"/>
           <w:color w:val="000000"/>
         </w:rPr>
+        <w:t>]</w:t>
+      </w:r>
+      <w:r>
+        <w:rPr>
+          <w:rFonts w:cs="Arial"/>
+          <w:color w:val="000000"/>
+        </w:rPr>
         <w:t xml:space="preserve"> section, edit the settings as follows:</w:t>
       </w:r>
     </w:p>
@@ -516,8 +635,13 @@
         <w:ind w:left="720"/>
       </w:pPr>
       <w:r>
-        <w:t>prediction=field_to_predict</w:t>
-      </w:r>
+        <w:t>prediction=</w:t>
+      </w:r>
+      <w:proofErr w:type="spellStart"/>
+      <w:r>
+        <w:t>field_to_predict</w:t>
+      </w:r>
+      <w:proofErr w:type="spellEnd"/>
     </w:p>
     <w:p>
       <w:pPr>
@@ -525,8 +649,13 @@
         <w:ind w:left="720"/>
       </w:pPr>
       <w:r>
-        <w:t>features=fields_to_be_used_as_features_separated_by_comma</w:t>
-      </w:r>
+        <w:t>features=</w:t>
+      </w:r>
+      <w:proofErr w:type="spellStart"/>
+      <w:r>
+        <w:t>fields_to_be_used_as_features_separated_by_comma</w:t>
+      </w:r>
+      <w:proofErr w:type="spellEnd"/>
     </w:p>
     <w:p>
       <w:pPr>
@@ -534,8 +663,13 @@
         <w:ind w:left="720"/>
       </w:pPr>
       <w:r>
-        <w:t>algorithm=algorithm_for_model</w:t>
-      </w:r>
+        <w:t>algorithm=</w:t>
+      </w:r>
+      <w:proofErr w:type="spellStart"/>
+      <w:r>
+        <w:t>algorithm_for_model</w:t>
+      </w:r>
+      <w:proofErr w:type="spellEnd"/>
     </w:p>
     <w:p>
       <w:pPr>
@@ -543,8 +677,13 @@
         <w:ind w:left="720"/>
       </w:pPr>
       <w:r>
-        <w:t>method=optional_ensemble_method</w:t>
-      </w:r>
+        <w:t>method=</w:t>
+      </w:r>
+      <w:proofErr w:type="spellStart"/>
+      <w:r>
+        <w:t>optional_ensemble_method</w:t>
+      </w:r>
+      <w:proofErr w:type="spellEnd"/>
     </w:p>
     <w:p>
       <w:pPr>
@@ -561,9 +700,19 @@
         <w:pStyle w:val="Code"/>
         <w:ind w:left="720"/>
       </w:pPr>
-      <w:r>
-        <w:t>max_count=optional_limit_on_max_number_of_samples_to_process</w:t>
-      </w:r>
+      <w:proofErr w:type="spellStart"/>
+      <w:r>
+        <w:t>max_count</w:t>
+      </w:r>
+      <w:proofErr w:type="spellEnd"/>
+      <w:r>
+        <w:t>=</w:t>
+      </w:r>
+      <w:proofErr w:type="spellStart"/>
+      <w:r>
+        <w:t>optional_limit_on_max_number_of_samples_to_process</w:t>
+      </w:r>
+      <w:proofErr w:type="spellEnd"/>
     </w:p>
     <w:p>
       <w:pPr>
@@ -649,9 +798,11 @@
           <w:numId w:val="5"/>
         </w:numPr>
       </w:pPr>
+      <w:proofErr w:type="spellStart"/>
       <w:r>
         <w:t>GaussianNB</w:t>
       </w:r>
+      <w:proofErr w:type="spellEnd"/>
     </w:p>
     <w:p>
       <w:pPr>
@@ -661,9 +812,11 @@
           <w:numId w:val="5"/>
         </w:numPr>
       </w:pPr>
+      <w:proofErr w:type="spellStart"/>
       <w:r>
         <w:t>BernoulliNB</w:t>
       </w:r>
+      <w:proofErr w:type="spellEnd"/>
     </w:p>
     <w:p>
       <w:pPr>
@@ -915,7 +1068,23 @@
         <w:t>s</w:t>
       </w:r>
       <w:r>
-        <w:t xml:space="preserve"> from the [machine_learning] section of the app.config to build </w:t>
+        <w:t xml:space="preserve"> from the [</w:t>
+      </w:r>
+      <w:proofErr w:type="spellStart"/>
+      <w:r>
+        <w:t>machine_learning</w:t>
+      </w:r>
+      <w:proofErr w:type="spellEnd"/>
+      <w:r>
+        <w:t xml:space="preserve">] section of the </w:t>
+      </w:r>
+      <w:proofErr w:type="spellStart"/>
+      <w:r>
+        <w:t>app.config</w:t>
+      </w:r>
+      <w:proofErr w:type="spellEnd"/>
+      <w:r>
+        <w:t xml:space="preserve"> to build </w:t>
       </w:r>
       <w:r>
         <w:t>the</w:t>
@@ -1056,7 +1225,15 @@
               <w:t xml:space="preserve">platform </w:t>
             </w:r>
             <w:r>
-              <w:t xml:space="preserve">(specified in app.config) as samples. </w:t>
+              <w:t xml:space="preserve">(specified in </w:t>
+            </w:r>
+            <w:proofErr w:type="spellStart"/>
+            <w:r>
+              <w:t>app.config</w:t>
+            </w:r>
+            <w:proofErr w:type="spellEnd"/>
+            <w:r>
+              <w:t xml:space="preserve">) as samples. </w:t>
             </w:r>
           </w:p>
           <w:p>
@@ -1210,8 +1387,13 @@
               <w:pStyle w:val="BodyText"/>
             </w:pPr>
             <w:r>
-              <w:t>-i</w:t>
+              <w:t>-</w:t>
             </w:r>
+            <w:proofErr w:type="spellStart"/>
+            <w:r>
+              <w:t>i</w:t>
+            </w:r>
+            <w:proofErr w:type="spellEnd"/>
           </w:p>
         </w:tc>
         <w:tc>
@@ -1290,7 +1472,15 @@
               <w:t xml:space="preserve">platform </w:t>
             </w:r>
             <w:r>
-              <w:t xml:space="preserve">(specified in app.config) as samples. </w:t>
+              <w:t xml:space="preserve">(specified in </w:t>
+            </w:r>
+            <w:proofErr w:type="spellStart"/>
+            <w:r>
+              <w:t>app.config</w:t>
+            </w:r>
+            <w:proofErr w:type="spellEnd"/>
+            <w:r>
+              <w:t xml:space="preserve">) as samples. </w:t>
             </w:r>
           </w:p>
           <w:p>
@@ -1315,7 +1505,15 @@
         <w:t>is</w:t>
       </w:r>
       <w:r>
-        <w:t xml:space="preserve"> taken from the saved file instead of from app.config. This subcommand is intended for rebuilding/updating a successful model after new samples are available.</w:t>
+        <w:t xml:space="preserve"> taken from the saved file instead of from </w:t>
+      </w:r>
+      <w:proofErr w:type="spellStart"/>
+      <w:r>
+        <w:t>app.config</w:t>
+      </w:r>
+      <w:proofErr w:type="spellEnd"/>
+      <w:r>
+        <w:t>. This subcommand is intended for rebuilding/updating a successful model after new samples are available.</w:t>
       </w:r>
     </w:p>
     <w:p>
@@ -1336,7 +1534,15 @@
         </w:rPr>
       </w:pPr>
       <w:r>
-        <w:t xml:space="preserve">res-ml build -i lg_adaboost.ml </w:t>
+        <w:t>res-ml build -</w:t>
+      </w:r>
+      <w:proofErr w:type="spellStart"/>
+      <w:r>
+        <w:t>i</w:t>
+      </w:r>
+      <w:proofErr w:type="spellEnd"/>
+      <w:r>
+        <w:t xml:space="preserve"> lg_adaboost.ml </w:t>
       </w:r>
     </w:p>
     <w:p>
@@ -1452,8 +1658,13 @@
               <w:pStyle w:val="BodyText"/>
             </w:pPr>
             <w:r>
-              <w:t>-i</w:t>
+              <w:t>-</w:t>
             </w:r>
+            <w:proofErr w:type="spellStart"/>
+            <w:r>
+              <w:t>i</w:t>
+            </w:r>
+            <w:proofErr w:type="spellEnd"/>
           </w:p>
         </w:tc>
         <w:tc>
@@ -1501,7 +1712,15 @@
         </w:rPr>
       </w:pPr>
       <w:r>
-        <w:t xml:space="preserve">res-ml view -i lg_adaboost.ml </w:t>
+        <w:t>res-ml view -</w:t>
+      </w:r>
+      <w:proofErr w:type="spellStart"/>
+      <w:r>
+        <w:t>i</w:t>
+      </w:r>
+      <w:proofErr w:type="spellEnd"/>
+      <w:r>
+        <w:t xml:space="preserve"> lg_adaboost.ml </w:t>
       </w:r>
     </w:p>
     <w:p>
@@ -1597,7 +1816,31 @@
         <w:t>C</w:t>
       </w:r>
       <w:r>
-        <w:t>opy the model you want to use for prediction to the active_model specified in the app.config. This is easier than modifying the app.config to point to the model file you want to use, because you do</w:t>
+        <w:t xml:space="preserve">opy the model you want to use for prediction to the </w:t>
+      </w:r>
+      <w:proofErr w:type="spellStart"/>
+      <w:r>
+        <w:t>active_model</w:t>
+      </w:r>
+      <w:proofErr w:type="spellEnd"/>
+      <w:r>
+        <w:t xml:space="preserve"> specified in the </w:t>
+      </w:r>
+      <w:proofErr w:type="spellStart"/>
+      <w:r>
+        <w:t>app.config</w:t>
+      </w:r>
+      <w:proofErr w:type="spellEnd"/>
+      <w:r>
+        <w:t xml:space="preserve">. This is easier than modifying the </w:t>
+      </w:r>
+      <w:proofErr w:type="spellStart"/>
+      <w:r>
+        <w:t>app.config</w:t>
+      </w:r>
+      <w:proofErr w:type="spellEnd"/>
+      <w:r>
+        <w:t xml:space="preserve"> to point to the model file you want to use, because you do</w:t>
       </w:r>
       <w:r>
         <w:t xml:space="preserve"> </w:t>
@@ -1620,7 +1863,15 @@
         <w:t>T</w:t>
       </w:r>
       <w:r>
-        <w:t xml:space="preserve">he sample workflow included in this integration is called “ML predict urgency”. A custom field called “ml_urgency_prediction” </w:t>
+        <w:t>he sample workflow included in this integration is called “ML predict urgency”. A custom field called “</w:t>
+      </w:r>
+      <w:proofErr w:type="spellStart"/>
+      <w:r>
+        <w:t>ml_urgency_prediction</w:t>
+      </w:r>
+      <w:proofErr w:type="spellEnd"/>
+      <w:r>
+        <w:t xml:space="preserve">” </w:t>
       </w:r>
       <w:r>
         <w:t>is</w:t>
@@ -2167,13 +2418,29 @@
         <w:t>,</w:t>
       </w:r>
       <w:r>
-        <w:t xml:space="preserve"> ml_urgency_prediction. </w:t>
+        <w:t xml:space="preserve"> </w:t>
+      </w:r>
+      <w:proofErr w:type="spellStart"/>
+      <w:r>
+        <w:t>ml_urgency_prediction</w:t>
+      </w:r>
+      <w:proofErr w:type="spellEnd"/>
+      <w:r>
+        <w:t xml:space="preserve">. </w:t>
       </w:r>
       <w:r>
         <w:t xml:space="preserve">The </w:t>
       </w:r>
       <w:r>
-        <w:t xml:space="preserve">user needs to manually copy it over to severity_id (which is the predict field). </w:t>
+        <w:t xml:space="preserve">user needs to manually copy it over to </w:t>
+      </w:r>
+      <w:proofErr w:type="spellStart"/>
+      <w:r>
+        <w:t>severity_id</w:t>
+      </w:r>
+      <w:proofErr w:type="spellEnd"/>
+      <w:r>
+        <w:t xml:space="preserve"> (which is the predict field). </w:t>
       </w:r>
     </w:p>
     <w:p>
@@ -2187,15 +2454,31 @@
         <w:t xml:space="preserve">user </w:t>
       </w:r>
       <w:r>
-        <w:t xml:space="preserve">wants to write the prediction value into severity_id directly, do this in the post-process script of the sample workflow. </w:t>
-      </w:r>
-    </w:p>
-    <w:p>
-      <w:pPr>
-        <w:pStyle w:val="BodyText"/>
-      </w:pPr>
-      <w:r>
-        <w:t>Also, user wants to predict something other than severity_id, change the post-process script to write to the desired field.</w:t>
+        <w:t xml:space="preserve">wants to write the prediction value into </w:t>
+      </w:r>
+      <w:proofErr w:type="spellStart"/>
+      <w:r>
+        <w:t>severity_id</w:t>
+      </w:r>
+      <w:proofErr w:type="spellEnd"/>
+      <w:r>
+        <w:t xml:space="preserve"> directly, do this in the post-process script of the sample workflow. </w:t>
+      </w:r>
+    </w:p>
+    <w:p>
+      <w:pPr>
+        <w:pStyle w:val="BodyText"/>
+      </w:pPr>
+      <w:r>
+        <w:t xml:space="preserve">Also, user wants to predict something other than </w:t>
+      </w:r>
+      <w:proofErr w:type="spellStart"/>
+      <w:r>
+        <w:t>severity_id</w:t>
+      </w:r>
+      <w:proofErr w:type="spellEnd"/>
+      <w:r>
+        <w:t>, change the post-process script to write to the desired field.</w:t>
       </w:r>
     </w:p>
     <w:p>
@@ -2221,8 +2504,162 @@
       <w:r>
         <w:t>Only classification is implemented. Regression is not yet supported.</w:t>
       </w:r>
+    </w:p>
+    <w:p>
+      <w:pPr>
+        <w:pStyle w:val="Heading20"/>
+      </w:pPr>
+      <w:r>
+        <w:lastRenderedPageBreak/>
+        <w:t>Trouble Shooting</w:t>
+      </w:r>
+    </w:p>
+    <w:p>
+      <w:pPr>
+        <w:pStyle w:val="BodyText"/>
+      </w:pPr>
+      <w:r>
+        <w:t>These are common errors encountered during machine learning:</w:t>
+      </w:r>
+    </w:p>
+    <w:p>
+      <w:pPr>
+        <w:pStyle w:val="Heading2"/>
+      </w:pPr>
+      <w:r>
+        <w:t>The least populated class in y has only 1 members, which is too few</w:t>
+      </w:r>
+    </w:p>
+    <w:p>
+      <w:pPr>
+        <w:pStyle w:val="BodyText"/>
+      </w:pPr>
+      <w:r>
+        <w:t>One particular predict value has only one sample. Say for example, 1000 incidents are used as samples for training to predict “</w:t>
+      </w:r>
+      <w:proofErr w:type="spellStart"/>
+      <w:r>
+        <w:t>severity_code</w:t>
+      </w:r>
+      <w:proofErr w:type="spellEnd"/>
+      <w:r>
+        <w:t xml:space="preserve">”. If out of those 1000 samples, only one has </w:t>
+      </w:r>
+      <w:proofErr w:type="spellStart"/>
+      <w:r>
+        <w:t>severity_code</w:t>
+      </w:r>
+      <w:proofErr w:type="spellEnd"/>
+      <w:r>
+        <w:t xml:space="preserve"> = high, then this error will be shown.</w:t>
+      </w:r>
+    </w:p>
+    <w:p>
+      <w:pPr>
+        <w:pStyle w:val="BodyText"/>
+      </w:pPr>
+    </w:p>
+    <w:p>
+      <w:pPr>
+        <w:pStyle w:val="BodyText"/>
+      </w:pPr>
+      <w:r>
+        <w:t xml:space="preserve">As for resolution for this, more samples are needed. Specifically, more samples with </w:t>
+      </w:r>
+      <w:proofErr w:type="spellStart"/>
+      <w:r>
+        <w:t>severity_code</w:t>
+      </w:r>
+      <w:proofErr w:type="spellEnd"/>
+      <w:r>
+        <w:t xml:space="preserve"> = high are needed.</w:t>
+      </w:r>
+    </w:p>
+    <w:p>
+      <w:pPr>
+        <w:pStyle w:val="BodyText"/>
+      </w:pPr>
+    </w:p>
+    <w:p>
+      <w:pPr>
+        <w:pStyle w:val="Heading2"/>
+      </w:pPr>
+      <w:r>
+        <w:t>This solver needs samples of at least 2 classes in the data, but ….</w:t>
+      </w:r>
+    </w:p>
+    <w:p>
+      <w:pPr>
+        <w:pStyle w:val="BodyText"/>
+      </w:pPr>
+      <w:r>
+        <w:t>This means all the samples use to train the model carry the same predict value. For example, 1000 incidents are used for training to predict “</w:t>
+      </w:r>
+      <w:proofErr w:type="spellStart"/>
+      <w:r>
+        <w:t>severity_code</w:t>
+      </w:r>
+      <w:proofErr w:type="spellEnd"/>
+      <w:r>
+        <w:t xml:space="preserve">”. If all of those 1000 incidents have </w:t>
+      </w:r>
+      <w:proofErr w:type="spellStart"/>
+      <w:r>
+        <w:t>severity_code</w:t>
+      </w:r>
+      <w:proofErr w:type="spellEnd"/>
+      <w:r>
+        <w:t xml:space="preserve"> = low, then this error will be shown.</w:t>
+      </w:r>
+    </w:p>
+    <w:p>
+      <w:pPr>
+        <w:pStyle w:val="BodyText"/>
+      </w:pPr>
+    </w:p>
+    <w:p>
+      <w:pPr>
+        <w:pStyle w:val="BodyText"/>
+      </w:pPr>
+      <w:r>
+        <w:t>This means this is nothing to learn from these samples for predicting that particular field.</w:t>
+      </w:r>
+    </w:p>
+    <w:p>
+      <w:pPr>
+        <w:pStyle w:val="BodyText"/>
+      </w:pPr>
+    </w:p>
+    <w:p>
+      <w:pPr>
+        <w:pStyle w:val="Heading2"/>
+      </w:pPr>
+      <w:r>
+        <w:t>Not samples to train a model</w:t>
+      </w:r>
+    </w:p>
+    <w:p>
+      <w:pPr>
+        <w:pStyle w:val="BodyText"/>
+      </w:pPr>
+      <w:r>
+        <w:t xml:space="preserve">Note that in the pre-process steps, we get rid of all the samples with missing/blank features. As a result, even if you might have a large number of incidents to start with, after we get rid of those with missing features, you will end up with less number of or even 0 incidents. </w:t>
+      </w:r>
+    </w:p>
+    <w:p>
+      <w:pPr>
+        <w:pStyle w:val="BodyText"/>
+      </w:pPr>
       <w:bookmarkStart w:id="0" w:name="_GoBack"/>
       <w:bookmarkEnd w:id="0"/>
+    </w:p>
+    <w:p>
+      <w:pPr>
+        <w:pStyle w:val="BodyText"/>
+      </w:pPr>
+      <w:r>
+        <w:t>This means you need to select features carefully, or even need to fill in the missing features first if possible.</w:t>
+      </w:r>
     </w:p>
     <w:sectPr>
       <w:pgSz w:w="12240" w:h="15840"/>

</xml_diff>

<commit_message>
Added information about logging.
</commit_message>
<xml_diff>
--- a/fn_machine_learning/doc/Resilient Machine Learning User Guide.docx
+++ b/fn_machine_learning/doc/Resilient Machine Learning User Guide.docx
@@ -45,13 +45,8 @@
         <w:ind w:left="547"/>
         <w:contextualSpacing/>
       </w:pPr>
-      <w:proofErr w:type="spellStart"/>
-      <w:r>
-        <w:t>sudo</w:t>
-      </w:r>
-      <w:proofErr w:type="spellEnd"/>
-      <w:r>
-        <w:t xml:space="preserve"> pip install --upgrade pip</w:t>
+      <w:r>
+        <w:t>sudo pip install --upgrade pip</w:t>
       </w:r>
     </w:p>
     <w:p>
@@ -60,19 +55,9 @@
         <w:ind w:left="547"/>
         <w:contextualSpacing/>
       </w:pPr>
-      <w:proofErr w:type="spellStart"/>
-      <w:r>
-        <w:t>sudo</w:t>
-      </w:r>
-      <w:proofErr w:type="spellEnd"/>
-      <w:r>
-        <w:t xml:space="preserve"> pip install --upgrade </w:t>
-      </w:r>
-      <w:proofErr w:type="spellStart"/>
-      <w:r>
-        <w:t>setuptools</w:t>
-      </w:r>
-      <w:proofErr w:type="spellEnd"/>
+      <w:r>
+        <w:t>sudo pip install --upgrade setuptools</w:t>
+      </w:r>
     </w:p>
     <w:p>
       <w:pPr>
@@ -80,13 +65,8 @@
         <w:ind w:left="547"/>
         <w:contextualSpacing/>
       </w:pPr>
-      <w:proofErr w:type="spellStart"/>
-      <w:r>
-        <w:t>sudo</w:t>
-      </w:r>
-      <w:proofErr w:type="spellEnd"/>
-      <w:r>
-        <w:t xml:space="preserve"> pip install --upgrade resilient-circuits</w:t>
+      <w:r>
+        <w:t>sudo pip install --upgrade resilient-circuits</w:t>
       </w:r>
     </w:p>
     <w:p>
@@ -118,13 +98,8 @@
           <w:lang w:val="en-GB"/>
         </w:rPr>
       </w:pPr>
-      <w:proofErr w:type="spellStart"/>
-      <w:r>
-        <w:t>sudo</w:t>
-      </w:r>
-      <w:proofErr w:type="spellEnd"/>
-      <w:r>
-        <w:t xml:space="preserve"> pip install pandas-0.23.4-cp27-cp27m-linux_86_64.whl</w:t>
+      <w:r>
+        <w:t>sudo pip install pandas-0.23.4-cp27-cp27m-linux_86_64.whl</w:t>
       </w:r>
     </w:p>
     <w:p>
@@ -139,31 +114,7 @@
         <w:t>there</w:t>
       </w:r>
       <w:r>
-        <w:t xml:space="preserve"> is no wheel for pandas on </w:t>
-      </w:r>
-      <w:proofErr w:type="spellStart"/>
-      <w:r>
-        <w:t>Redhat</w:t>
-      </w:r>
-      <w:proofErr w:type="spellEnd"/>
-      <w:r>
-        <w:t xml:space="preserve"> Enterprise 7 available from pip. Also </w:t>
-      </w:r>
-      <w:proofErr w:type="spellStart"/>
-      <w:r>
-        <w:t>Redhat</w:t>
-      </w:r>
-      <w:proofErr w:type="spellEnd"/>
-      <w:r>
-        <w:t xml:space="preserve"> Enterprise 7 does not have </w:t>
-      </w:r>
-      <w:proofErr w:type="spellStart"/>
-      <w:r>
-        <w:t>gcc</w:t>
-      </w:r>
-      <w:proofErr w:type="spellEnd"/>
-      <w:r>
-        <w:t xml:space="preserve">/g++ installed, so pip </w:t>
+        <w:t xml:space="preserve"> is no wheel for pandas on Redhat Enterprise 7 available from pip. Also Redhat Enterprise 7 does not have gcc/g++ installed, so pip </w:t>
       </w:r>
       <w:r>
         <w:t>cannot build</w:t>
@@ -215,21 +166,8 @@
         <w:pStyle w:val="Code"/>
         <w:ind w:left="0" w:firstLine="360"/>
       </w:pPr>
-      <w:proofErr w:type="spellStart"/>
-      <w:r>
-        <w:t>sudo</w:t>
-      </w:r>
-      <w:proofErr w:type="spellEnd"/>
-      <w:r>
-        <w:t xml:space="preserve"> pip install --upgrade </w:t>
-      </w:r>
-      <w:proofErr w:type="spellStart"/>
-      <w:r>
-        <w:t>fn_machine_learning</w:t>
-      </w:r>
-      <w:proofErr w:type="spellEnd"/>
-      <w:r>
-        <w:t>-&lt;</w:t>
+      <w:r>
+        <w:t>sudo pip install --upgrade fn_machine_learning-&lt;</w:t>
       </w:r>
       <w:r>
         <w:rPr>
@@ -322,23 +260,7 @@
           <w:rFonts w:cs="Arial"/>
           <w:color w:val="000000"/>
         </w:rPr>
-        <w:t xml:space="preserve">Using </w:t>
-      </w:r>
-      <w:proofErr w:type="spellStart"/>
-      <w:r>
-        <w:rPr>
-          <w:rFonts w:cs="Arial"/>
-          <w:color w:val="000000"/>
-        </w:rPr>
-        <w:t>sudo</w:t>
-      </w:r>
-      <w:proofErr w:type="spellEnd"/>
-      <w:r>
-        <w:rPr>
-          <w:rFonts w:cs="Arial"/>
-          <w:color w:val="000000"/>
-        </w:rPr>
-        <w:t xml:space="preserve">, </w:t>
+        <w:t xml:space="preserve">Using sudo, </w:t>
       </w:r>
       <w:r>
         <w:rPr>
@@ -354,21 +276,8 @@
         <w:keepNext/>
         <w:ind w:left="720"/>
       </w:pPr>
-      <w:proofErr w:type="spellStart"/>
-      <w:r>
-        <w:t>sudo</w:t>
-      </w:r>
-      <w:proofErr w:type="spellEnd"/>
-      <w:r>
-        <w:t xml:space="preserve"> </w:t>
-      </w:r>
-      <w:proofErr w:type="spellStart"/>
-      <w:r>
-        <w:t>su</w:t>
-      </w:r>
-      <w:proofErr w:type="spellEnd"/>
-      <w:r>
-        <w:t xml:space="preserve"> - integration</w:t>
+      <w:r>
+        <w:t>sudo su - integration</w:t>
       </w:r>
     </w:p>
     <w:p>
@@ -539,29 +448,20 @@
           <w:rFonts w:cs="Arial"/>
           <w:color w:val="000000"/>
         </w:rPr>
-        <w:t>In the [</w:t>
-      </w:r>
-      <w:proofErr w:type="spellStart"/>
+        <w:t>In the [machine_learning_predict</w:t>
+      </w:r>
       <w:r>
         <w:rPr>
           <w:rFonts w:cs="Arial"/>
           <w:color w:val="000000"/>
         </w:rPr>
-        <w:t>machine_learning_predict</w:t>
-      </w:r>
-      <w:proofErr w:type="spellEnd"/>
+        <w:t>]</w:t>
+      </w:r>
       <w:r>
         <w:rPr>
           <w:rFonts w:cs="Arial"/>
           <w:color w:val="000000"/>
         </w:rPr>
-        <w:t>]</w:t>
-      </w:r>
-      <w:r>
-        <w:rPr>
-          <w:rFonts w:cs="Arial"/>
-          <w:color w:val="000000"/>
-        </w:rPr>
         <w:t xml:space="preserve"> section, edit the settings as follows:</w:t>
       </w:r>
     </w:p>
@@ -570,19 +470,9 @@
         <w:pStyle w:val="Code"/>
         <w:ind w:left="720"/>
       </w:pPr>
-      <w:proofErr w:type="spellStart"/>
-      <w:r>
-        <w:t>active_model</w:t>
-      </w:r>
-      <w:proofErr w:type="spellEnd"/>
-      <w:r>
-        <w:t>=</w:t>
-      </w:r>
-      <w:proofErr w:type="spellStart"/>
-      <w:r>
-        <w:t>path_to_a_saved_model_file</w:t>
-      </w:r>
-      <w:proofErr w:type="spellEnd"/>
+      <w:r>
+        <w:t>active_model=path_to_a_saved_model_file</w:t>
+      </w:r>
     </w:p>
     <w:p>
       <w:pPr>
@@ -603,29 +493,20 @@
           <w:rFonts w:cs="Arial"/>
           <w:color w:val="000000"/>
         </w:rPr>
-        <w:t>In the [</w:t>
-      </w:r>
-      <w:proofErr w:type="spellStart"/>
+        <w:t>In the [machine_learning</w:t>
+      </w:r>
       <w:r>
         <w:rPr>
           <w:rFonts w:cs="Arial"/>
           <w:color w:val="000000"/>
         </w:rPr>
-        <w:t>machine_learning</w:t>
-      </w:r>
-      <w:proofErr w:type="spellEnd"/>
+        <w:t>]</w:t>
+      </w:r>
       <w:r>
         <w:rPr>
           <w:rFonts w:cs="Arial"/>
           <w:color w:val="000000"/>
         </w:rPr>
-        <w:t>]</w:t>
-      </w:r>
-      <w:r>
-        <w:rPr>
-          <w:rFonts w:cs="Arial"/>
-          <w:color w:val="000000"/>
-        </w:rPr>
         <w:t xml:space="preserve"> section, edit the settings as follows:</w:t>
       </w:r>
     </w:p>
@@ -635,13 +516,8 @@
         <w:ind w:left="720"/>
       </w:pPr>
       <w:r>
-        <w:t>prediction=</w:t>
-      </w:r>
-      <w:proofErr w:type="spellStart"/>
-      <w:r>
-        <w:t>field_to_predict</w:t>
-      </w:r>
-      <w:proofErr w:type="spellEnd"/>
+        <w:t>prediction=field_to_predict</w:t>
+      </w:r>
     </w:p>
     <w:p>
       <w:pPr>
@@ -649,13 +525,8 @@
         <w:ind w:left="720"/>
       </w:pPr>
       <w:r>
-        <w:t>features=</w:t>
-      </w:r>
-      <w:proofErr w:type="spellStart"/>
-      <w:r>
-        <w:t>fields_to_be_used_as_features_separated_by_comma</w:t>
-      </w:r>
-      <w:proofErr w:type="spellEnd"/>
+        <w:t>features=fields_to_be_used_as_features_separated_by_comma</w:t>
+      </w:r>
     </w:p>
     <w:p>
       <w:pPr>
@@ -663,13 +534,8 @@
         <w:ind w:left="720"/>
       </w:pPr>
       <w:r>
-        <w:t>algorithm=</w:t>
-      </w:r>
-      <w:proofErr w:type="spellStart"/>
-      <w:r>
-        <w:t>algorithm_for_model</w:t>
-      </w:r>
-      <w:proofErr w:type="spellEnd"/>
+        <w:t>algorithm=algorithm_for_model</w:t>
+      </w:r>
     </w:p>
     <w:p>
       <w:pPr>
@@ -677,13 +543,8 @@
         <w:ind w:left="720"/>
       </w:pPr>
       <w:r>
-        <w:t>method=</w:t>
-      </w:r>
-      <w:proofErr w:type="spellStart"/>
-      <w:r>
-        <w:t>optional_ensemble_method</w:t>
-      </w:r>
-      <w:proofErr w:type="spellEnd"/>
+        <w:t>method=optional_ensemble_method</w:t>
+      </w:r>
     </w:p>
     <w:p>
       <w:pPr>
@@ -700,19 +561,9 @@
         <w:pStyle w:val="Code"/>
         <w:ind w:left="720"/>
       </w:pPr>
-      <w:proofErr w:type="spellStart"/>
-      <w:r>
-        <w:t>max_count</w:t>
-      </w:r>
-      <w:proofErr w:type="spellEnd"/>
-      <w:r>
-        <w:t>=</w:t>
-      </w:r>
-      <w:proofErr w:type="spellStart"/>
-      <w:r>
-        <w:t>optional_limit_on_max_number_of_samples_to_process</w:t>
-      </w:r>
-      <w:proofErr w:type="spellEnd"/>
+      <w:r>
+        <w:t>max_count=optional_limit_on_max_number_of_samples_to_process</w:t>
+      </w:r>
     </w:p>
     <w:p>
       <w:pPr>
@@ -798,11 +649,9 @@
           <w:numId w:val="5"/>
         </w:numPr>
       </w:pPr>
-      <w:proofErr w:type="spellStart"/>
       <w:r>
         <w:t>GaussianNB</w:t>
       </w:r>
-      <w:proofErr w:type="spellEnd"/>
     </w:p>
     <w:p>
       <w:pPr>
@@ -812,11 +661,9 @@
           <w:numId w:val="5"/>
         </w:numPr>
       </w:pPr>
-      <w:proofErr w:type="spellStart"/>
       <w:r>
         <w:t>BernoulliNB</w:t>
       </w:r>
-      <w:proofErr w:type="spellEnd"/>
     </w:p>
     <w:p>
       <w:pPr>
@@ -1068,23 +915,7 @@
         <w:t>s</w:t>
       </w:r>
       <w:r>
-        <w:t xml:space="preserve"> from the [</w:t>
-      </w:r>
-      <w:proofErr w:type="spellStart"/>
-      <w:r>
-        <w:t>machine_learning</w:t>
-      </w:r>
-      <w:proofErr w:type="spellEnd"/>
-      <w:r>
-        <w:t xml:space="preserve">] section of the </w:t>
-      </w:r>
-      <w:proofErr w:type="spellStart"/>
-      <w:r>
-        <w:t>app.config</w:t>
-      </w:r>
-      <w:proofErr w:type="spellEnd"/>
-      <w:r>
-        <w:t xml:space="preserve"> to build </w:t>
+        <w:t xml:space="preserve"> from the [machine_learning] section of the app.config to build </w:t>
       </w:r>
       <w:r>
         <w:t>the</w:t>
@@ -1225,15 +1056,7 @@
               <w:t xml:space="preserve">platform </w:t>
             </w:r>
             <w:r>
-              <w:t xml:space="preserve">(specified in </w:t>
-            </w:r>
-            <w:proofErr w:type="spellStart"/>
-            <w:r>
-              <w:t>app.config</w:t>
-            </w:r>
-            <w:proofErr w:type="spellEnd"/>
-            <w:r>
-              <w:t xml:space="preserve">) as samples. </w:t>
+              <w:t xml:space="preserve">(specified in app.config) as samples. </w:t>
             </w:r>
           </w:p>
           <w:p>
@@ -1387,13 +1210,8 @@
               <w:pStyle w:val="BodyText"/>
             </w:pPr>
             <w:r>
-              <w:t>-</w:t>
+              <w:t>-i</w:t>
             </w:r>
-            <w:proofErr w:type="spellStart"/>
-            <w:r>
-              <w:t>i</w:t>
-            </w:r>
-            <w:proofErr w:type="spellEnd"/>
           </w:p>
         </w:tc>
         <w:tc>
@@ -1472,15 +1290,7 @@
               <w:t xml:space="preserve">platform </w:t>
             </w:r>
             <w:r>
-              <w:t xml:space="preserve">(specified in </w:t>
-            </w:r>
-            <w:proofErr w:type="spellStart"/>
-            <w:r>
-              <w:t>app.config</w:t>
-            </w:r>
-            <w:proofErr w:type="spellEnd"/>
-            <w:r>
-              <w:t xml:space="preserve">) as samples. </w:t>
+              <w:t xml:space="preserve">(specified in app.config) as samples. </w:t>
             </w:r>
           </w:p>
           <w:p>
@@ -1505,15 +1315,7 @@
         <w:t>is</w:t>
       </w:r>
       <w:r>
-        <w:t xml:space="preserve"> taken from the saved file instead of from </w:t>
-      </w:r>
-      <w:proofErr w:type="spellStart"/>
-      <w:r>
-        <w:t>app.config</w:t>
-      </w:r>
-      <w:proofErr w:type="spellEnd"/>
-      <w:r>
-        <w:t>. This subcommand is intended for rebuilding/updating a successful model after new samples are available.</w:t>
+        <w:t xml:space="preserve"> taken from the saved file instead of from app.config. This subcommand is intended for rebuilding/updating a successful model after new samples are available.</w:t>
       </w:r>
     </w:p>
     <w:p>
@@ -1534,15 +1336,7 @@
         </w:rPr>
       </w:pPr>
       <w:r>
-        <w:t>res-ml build -</w:t>
-      </w:r>
-      <w:proofErr w:type="spellStart"/>
-      <w:r>
-        <w:t>i</w:t>
-      </w:r>
-      <w:proofErr w:type="spellEnd"/>
-      <w:r>
-        <w:t xml:space="preserve"> lg_adaboost.ml </w:t>
+        <w:t xml:space="preserve">res-ml build -i lg_adaboost.ml </w:t>
       </w:r>
     </w:p>
     <w:p>
@@ -1658,13 +1452,8 @@
               <w:pStyle w:val="BodyText"/>
             </w:pPr>
             <w:r>
-              <w:t>-</w:t>
+              <w:t>-i</w:t>
             </w:r>
-            <w:proofErr w:type="spellStart"/>
-            <w:r>
-              <w:t>i</w:t>
-            </w:r>
-            <w:proofErr w:type="spellEnd"/>
           </w:p>
         </w:tc>
         <w:tc>
@@ -1712,15 +1501,7 @@
         </w:rPr>
       </w:pPr>
       <w:r>
-        <w:t>res-ml view -</w:t>
-      </w:r>
-      <w:proofErr w:type="spellStart"/>
-      <w:r>
-        <w:t>i</w:t>
-      </w:r>
-      <w:proofErr w:type="spellEnd"/>
-      <w:r>
-        <w:t xml:space="preserve"> lg_adaboost.ml </w:t>
+        <w:t xml:space="preserve">res-ml view -i lg_adaboost.ml </w:t>
       </w:r>
     </w:p>
     <w:p>
@@ -1790,6 +1571,32 @@
     </w:p>
     <w:p>
       <w:pPr>
+        <w:pStyle w:val="BodyText"/>
+      </w:pPr>
+    </w:p>
+    <w:p>
+      <w:pPr>
+        <w:pStyle w:val="Heading2"/>
+      </w:pPr>
+      <w:r>
+        <w:t>Logging</w:t>
+      </w:r>
+    </w:p>
+    <w:p>
+      <w:pPr>
+        <w:pStyle w:val="BodyText"/>
+      </w:pPr>
+      <w:r>
+        <w:t xml:space="preserve">The res-ml command line utility creates a log file called res-ml.log in the current folder you run res-ml. </w:t>
+      </w:r>
+      <w:r>
+        <w:t>It also generates a CSV file called resilient_incidents.csv to store all the samples.</w:t>
+      </w:r>
+      <w:bookmarkStart w:id="0" w:name="_GoBack"/>
+      <w:bookmarkEnd w:id="0"/>
+    </w:p>
+    <w:p>
+      <w:pPr>
         <w:pStyle w:val="Heading20"/>
       </w:pPr>
       <w:r>
@@ -1816,31 +1623,7 @@
         <w:t>C</w:t>
       </w:r>
       <w:r>
-        <w:t xml:space="preserve">opy the model you want to use for prediction to the </w:t>
-      </w:r>
-      <w:proofErr w:type="spellStart"/>
-      <w:r>
-        <w:t>active_model</w:t>
-      </w:r>
-      <w:proofErr w:type="spellEnd"/>
-      <w:r>
-        <w:t xml:space="preserve"> specified in the </w:t>
-      </w:r>
-      <w:proofErr w:type="spellStart"/>
-      <w:r>
-        <w:t>app.config</w:t>
-      </w:r>
-      <w:proofErr w:type="spellEnd"/>
-      <w:r>
-        <w:t xml:space="preserve">. This is easier than modifying the </w:t>
-      </w:r>
-      <w:proofErr w:type="spellStart"/>
-      <w:r>
-        <w:t>app.config</w:t>
-      </w:r>
-      <w:proofErr w:type="spellEnd"/>
-      <w:r>
-        <w:t xml:space="preserve"> to point to the model file you want to use, because you do</w:t>
+        <w:t>opy the model you want to use for prediction to the active_model specified in the app.config. This is easier than modifying the app.config to point to the model file you want to use, because you do</w:t>
       </w:r>
       <w:r>
         <w:t xml:space="preserve"> </w:t>
@@ -1863,15 +1646,7 @@
         <w:t>T</w:t>
       </w:r>
       <w:r>
-        <w:t>he sample workflow included in this integration is called “ML predict urgency”. A custom field called “</w:t>
-      </w:r>
-      <w:proofErr w:type="spellStart"/>
-      <w:r>
-        <w:t>ml_urgency_prediction</w:t>
-      </w:r>
-      <w:proofErr w:type="spellEnd"/>
-      <w:r>
-        <w:t xml:space="preserve">” </w:t>
+        <w:t xml:space="preserve">he sample workflow included in this integration is called “ML predict urgency”. A custom field called “ml_urgency_prediction” </w:t>
       </w:r>
       <w:r>
         <w:t>is</w:t>
@@ -1931,6 +1706,7 @@
         <w:rPr>
           <w:noProof/>
         </w:rPr>
+        <w:lastRenderedPageBreak/>
         <w:drawing>
           <wp:inline distT="0" distB="0" distL="0" distR="0" wp14:anchorId="3388EBBC" wp14:editId="04C06D23">
             <wp:extent cx="6195515" cy="4017818"/>
@@ -2026,7 +1802,6 @@
         <w:rPr>
           <w:noProof/>
         </w:rPr>
-        <w:lastRenderedPageBreak/>
         <w:drawing>
           <wp:inline distT="0" distB="0" distL="0" distR="0" wp14:anchorId="6F3ED402" wp14:editId="1C617238">
             <wp:extent cx="5995636" cy="2115127"/>
@@ -2418,29 +2193,13 @@
         <w:t>,</w:t>
       </w:r>
       <w:r>
-        <w:t xml:space="preserve"> </w:t>
-      </w:r>
-      <w:proofErr w:type="spellStart"/>
-      <w:r>
-        <w:t>ml_urgency_prediction</w:t>
-      </w:r>
-      <w:proofErr w:type="spellEnd"/>
-      <w:r>
-        <w:t xml:space="preserve">. </w:t>
+        <w:t xml:space="preserve"> ml_urgency_prediction. </w:t>
       </w:r>
       <w:r>
         <w:t xml:space="preserve">The </w:t>
       </w:r>
       <w:r>
-        <w:t xml:space="preserve">user needs to manually copy it over to </w:t>
-      </w:r>
-      <w:proofErr w:type="spellStart"/>
-      <w:r>
-        <w:t>severity_id</w:t>
-      </w:r>
-      <w:proofErr w:type="spellEnd"/>
-      <w:r>
-        <w:t xml:space="preserve"> (which is the predict field). </w:t>
+        <w:t xml:space="preserve">user needs to manually copy it over to severity_id (which is the predict field). </w:t>
       </w:r>
     </w:p>
     <w:p>
@@ -2454,31 +2213,15 @@
         <w:t xml:space="preserve">user </w:t>
       </w:r>
       <w:r>
-        <w:t xml:space="preserve">wants to write the prediction value into </w:t>
-      </w:r>
-      <w:proofErr w:type="spellStart"/>
-      <w:r>
-        <w:t>severity_id</w:t>
-      </w:r>
-      <w:proofErr w:type="spellEnd"/>
-      <w:r>
-        <w:t xml:space="preserve"> directly, do this in the post-process script of the sample workflow. </w:t>
-      </w:r>
-    </w:p>
-    <w:p>
-      <w:pPr>
-        <w:pStyle w:val="BodyText"/>
-      </w:pPr>
-      <w:r>
-        <w:t xml:space="preserve">Also, user wants to predict something other than </w:t>
-      </w:r>
-      <w:proofErr w:type="spellStart"/>
-      <w:r>
-        <w:t>severity_id</w:t>
-      </w:r>
-      <w:proofErr w:type="spellEnd"/>
-      <w:r>
-        <w:t>, change the post-process script to write to the desired field.</w:t>
+        <w:t xml:space="preserve">wants to write the prediction value into severity_id directly, do this in the post-process script of the sample workflow. </w:t>
+      </w:r>
+    </w:p>
+    <w:p>
+      <w:pPr>
+        <w:pStyle w:val="BodyText"/>
+      </w:pPr>
+      <w:r>
+        <w:t>Also, user wants to predict something other than severity_id, change the post-process script to write to the desired field.</w:t>
       </w:r>
     </w:p>
     <w:p>
@@ -2535,44 +2278,20 @@
         <w:pStyle w:val="BodyText"/>
       </w:pPr>
       <w:r>
-        <w:t>One particular predict value has only one sample. Say for example, 1000 incidents are used as samples for training to predict “</w:t>
-      </w:r>
-      <w:proofErr w:type="spellStart"/>
-      <w:r>
-        <w:t>severity_code</w:t>
-      </w:r>
-      <w:proofErr w:type="spellEnd"/>
-      <w:r>
-        <w:t xml:space="preserve">”. If out of those 1000 samples, only one has </w:t>
-      </w:r>
-      <w:proofErr w:type="spellStart"/>
-      <w:r>
-        <w:t>severity_code</w:t>
-      </w:r>
-      <w:proofErr w:type="spellEnd"/>
-      <w:r>
-        <w:t xml:space="preserve"> = high, then this error will be shown.</w:t>
-      </w:r>
-    </w:p>
-    <w:p>
-      <w:pPr>
-        <w:pStyle w:val="BodyText"/>
-      </w:pPr>
-    </w:p>
-    <w:p>
-      <w:pPr>
-        <w:pStyle w:val="BodyText"/>
-      </w:pPr>
-      <w:r>
-        <w:t xml:space="preserve">As for resolution for this, more samples are needed. Specifically, more samples with </w:t>
-      </w:r>
-      <w:proofErr w:type="spellStart"/>
-      <w:r>
-        <w:t>severity_code</w:t>
-      </w:r>
-      <w:proofErr w:type="spellEnd"/>
-      <w:r>
-        <w:t xml:space="preserve"> = high are needed.</w:t>
+        <w:t>One particular predict value has only one sample. Say for example, 1000 incidents are used as samples for training to predict “severity_code”. If out of those 1000 samples, only one has severity_code = high, then this error will be shown.</w:t>
+      </w:r>
+    </w:p>
+    <w:p>
+      <w:pPr>
+        <w:pStyle w:val="BodyText"/>
+      </w:pPr>
+    </w:p>
+    <w:p>
+      <w:pPr>
+        <w:pStyle w:val="BodyText"/>
+      </w:pPr>
+      <w:r>
+        <w:t>As for resolution for this, more samples are needed. Specifically, more samples with severity_code = high are needed.</w:t>
       </w:r>
     </w:p>
     <w:p>
@@ -2593,23 +2312,7 @@
         <w:pStyle w:val="BodyText"/>
       </w:pPr>
       <w:r>
-        <w:t>This means all the samples use to train the model carry the same predict value. For example, 1000 incidents are used for training to predict “</w:t>
-      </w:r>
-      <w:proofErr w:type="spellStart"/>
-      <w:r>
-        <w:t>severity_code</w:t>
-      </w:r>
-      <w:proofErr w:type="spellEnd"/>
-      <w:r>
-        <w:t xml:space="preserve">”. If all of those 1000 incidents have </w:t>
-      </w:r>
-      <w:proofErr w:type="spellStart"/>
-      <w:r>
-        <w:t>severity_code</w:t>
-      </w:r>
-      <w:proofErr w:type="spellEnd"/>
-      <w:r>
-        <w:t xml:space="preserve"> = low, then this error will be shown.</w:t>
+        <w:t>This means all the samples use to train the model carry the same predict value. For example, 1000 incidents are used for training to predict “severity_code”. If all of those 1000 incidents have severity_code = low, then this error will be shown.</w:t>
       </w:r>
     </w:p>
     <w:p>
@@ -2650,8 +2353,6 @@
       <w:pPr>
         <w:pStyle w:val="BodyText"/>
       </w:pPr>
-      <w:bookmarkStart w:id="0" w:name="_GoBack"/>
-      <w:bookmarkEnd w:id="0"/>
     </w:p>
     <w:p>
       <w:pPr>

</xml_diff>

<commit_message>
Suggested changes from Mark
</commit_message>
<xml_diff>
--- a/fn_machine_learning/doc/Resilient Machine Learning User Guide.docx
+++ b/fn_machine_learning/doc/Resilient Machine Learning User Guide.docx
@@ -516,7 +516,10 @@
         <w:ind w:left="720"/>
       </w:pPr>
       <w:r>
-        <w:t>prediction=field_to_predict</w:t>
+        <w:t>prediction=</w:t>
+      </w:r>
+      <w:r>
+        <w:t>API_name_of_field_to_predict</w:t>
       </w:r>
     </w:p>
     <w:p>
@@ -1592,8 +1595,6 @@
       <w:r>
         <w:t>It also generates a CSV file called resilient_incidents.csv to store all the samples.</w:t>
       </w:r>
-      <w:bookmarkStart w:id="0" w:name="_GoBack"/>
-      <w:bookmarkEnd w:id="0"/>
     </w:p>
     <w:p>
       <w:pPr>
@@ -2237,7 +2238,10 @@
         <w:pStyle w:val="BodyText"/>
       </w:pPr>
       <w:r>
-        <w:t>Not Unicode support yet. All features and prediction need to be in ASCII format.</w:t>
+        <w:t>Unicode is not supported yet</w:t>
+      </w:r>
+      <w:r>
+        <w:t>. All features and prediction need to be in ASCII format.</w:t>
       </w:r>
     </w:p>
     <w:p>
@@ -2346,7 +2350,15 @@
         <w:pStyle w:val="BodyText"/>
       </w:pPr>
       <w:r>
-        <w:t xml:space="preserve">Note that in the pre-process steps, we get rid of all the samples with missing/blank features. As a result, even if you might have a large number of incidents to start with, after we get rid of those with missing features, you will end up with less number of or even 0 incidents. </w:t>
+        <w:t xml:space="preserve">Note that in the pre-process steps, we get rid of all the samples with missing/blank features. As a result, even if you might have a large number of incidents to start with, after </w:t>
+      </w:r>
+      <w:r>
+        <w:t>filtering</w:t>
+      </w:r>
+      <w:bookmarkStart w:id="0" w:name="_GoBack"/>
+      <w:bookmarkEnd w:id="0"/>
+      <w:r>
+        <w:t xml:space="preserve"> those with missing features, you will end up with less number of or even 0 incidents. </w:t>
       </w:r>
     </w:p>
     <w:p>

</xml_diff>

<commit_message>
Corrected errors found during QA tests
</commit_message>
<xml_diff>
--- a/fn_machine_learning/doc/Resilient Machine Learning User Guide.docx
+++ b/fn_machine_learning/doc/Resilient Machine Learning User Guide.docx
@@ -45,8 +45,13 @@
         <w:ind w:left="547"/>
         <w:contextualSpacing/>
       </w:pPr>
-      <w:r>
-        <w:t>sudo pip install --upgrade pip</w:t>
+      <w:proofErr w:type="spellStart"/>
+      <w:r>
+        <w:t>sudo</w:t>
+      </w:r>
+      <w:proofErr w:type="spellEnd"/>
+      <w:r>
+        <w:t xml:space="preserve"> pip install --upgrade pip</w:t>
       </w:r>
     </w:p>
     <w:p>
@@ -55,9 +60,19 @@
         <w:ind w:left="547"/>
         <w:contextualSpacing/>
       </w:pPr>
-      <w:r>
-        <w:t>sudo pip install --upgrade setuptools</w:t>
-      </w:r>
+      <w:proofErr w:type="spellStart"/>
+      <w:r>
+        <w:t>sudo</w:t>
+      </w:r>
+      <w:proofErr w:type="spellEnd"/>
+      <w:r>
+        <w:t xml:space="preserve"> pip install --upgrade </w:t>
+      </w:r>
+      <w:proofErr w:type="spellStart"/>
+      <w:r>
+        <w:t>setuptools</w:t>
+      </w:r>
+      <w:proofErr w:type="spellEnd"/>
     </w:p>
     <w:p>
       <w:pPr>
@@ -65,8 +80,13 @@
         <w:ind w:left="547"/>
         <w:contextualSpacing/>
       </w:pPr>
-      <w:r>
-        <w:t>sudo pip install --upgrade resilient-circuits</w:t>
+      <w:proofErr w:type="spellStart"/>
+      <w:r>
+        <w:t>sudo</w:t>
+      </w:r>
+      <w:proofErr w:type="spellEnd"/>
+      <w:r>
+        <w:t xml:space="preserve"> pip install --upgrade resilient-circuits</w:t>
       </w:r>
     </w:p>
     <w:p>
@@ -98,8 +118,19 @@
           <w:lang w:val="en-GB"/>
         </w:rPr>
       </w:pPr>
-      <w:r>
-        <w:t>sudo pip install pandas-0.23.4-cp27-cp27m-linux_86_64.whl</w:t>
+      <w:proofErr w:type="spellStart"/>
+      <w:r>
+        <w:t>sudo</w:t>
+      </w:r>
+      <w:proofErr w:type="spellEnd"/>
+      <w:r>
+        <w:t xml:space="preserve"> pip install pandas-0.23.4-cp27-cp27m-linux_</w:t>
+      </w:r>
+      <w:r>
+        <w:t>x</w:t>
+      </w:r>
+      <w:r>
+        <w:t>86_64.whl</w:t>
       </w:r>
     </w:p>
     <w:p>
@@ -114,7 +145,31 @@
         <w:t>there</w:t>
       </w:r>
       <w:r>
-        <w:t xml:space="preserve"> is no wheel for pandas on Redhat Enterprise 7 available from pip. Also Redhat Enterprise 7 does not have gcc/g++ installed, so pip </w:t>
+        <w:t xml:space="preserve"> is no wheel for pandas on </w:t>
+      </w:r>
+      <w:proofErr w:type="spellStart"/>
+      <w:r>
+        <w:t>Redhat</w:t>
+      </w:r>
+      <w:proofErr w:type="spellEnd"/>
+      <w:r>
+        <w:t xml:space="preserve"> Enterprise 7 available from pip. Also </w:t>
+      </w:r>
+      <w:proofErr w:type="spellStart"/>
+      <w:r>
+        <w:t>Redhat</w:t>
+      </w:r>
+      <w:proofErr w:type="spellEnd"/>
+      <w:r>
+        <w:t xml:space="preserve"> Enterprise 7 does not have </w:t>
+      </w:r>
+      <w:proofErr w:type="spellStart"/>
+      <w:r>
+        <w:t>gcc</w:t>
+      </w:r>
+      <w:proofErr w:type="spellEnd"/>
+      <w:r>
+        <w:t xml:space="preserve">/g++ installed, so pip </w:t>
       </w:r>
       <w:r>
         <w:t>cannot build</w:t>
@@ -166,8 +221,21 @@
         <w:pStyle w:val="Code"/>
         <w:ind w:left="0" w:firstLine="360"/>
       </w:pPr>
-      <w:r>
-        <w:t>sudo pip install --upgrade fn_machine_learning-&lt;</w:t>
+      <w:proofErr w:type="spellStart"/>
+      <w:r>
+        <w:t>sudo</w:t>
+      </w:r>
+      <w:proofErr w:type="spellEnd"/>
+      <w:r>
+        <w:t xml:space="preserve"> pip install --upgrade </w:t>
+      </w:r>
+      <w:proofErr w:type="spellStart"/>
+      <w:r>
+        <w:t>fn_machine_learning</w:t>
+      </w:r>
+      <w:proofErr w:type="spellEnd"/>
+      <w:r>
+        <w:t>-&lt;</w:t>
       </w:r>
       <w:r>
         <w:rPr>
@@ -176,7 +244,10 @@
         <w:t>version</w:t>
       </w:r>
       <w:r>
-        <w:t>&gt;.zip</w:t>
+        <w:t>&gt;.</w:t>
+      </w:r>
+      <w:r>
+        <w:t>tar.gz</w:t>
       </w:r>
     </w:p>
     <w:p>
@@ -260,7 +331,23 @@
           <w:rFonts w:cs="Arial"/>
           <w:color w:val="000000"/>
         </w:rPr>
-        <w:t xml:space="preserve">Using sudo, </w:t>
+        <w:t xml:space="preserve">Using </w:t>
+      </w:r>
+      <w:proofErr w:type="spellStart"/>
+      <w:r>
+        <w:rPr>
+          <w:rFonts w:cs="Arial"/>
+          <w:color w:val="000000"/>
+        </w:rPr>
+        <w:t>sudo</w:t>
+      </w:r>
+      <w:proofErr w:type="spellEnd"/>
+      <w:r>
+        <w:rPr>
+          <w:rFonts w:cs="Arial"/>
+          <w:color w:val="000000"/>
+        </w:rPr>
+        <w:t xml:space="preserve">, </w:t>
       </w:r>
       <w:r>
         <w:rPr>
@@ -276,8 +363,21 @@
         <w:keepNext/>
         <w:ind w:left="720"/>
       </w:pPr>
-      <w:r>
-        <w:t>sudo su - integration</w:t>
+      <w:proofErr w:type="spellStart"/>
+      <w:r>
+        <w:t>sudo</w:t>
+      </w:r>
+      <w:proofErr w:type="spellEnd"/>
+      <w:r>
+        <w:t xml:space="preserve"> </w:t>
+      </w:r>
+      <w:proofErr w:type="spellStart"/>
+      <w:r>
+        <w:t>su</w:t>
+      </w:r>
+      <w:proofErr w:type="spellEnd"/>
+      <w:r>
+        <w:t xml:space="preserve"> - integration</w:t>
       </w:r>
     </w:p>
     <w:p>
@@ -448,20 +548,29 @@
           <w:rFonts w:cs="Arial"/>
           <w:color w:val="000000"/>
         </w:rPr>
-        <w:t>In the [machine_learning_predict</w:t>
-      </w:r>
+        <w:t>In the [</w:t>
+      </w:r>
+      <w:proofErr w:type="spellStart"/>
       <w:r>
         <w:rPr>
           <w:rFonts w:cs="Arial"/>
           <w:color w:val="000000"/>
         </w:rPr>
-        <w:t>]</w:t>
-      </w:r>
+        <w:t>machine_learning_predict</w:t>
+      </w:r>
+      <w:proofErr w:type="spellEnd"/>
       <w:r>
         <w:rPr>
           <w:rFonts w:cs="Arial"/>
           <w:color w:val="000000"/>
         </w:rPr>
+        <w:t>]</w:t>
+      </w:r>
+      <w:r>
+        <w:rPr>
+          <w:rFonts w:cs="Arial"/>
+          <w:color w:val="000000"/>
+        </w:rPr>
         <w:t xml:space="preserve"> section, edit the settings as follows:</w:t>
       </w:r>
     </w:p>
@@ -470,9 +579,19 @@
         <w:pStyle w:val="Code"/>
         <w:ind w:left="720"/>
       </w:pPr>
-      <w:r>
-        <w:t>active_model=path_to_a_saved_model_file</w:t>
-      </w:r>
+      <w:proofErr w:type="spellStart"/>
+      <w:r>
+        <w:t>active_model</w:t>
+      </w:r>
+      <w:proofErr w:type="spellEnd"/>
+      <w:r>
+        <w:t>=</w:t>
+      </w:r>
+      <w:proofErr w:type="spellStart"/>
+      <w:r>
+        <w:t>path_to_a_saved_model_file</w:t>
+      </w:r>
+      <w:proofErr w:type="spellEnd"/>
     </w:p>
     <w:p>
       <w:pPr>
@@ -493,20 +612,29 @@
           <w:rFonts w:cs="Arial"/>
           <w:color w:val="000000"/>
         </w:rPr>
-        <w:t>In the [machine_learning</w:t>
-      </w:r>
+        <w:t>In the [</w:t>
+      </w:r>
+      <w:proofErr w:type="spellStart"/>
       <w:r>
         <w:rPr>
           <w:rFonts w:cs="Arial"/>
           <w:color w:val="000000"/>
         </w:rPr>
-        <w:t>]</w:t>
-      </w:r>
+        <w:t>machine_learning</w:t>
+      </w:r>
+      <w:proofErr w:type="spellEnd"/>
       <w:r>
         <w:rPr>
           <w:rFonts w:cs="Arial"/>
           <w:color w:val="000000"/>
         </w:rPr>
+        <w:t>]</w:t>
+      </w:r>
+      <w:r>
+        <w:rPr>
+          <w:rFonts w:cs="Arial"/>
+          <w:color w:val="000000"/>
+        </w:rPr>
         <w:t xml:space="preserve"> section, edit the settings as follows:</w:t>
       </w:r>
     </w:p>
@@ -518,9 +646,11 @@
       <w:r>
         <w:t>prediction=</w:t>
       </w:r>
+      <w:proofErr w:type="spellStart"/>
       <w:r>
         <w:t>API_name_of_field_to_predict</w:t>
       </w:r>
+      <w:proofErr w:type="spellEnd"/>
     </w:p>
     <w:p>
       <w:pPr>
@@ -528,7 +658,10 @@
         <w:ind w:left="720"/>
       </w:pPr>
       <w:r>
-        <w:t>features=fields_to_be_used_as_features_separated_by_comma</w:t>
+        <w:t>features=</w:t>
+      </w:r>
+      <w:r>
+        <w:t>comma-separated incident fields used to formulate algorithm</w:t>
       </w:r>
     </w:p>
     <w:p>
@@ -537,8 +670,13 @@
         <w:ind w:left="720"/>
       </w:pPr>
       <w:r>
-        <w:t>algorithm=algorithm_for_model</w:t>
-      </w:r>
+        <w:t>algorithm=</w:t>
+      </w:r>
+      <w:proofErr w:type="spellStart"/>
+      <w:r>
+        <w:t>algorithm_for_model</w:t>
+      </w:r>
+      <w:proofErr w:type="spellEnd"/>
     </w:p>
     <w:p>
       <w:pPr>
@@ -546,8 +684,13 @@
         <w:ind w:left="720"/>
       </w:pPr>
       <w:r>
-        <w:t>method=optional_ensemble_method</w:t>
-      </w:r>
+        <w:t>method=</w:t>
+      </w:r>
+      <w:proofErr w:type="spellStart"/>
+      <w:r>
+        <w:t>optional_ensemble_method</w:t>
+      </w:r>
+      <w:proofErr w:type="spellEnd"/>
     </w:p>
     <w:p>
       <w:pPr>
@@ -564,9 +707,19 @@
         <w:pStyle w:val="Code"/>
         <w:ind w:left="720"/>
       </w:pPr>
-      <w:r>
-        <w:t>max_count=optional_limit_on_max_number_of_samples_to_process</w:t>
-      </w:r>
+      <w:proofErr w:type="spellStart"/>
+      <w:r>
+        <w:t>max_count</w:t>
+      </w:r>
+      <w:proofErr w:type="spellEnd"/>
+      <w:r>
+        <w:t>=</w:t>
+      </w:r>
+      <w:proofErr w:type="spellStart"/>
+      <w:r>
+        <w:t>optional_limit_on_max_number_of_samples_to_process</w:t>
+      </w:r>
+      <w:proofErr w:type="spellEnd"/>
     </w:p>
     <w:p>
       <w:pPr>
@@ -592,9 +745,14 @@
           <w:numId w:val="5"/>
         </w:numPr>
       </w:pPr>
-      <w:r>
-        <w:t>Logistic Regression</w:t>
-      </w:r>
+      <w:hyperlink r:id="rId6" w:history="1">
+        <w:r>
+          <w:rPr>
+            <w:rStyle w:val="Hyperlink"/>
+          </w:rPr>
+          <w:t>Logistic Regression</w:t>
+        </w:r>
+      </w:hyperlink>
     </w:p>
     <w:p>
       <w:pPr>
@@ -604,9 +762,14 @@
           <w:numId w:val="5"/>
         </w:numPr>
       </w:pPr>
-      <w:r>
-        <w:t>SVM</w:t>
-      </w:r>
+      <w:hyperlink r:id="rId7" w:history="1">
+        <w:r>
+          <w:rPr>
+            <w:rStyle w:val="Hyperlink"/>
+          </w:rPr>
+          <w:t>SVM</w:t>
+        </w:r>
+      </w:hyperlink>
     </w:p>
     <w:p>
       <w:pPr>
@@ -616,9 +779,14 @@
           <w:numId w:val="5"/>
         </w:numPr>
       </w:pPr>
-      <w:r>
-        <w:t>SVM with Gaussian kernel</w:t>
-      </w:r>
+      <w:hyperlink r:id="rId8" w:history="1">
+        <w:r>
+          <w:rPr>
+            <w:rStyle w:val="Hyperlink"/>
+          </w:rPr>
+          <w:t>SVM with Gaussian kernel</w:t>
+        </w:r>
+      </w:hyperlink>
     </w:p>
     <w:p>
       <w:pPr>
@@ -628,9 +796,14 @@
           <w:numId w:val="5"/>
         </w:numPr>
       </w:pPr>
-      <w:r>
-        <w:t>Decision Tree</w:t>
-      </w:r>
+      <w:hyperlink r:id="rId9" w:history="1">
+        <w:r>
+          <w:rPr>
+            <w:rStyle w:val="Hyperlink"/>
+          </w:rPr>
+          <w:t>Decision Tree</w:t>
+        </w:r>
+      </w:hyperlink>
     </w:p>
     <w:p>
       <w:pPr>
@@ -640,9 +813,14 @@
           <w:numId w:val="5"/>
         </w:numPr>
       </w:pPr>
-      <w:r>
-        <w:t>Random Forest</w:t>
-      </w:r>
+      <w:hyperlink r:id="rId10" w:history="1">
+        <w:r>
+          <w:rPr>
+            <w:rStyle w:val="Hyperlink"/>
+          </w:rPr>
+          <w:t>Random Forest</w:t>
+        </w:r>
+      </w:hyperlink>
     </w:p>
     <w:p>
       <w:pPr>
@@ -652,9 +830,16 @@
           <w:numId w:val="5"/>
         </w:numPr>
       </w:pPr>
-      <w:r>
-        <w:t>GaussianNB</w:t>
-      </w:r>
+      <w:hyperlink r:id="rId11" w:history="1">
+        <w:proofErr w:type="spellStart"/>
+        <w:r>
+          <w:rPr>
+            <w:rStyle w:val="Hyperlink"/>
+          </w:rPr>
+          <w:t>GaussianNB</w:t>
+        </w:r>
+        <w:proofErr w:type="spellEnd"/>
+      </w:hyperlink>
     </w:p>
     <w:p>
       <w:pPr>
@@ -664,9 +849,16 @@
           <w:numId w:val="5"/>
         </w:numPr>
       </w:pPr>
-      <w:r>
-        <w:t>BernoulliNB</w:t>
-      </w:r>
+      <w:hyperlink r:id="rId12" w:history="1">
+        <w:proofErr w:type="spellStart"/>
+        <w:r>
+          <w:rPr>
+            <w:rStyle w:val="Hyperlink"/>
+          </w:rPr>
+          <w:t>BernoulliNB</w:t>
+        </w:r>
+        <w:proofErr w:type="spellEnd"/>
+      </w:hyperlink>
     </w:p>
     <w:p>
       <w:pPr>
@@ -676,9 +868,14 @@
           <w:numId w:val="5"/>
         </w:numPr>
       </w:pPr>
-      <w:r>
-        <w:t>K-Nearest Neighbor</w:t>
-      </w:r>
+      <w:hyperlink r:id="rId13" w:history="1">
+        <w:r>
+          <w:rPr>
+            <w:rStyle w:val="Hyperlink"/>
+          </w:rPr>
+          <w:t>K-Nearest Neighbor</w:t>
+        </w:r>
+      </w:hyperlink>
     </w:p>
     <w:p>
       <w:pPr>
@@ -696,9 +893,14 @@
           <w:numId w:val="6"/>
         </w:numPr>
       </w:pPr>
-      <w:r>
-        <w:t>Bagging</w:t>
-      </w:r>
+      <w:hyperlink r:id="rId14" w:history="1">
+        <w:r>
+          <w:rPr>
+            <w:rStyle w:val="Hyperlink"/>
+          </w:rPr>
+          <w:t>Bagging</w:t>
+        </w:r>
+      </w:hyperlink>
     </w:p>
     <w:p>
       <w:pPr>
@@ -708,9 +910,14 @@
           <w:numId w:val="6"/>
         </w:numPr>
       </w:pPr>
-      <w:r>
-        <w:t>Adaptive Boosting</w:t>
-      </w:r>
+      <w:hyperlink r:id="rId15" w:history="1">
+        <w:r>
+          <w:rPr>
+            <w:rStyle w:val="Hyperlink"/>
+          </w:rPr>
+          <w:t>Adaptive Boosting</w:t>
+        </w:r>
+      </w:hyperlink>
     </w:p>
     <w:p>
       <w:pPr>
@@ -918,7 +1125,23 @@
         <w:t>s</w:t>
       </w:r>
       <w:r>
-        <w:t xml:space="preserve"> from the [machine_learning] section of the app.config to build </w:t>
+        <w:t xml:space="preserve"> from the [</w:t>
+      </w:r>
+      <w:proofErr w:type="spellStart"/>
+      <w:r>
+        <w:t>machine_learning</w:t>
+      </w:r>
+      <w:proofErr w:type="spellEnd"/>
+      <w:r>
+        <w:t xml:space="preserve">] section of the </w:t>
+      </w:r>
+      <w:proofErr w:type="spellStart"/>
+      <w:r>
+        <w:t>app.config</w:t>
+      </w:r>
+      <w:proofErr w:type="spellEnd"/>
+      <w:r>
+        <w:t xml:space="preserve"> to build </w:t>
       </w:r>
       <w:r>
         <w:t>the</w:t>
@@ -1059,7 +1282,15 @@
               <w:t xml:space="preserve">platform </w:t>
             </w:r>
             <w:r>
-              <w:t xml:space="preserve">(specified in app.config) as samples. </w:t>
+              <w:t xml:space="preserve">(specified in </w:t>
+            </w:r>
+            <w:proofErr w:type="spellStart"/>
+            <w:r>
+              <w:t>app.config</w:t>
+            </w:r>
+            <w:proofErr w:type="spellEnd"/>
+            <w:r>
+              <w:t xml:space="preserve">) as samples. </w:t>
             </w:r>
           </w:p>
           <w:p>
@@ -1136,7 +1367,7 @@
                     <pic:cNvPicPr/>
                   </pic:nvPicPr>
                   <pic:blipFill>
-                    <a:blip r:embed="rId6">
+                    <a:blip r:embed="rId16">
                       <a:extLst>
                         <a:ext uri="{28A0092B-C50C-407E-A947-70E740481C1C}">
                           <a14:useLocalDpi xmlns:a14="http://schemas.microsoft.com/office/drawing/2010/main" val="0"/>
@@ -1213,8 +1444,13 @@
               <w:pStyle w:val="BodyText"/>
             </w:pPr>
             <w:r>
-              <w:t>-i</w:t>
+              <w:t>-</w:t>
             </w:r>
+            <w:proofErr w:type="spellStart"/>
+            <w:r>
+              <w:t>i</w:t>
+            </w:r>
+            <w:proofErr w:type="spellEnd"/>
           </w:p>
         </w:tc>
         <w:tc>
@@ -1293,7 +1529,15 @@
               <w:t xml:space="preserve">platform </w:t>
             </w:r>
             <w:r>
-              <w:t xml:space="preserve">(specified in app.config) as samples. </w:t>
+              <w:t xml:space="preserve">(specified in </w:t>
+            </w:r>
+            <w:proofErr w:type="spellStart"/>
+            <w:r>
+              <w:t>app.config</w:t>
+            </w:r>
+            <w:proofErr w:type="spellEnd"/>
+            <w:r>
+              <w:t xml:space="preserve">) as samples. </w:t>
             </w:r>
           </w:p>
           <w:p>
@@ -1318,7 +1562,15 @@
         <w:t>is</w:t>
       </w:r>
       <w:r>
-        <w:t xml:space="preserve"> taken from the saved file instead of from app.config. This subcommand is intended for rebuilding/updating a successful model after new samples are available.</w:t>
+        <w:t xml:space="preserve"> taken from the saved file instead of from </w:t>
+      </w:r>
+      <w:proofErr w:type="spellStart"/>
+      <w:r>
+        <w:t>app.config</w:t>
+      </w:r>
+      <w:proofErr w:type="spellEnd"/>
+      <w:r>
+        <w:t>. This subcommand is intended for rebuilding/updating a successful model after new samples are available.</w:t>
       </w:r>
     </w:p>
     <w:p>
@@ -1339,7 +1591,15 @@
         </w:rPr>
       </w:pPr>
       <w:r>
-        <w:t xml:space="preserve">res-ml build -i lg_adaboost.ml </w:t>
+        <w:t>res-ml build -</w:t>
+      </w:r>
+      <w:proofErr w:type="spellStart"/>
+      <w:r>
+        <w:t>i</w:t>
+      </w:r>
+      <w:proofErr w:type="spellEnd"/>
+      <w:r>
+        <w:t xml:space="preserve"> lg_adaboost.ml </w:t>
       </w:r>
     </w:p>
     <w:p>
@@ -1383,7 +1643,7 @@
                     <pic:cNvPicPr/>
                   </pic:nvPicPr>
                   <pic:blipFill>
-                    <a:blip r:embed="rId6">
+                    <a:blip r:embed="rId16">
                       <a:extLst>
                         <a:ext uri="{28A0092B-C50C-407E-A947-70E740481C1C}">
                           <a14:useLocalDpi xmlns:a14="http://schemas.microsoft.com/office/drawing/2010/main" val="0"/>
@@ -1455,8 +1715,13 @@
               <w:pStyle w:val="BodyText"/>
             </w:pPr>
             <w:r>
-              <w:t>-i</w:t>
+              <w:t>-</w:t>
             </w:r>
+            <w:proofErr w:type="spellStart"/>
+            <w:r>
+              <w:t>i</w:t>
+            </w:r>
+            <w:proofErr w:type="spellEnd"/>
           </w:p>
         </w:tc>
         <w:tc>
@@ -1504,7 +1769,15 @@
         </w:rPr>
       </w:pPr>
       <w:r>
-        <w:t xml:space="preserve">res-ml view -i lg_adaboost.ml </w:t>
+        <w:t>res-ml view -</w:t>
+      </w:r>
+      <w:proofErr w:type="spellStart"/>
+      <w:r>
+        <w:t>i</w:t>
+      </w:r>
+      <w:proofErr w:type="spellEnd"/>
+      <w:r>
+        <w:t xml:space="preserve"> lg_adaboost.ml </w:t>
       </w:r>
     </w:p>
     <w:p>
@@ -1545,7 +1818,7 @@
                     <pic:cNvPicPr/>
                   </pic:nvPicPr>
                   <pic:blipFill>
-                    <a:blip r:embed="rId6">
+                    <a:blip r:embed="rId16">
                       <a:extLst>
                         <a:ext uri="{28A0092B-C50C-407E-A947-70E740481C1C}">
                           <a14:useLocalDpi xmlns:a14="http://schemas.microsoft.com/office/drawing/2010/main" val="0"/>
@@ -1624,7 +1897,31 @@
         <w:t>C</w:t>
       </w:r>
       <w:r>
-        <w:t>opy the model you want to use for prediction to the active_model specified in the app.config. This is easier than modifying the app.config to point to the model file you want to use, because you do</w:t>
+        <w:t xml:space="preserve">opy the model you want to use for prediction to the </w:t>
+      </w:r>
+      <w:proofErr w:type="spellStart"/>
+      <w:r>
+        <w:t>active_model</w:t>
+      </w:r>
+      <w:proofErr w:type="spellEnd"/>
+      <w:r>
+        <w:t xml:space="preserve"> specified in the </w:t>
+      </w:r>
+      <w:proofErr w:type="spellStart"/>
+      <w:r>
+        <w:t>app.config</w:t>
+      </w:r>
+      <w:proofErr w:type="spellEnd"/>
+      <w:r>
+        <w:t xml:space="preserve">. This is easier than modifying the </w:t>
+      </w:r>
+      <w:proofErr w:type="spellStart"/>
+      <w:r>
+        <w:t>app.config</w:t>
+      </w:r>
+      <w:proofErr w:type="spellEnd"/>
+      <w:r>
+        <w:t xml:space="preserve"> to point to the model file you want to use, because you do</w:t>
       </w:r>
       <w:r>
         <w:t xml:space="preserve"> </w:t>
@@ -1647,7 +1944,15 @@
         <w:t>T</w:t>
       </w:r>
       <w:r>
-        <w:t xml:space="preserve">he sample workflow included in this integration is called “ML predict urgency”. A custom field called “ml_urgency_prediction” </w:t>
+        <w:t>he sample workflow included in this integration is called “ML predict urgency”. A custom field called “</w:t>
+      </w:r>
+      <w:proofErr w:type="spellStart"/>
+      <w:r>
+        <w:t>ml_urgency_prediction</w:t>
+      </w:r>
+      <w:proofErr w:type="spellEnd"/>
+      <w:r>
+        <w:t xml:space="preserve">” </w:t>
       </w:r>
       <w:r>
         <w:t>is</w:t>
@@ -1709,9 +2014,9 @@
         </w:rPr>
         <w:lastRenderedPageBreak/>
         <w:drawing>
-          <wp:inline distT="0" distB="0" distL="0" distR="0" wp14:anchorId="3388EBBC" wp14:editId="04C06D23">
-            <wp:extent cx="6195515" cy="4017818"/>
-            <wp:effectExtent l="114300" t="101600" r="116840" b="135255"/>
+          <wp:inline distT="0" distB="0" distL="0" distR="0" wp14:anchorId="3388EBBC" wp14:editId="22605FF1">
+            <wp:extent cx="5995035" cy="4017523"/>
+            <wp:effectExtent l="114300" t="101600" r="113665" b="135890"/>
             <wp:docPr id="11" name="Picture 11"/>
             <wp:cNvGraphicFramePr>
               <a:graphicFrameLocks xmlns:a="http://schemas.openxmlformats.org/drawingml/2006/main" noChangeAspect="1"/>
@@ -1724,7 +2029,7 @@
                     <pic:cNvPicPr/>
                   </pic:nvPicPr>
                   <pic:blipFill>
-                    <a:blip r:embed="rId7" cstate="print">
+                    <a:blip r:embed="rId17" cstate="print">
                       <a:extLst>
                         <a:ext uri="{28A0092B-C50C-407E-A947-70E740481C1C}">
                           <a14:useLocalDpi xmlns:a14="http://schemas.microsoft.com/office/drawing/2010/main" val="0"/>
@@ -1738,7 +2043,7 @@
                   <pic:spPr>
                     <a:xfrm>
                       <a:off x="0" y="0"/>
-                      <a:ext cx="6198060" cy="4019469"/>
+                      <a:ext cx="6001769" cy="4022036"/>
                     </a:xfrm>
                     <a:prstGeom prst="rect">
                       <a:avLst/>
@@ -1792,10 +2097,13 @@
         <w:t xml:space="preserve">tab and custom field </w:t>
       </w:r>
       <w:r>
-        <w:t xml:space="preserve">are </w:t>
-      </w:r>
-      <w:r>
-        <w:t>in the incident page</w:t>
+        <w:t>are</w:t>
+      </w:r>
+      <w:r>
+        <w:t xml:space="preserve"> added to</w:t>
+      </w:r>
+      <w:r>
+        <w:t xml:space="preserve"> the incident page</w:t>
       </w:r>
     </w:p>
     <w:p>
@@ -1819,7 +2127,7 @@
                     <pic:cNvPicPr/>
                   </pic:nvPicPr>
                   <pic:blipFill>
-                    <a:blip r:embed="rId8" cstate="print">
+                    <a:blip r:embed="rId18" cstate="print">
                       <a:extLst>
                         <a:ext uri="{28A0092B-C50C-407E-A947-70E740481C1C}">
                           <a14:useLocalDpi xmlns:a14="http://schemas.microsoft.com/office/drawing/2010/main" val="0"/>
@@ -1884,22 +2192,34 @@
         <w:t>Go to the “Details” tab to make</w:t>
       </w:r>
       <w:r>
-        <w:t xml:space="preserve"> that all the features are non-empty. In this particular example, </w:t>
+        <w:t xml:space="preserve"> </w:t>
+      </w:r>
+      <w:r>
+        <w:t xml:space="preserve">sure </w:t>
+      </w:r>
+      <w:r>
+        <w:t>that all the</w:t>
+      </w:r>
+      <w:r>
+        <w:t xml:space="preserve"> incident field</w:t>
+      </w:r>
+      <w:r>
+        <w:t xml:space="preserve"> features </w:t>
+      </w:r>
+      <w:r>
+        <w:t>have values</w:t>
+      </w:r>
+      <w:r>
+        <w:t xml:space="preserve">. In this particular example, </w:t>
       </w:r>
       <w:r>
         <w:t xml:space="preserve">the </w:t>
       </w:r>
       <w:r>
-        <w:t xml:space="preserve">features are “NIST Attack Vectors”, “Incident Type”, “Incident Disposition”, and “Negative PR”. From the following screenshot, we can see none of these fields </w:t>
-      </w:r>
-      <w:r>
-        <w:t xml:space="preserve">is blank here. </w:t>
-      </w:r>
-      <w:r>
-        <w:t xml:space="preserve">Therefore, </w:t>
-      </w:r>
-      <w:r>
-        <w:t>this an incident we can predict.</w:t>
+        <w:t xml:space="preserve">features are “NIST Attack Vectors”, “Incident Type”, “Incident Disposition”, and “Negative PR”. </w:t>
+      </w:r>
+      <w:r>
+        <w:t>A prediction will be made using these values.</w:t>
       </w:r>
     </w:p>
     <w:p>
@@ -1924,7 +2244,7 @@
                     <pic:cNvPicPr/>
                   </pic:nvPicPr>
                   <pic:blipFill>
-                    <a:blip r:embed="rId9">
+                    <a:blip r:embed="rId19">
                       <a:extLst>
                         <a:ext uri="{28A0092B-C50C-407E-A947-70E740481C1C}">
                           <a14:useLocalDpi xmlns:a14="http://schemas.microsoft.com/office/drawing/2010/main" val="0"/>
@@ -2023,7 +2343,7 @@
                     <pic:cNvPicPr/>
                   </pic:nvPicPr>
                   <pic:blipFill>
-                    <a:blip r:embed="rId10" cstate="print">
+                    <a:blip r:embed="rId20" cstate="print">
                       <a:extLst>
                         <a:ext uri="{28A0092B-C50C-407E-A947-70E740481C1C}">
                           <a14:useLocalDpi xmlns:a14="http://schemas.microsoft.com/office/drawing/2010/main" val="0"/>
@@ -2109,7 +2429,7 @@
                     <pic:cNvPicPr/>
                   </pic:nvPicPr>
                   <pic:blipFill>
-                    <a:blip r:embed="rId11" cstate="print">
+                    <a:blip r:embed="rId21" cstate="print">
                       <a:extLst>
                         <a:ext uri="{28A0092B-C50C-407E-A947-70E740481C1C}">
                           <a14:useLocalDpi xmlns:a14="http://schemas.microsoft.com/office/drawing/2010/main" val="0"/>
@@ -2194,13 +2514,29 @@
         <w:t>,</w:t>
       </w:r>
       <w:r>
-        <w:t xml:space="preserve"> ml_urgency_prediction. </w:t>
+        <w:t xml:space="preserve"> </w:t>
+      </w:r>
+      <w:proofErr w:type="spellStart"/>
+      <w:r>
+        <w:t>ml_urgency_prediction</w:t>
+      </w:r>
+      <w:proofErr w:type="spellEnd"/>
+      <w:r>
+        <w:t xml:space="preserve">. </w:t>
       </w:r>
       <w:r>
         <w:t xml:space="preserve">The </w:t>
       </w:r>
       <w:r>
-        <w:t xml:space="preserve">user needs to manually copy it over to severity_id (which is the predict field). </w:t>
+        <w:t xml:space="preserve">user needs to manually copy it over to </w:t>
+      </w:r>
+      <w:proofErr w:type="spellStart"/>
+      <w:r>
+        <w:t>severity_id</w:t>
+      </w:r>
+      <w:proofErr w:type="spellEnd"/>
+      <w:r>
+        <w:t xml:space="preserve"> (which is the predict field). </w:t>
       </w:r>
     </w:p>
     <w:p>
@@ -2214,15 +2550,31 @@
         <w:t xml:space="preserve">user </w:t>
       </w:r>
       <w:r>
-        <w:t xml:space="preserve">wants to write the prediction value into severity_id directly, do this in the post-process script of the sample workflow. </w:t>
-      </w:r>
-    </w:p>
-    <w:p>
-      <w:pPr>
-        <w:pStyle w:val="BodyText"/>
-      </w:pPr>
-      <w:r>
-        <w:t>Also, user wants to predict something other than severity_id, change the post-process script to write to the desired field.</w:t>
+        <w:t xml:space="preserve">wants to write the prediction value into </w:t>
+      </w:r>
+      <w:proofErr w:type="spellStart"/>
+      <w:r>
+        <w:t>severity_id</w:t>
+      </w:r>
+      <w:proofErr w:type="spellEnd"/>
+      <w:r>
+        <w:t xml:space="preserve"> directly, do this in the post-process script of the sample workflow. </w:t>
+      </w:r>
+    </w:p>
+    <w:p>
+      <w:pPr>
+        <w:pStyle w:val="BodyText"/>
+      </w:pPr>
+      <w:r>
+        <w:t xml:space="preserve">Also, user wants to predict something other than </w:t>
+      </w:r>
+      <w:proofErr w:type="spellStart"/>
+      <w:r>
+        <w:t>severity_id</w:t>
+      </w:r>
+      <w:proofErr w:type="spellEnd"/>
+      <w:r>
+        <w:t>, change the post-process script to write to the desired field.</w:t>
       </w:r>
     </w:p>
     <w:p>
@@ -2258,7 +2610,10 @@
       </w:pPr>
       <w:r>
         <w:lastRenderedPageBreak/>
-        <w:t>Trouble Shooting</w:t>
+        <w:t>Troubles</w:t>
+      </w:r>
+      <w:r>
+        <w:t>hooting</w:t>
       </w:r>
     </w:p>
     <w:p>
@@ -2282,81 +2637,124 @@
         <w:pStyle w:val="BodyText"/>
       </w:pPr>
       <w:r>
-        <w:t>One particular predict value has only one sample. Say for example, 1000 incidents are used as samples for training to predict “severity_code”. If out of those 1000 samples, only one has severity_code = high, then this error will be shown.</w:t>
-      </w:r>
-    </w:p>
-    <w:p>
-      <w:pPr>
-        <w:pStyle w:val="BodyText"/>
-      </w:pPr>
-    </w:p>
-    <w:p>
-      <w:pPr>
-        <w:pStyle w:val="BodyText"/>
-      </w:pPr>
-      <w:r>
-        <w:t>As for resolution for this, more samples are needed. Specifically, more samples with severity_code = high are needed.</w:t>
-      </w:r>
-    </w:p>
-    <w:p>
-      <w:pPr>
-        <w:pStyle w:val="BodyText"/>
-      </w:pPr>
-    </w:p>
-    <w:p>
-      <w:pPr>
-        <w:pStyle w:val="Heading2"/>
-      </w:pPr>
-      <w:r>
-        <w:t>This solver needs samples of at least 2 classes in the data, but ….</w:t>
-      </w:r>
-    </w:p>
-    <w:p>
-      <w:pPr>
-        <w:pStyle w:val="BodyText"/>
-      </w:pPr>
-      <w:r>
-        <w:t>This means all the samples use to train the model carry the same predict value. For example, 1000 incidents are used for training to predict “severity_code”. If all of those 1000 incidents have severity_code = low, then this error will be shown.</w:t>
-      </w:r>
-    </w:p>
-    <w:p>
-      <w:pPr>
-        <w:pStyle w:val="BodyText"/>
-      </w:pPr>
-    </w:p>
-    <w:p>
-      <w:pPr>
-        <w:pStyle w:val="BodyText"/>
-      </w:pPr>
-      <w:r>
-        <w:t>This means this is nothing to learn from these samples for predicting that particular field.</w:t>
-      </w:r>
-    </w:p>
-    <w:p>
-      <w:pPr>
-        <w:pStyle w:val="BodyText"/>
-      </w:pPr>
-    </w:p>
-    <w:p>
-      <w:pPr>
-        <w:pStyle w:val="Heading2"/>
-      </w:pPr>
-      <w:r>
-        <w:t>Not samples to train a model</w:t>
-      </w:r>
-    </w:p>
-    <w:p>
-      <w:pPr>
-        <w:pStyle w:val="BodyText"/>
-      </w:pPr>
-      <w:r>
-        <w:t xml:space="preserve">Note that in the pre-process steps, we get rid of all the samples with missing/blank features. As a result, even if you might have a large number of incidents to start with, after </w:t>
-      </w:r>
-      <w:r>
-        <w:t>filtering</w:t>
+        <w:t>One particular predict value has only one sample. Say for example, 1000 incidents are used as samples for training to predict “</w:t>
+      </w:r>
+      <w:proofErr w:type="spellStart"/>
+      <w:r>
+        <w:t>severity_code</w:t>
+      </w:r>
+      <w:proofErr w:type="spellEnd"/>
+      <w:r>
+        <w:t>”. If out of those 1000 samples, on</w:t>
       </w:r>
       <w:bookmarkStart w:id="0" w:name="_GoBack"/>
       <w:bookmarkEnd w:id="0"/>
+      <w:r>
+        <w:t xml:space="preserve">ly one has </w:t>
+      </w:r>
+      <w:proofErr w:type="spellStart"/>
+      <w:r>
+        <w:t>severity_code</w:t>
+      </w:r>
+      <w:proofErr w:type="spellEnd"/>
+      <w:r>
+        <w:t xml:space="preserve"> = high, then this error will be shown.</w:t>
+      </w:r>
+    </w:p>
+    <w:p>
+      <w:pPr>
+        <w:pStyle w:val="BodyText"/>
+      </w:pPr>
+    </w:p>
+    <w:p>
+      <w:pPr>
+        <w:pStyle w:val="BodyText"/>
+      </w:pPr>
+      <w:r>
+        <w:t xml:space="preserve">As for resolution for this, more samples are needed. Specifically, more samples with </w:t>
+      </w:r>
+      <w:proofErr w:type="spellStart"/>
+      <w:r>
+        <w:t>severity_code</w:t>
+      </w:r>
+      <w:proofErr w:type="spellEnd"/>
+      <w:r>
+        <w:t xml:space="preserve"> = high are needed.</w:t>
+      </w:r>
+    </w:p>
+    <w:p>
+      <w:pPr>
+        <w:pStyle w:val="BodyText"/>
+      </w:pPr>
+    </w:p>
+    <w:p>
+      <w:pPr>
+        <w:pStyle w:val="Heading2"/>
+      </w:pPr>
+      <w:r>
+        <w:t>This solver needs samples of at least 2 classes in the data, but ….</w:t>
+      </w:r>
+    </w:p>
+    <w:p>
+      <w:pPr>
+        <w:pStyle w:val="BodyText"/>
+      </w:pPr>
+      <w:r>
+        <w:t>This means all the samples use to train the model carry the same predict value. For example, 1000 incidents are used for training to predict “</w:t>
+      </w:r>
+      <w:proofErr w:type="spellStart"/>
+      <w:r>
+        <w:t>severity_code</w:t>
+      </w:r>
+      <w:proofErr w:type="spellEnd"/>
+      <w:r>
+        <w:t xml:space="preserve">”. If all of those 1000 incidents have </w:t>
+      </w:r>
+      <w:proofErr w:type="spellStart"/>
+      <w:r>
+        <w:t>severity_code</w:t>
+      </w:r>
+      <w:proofErr w:type="spellEnd"/>
+      <w:r>
+        <w:t xml:space="preserve"> = low, then this error will be shown.</w:t>
+      </w:r>
+    </w:p>
+    <w:p>
+      <w:pPr>
+        <w:pStyle w:val="BodyText"/>
+      </w:pPr>
+    </w:p>
+    <w:p>
+      <w:pPr>
+        <w:pStyle w:val="BodyText"/>
+      </w:pPr>
+      <w:r>
+        <w:t>This means this is nothing to learn from these samples for predicting that particular field.</w:t>
+      </w:r>
+    </w:p>
+    <w:p>
+      <w:pPr>
+        <w:pStyle w:val="BodyText"/>
+      </w:pPr>
+    </w:p>
+    <w:p>
+      <w:pPr>
+        <w:pStyle w:val="Heading2"/>
+      </w:pPr>
+      <w:r>
+        <w:t>Not samples to train a model</w:t>
+      </w:r>
+    </w:p>
+    <w:p>
+      <w:pPr>
+        <w:pStyle w:val="BodyText"/>
+      </w:pPr>
+      <w:r>
+        <w:t xml:space="preserve">Note that in the pre-process steps, we get rid of all the samples with missing/blank features. As a result, even if you might have a large number of incidents to start with, after </w:t>
+      </w:r>
+      <w:r>
+        <w:t>filtering</w:t>
+      </w:r>
       <w:r>
         <w:t xml:space="preserve"> those with missing features, you will end up with less number of or even 0 incidents. </w:t>
       </w:r>

</xml_diff>

<commit_message>
Review comments from Bob.
</commit_message>
<xml_diff>
--- a/fn_machine_learning/doc/Resilient Machine Learning User Guide.docx
+++ b/fn_machine_learning/doc/Resilient Machine Learning User Guide.docx
@@ -367,7 +367,25 @@
           <w:iCs w:val="0"/>
           <w:color w:val="auto"/>
         </w:rPr>
-        <w:t>Together with the above, this package also includes an example workflow that demonstrates how to call the function above, a rule that starts the workflow, and a custom field the function used to write the prediction.</w:t>
+        <w:t xml:space="preserve">Together with the above, this package also includes an example workflow that demonstrates how to call the function above, a rule that starts the workflow, and a custom field the function </w:t>
+      </w:r>
+      <w:r>
+        <w:rPr>
+          <w:rStyle w:val="IntenseEmphasis"/>
+          <w:i w:val="0"/>
+          <w:iCs w:val="0"/>
+          <w:color w:val="auto"/>
+        </w:rPr>
+        <w:t>uses</w:t>
+      </w:r>
+      <w:r>
+        <w:rPr>
+          <w:rStyle w:val="IntenseEmphasis"/>
+          <w:i w:val="0"/>
+          <w:iCs w:val="0"/>
+          <w:color w:val="auto"/>
+        </w:rPr>
+        <w:t xml:space="preserve"> to write the prediction.</w:t>
       </w:r>
     </w:p>
     <w:p>
@@ -566,7 +584,6 @@
     <w:p>
       <w:pPr>
         <w:pStyle w:val="Code0"/>
-        <w:ind w:left="0" w:firstLine="360"/>
         <w:rPr>
           <w:lang w:val="en-GB"/>
         </w:rPr>
@@ -633,22 +650,15 @@
         </w:numPr>
       </w:pPr>
       <w:r>
-        <w:t>Run the following command to ins</w:t>
-      </w:r>
-      <w:r>
-        <w:rPr>
-          <w:rStyle w:val="BodyTextChar"/>
-        </w:rPr>
-        <w:t>tal</w:t>
-      </w:r>
-      <w:r>
-        <w:t>l the package:</w:t>
+        <w:t>To install the package, you must first unzip it then install the package as follows</w:t>
+      </w:r>
+      <w:r>
+        <w:t>:</w:t>
       </w:r>
     </w:p>
     <w:p>
       <w:pPr>
         <w:pStyle w:val="Code0"/>
-        <w:ind w:left="0" w:firstLine="360"/>
         <w:rPr>
           <w:lang w:val="en-GB"/>
         </w:rPr>
@@ -674,125 +684,38 @@
         <w:t>version</w:t>
       </w:r>
       <w:r>
-        <w:t>&gt;.&lt;zip&gt;</w:t>
+        <w:t>&gt;.&lt;</w:t>
+      </w:r>
+      <w:r>
+        <w:t>tar.gz</w:t>
+      </w:r>
+      <w:r>
+        <w:t>&gt;</w:t>
+      </w:r>
+    </w:p>
+    <w:p>
+      <w:pPr>
+        <w:pStyle w:val="Heading20"/>
+      </w:pPr>
+      <w:r>
+        <w:t>Configure the Python components</w:t>
       </w:r>
     </w:p>
     <w:p>
       <w:pPr>
         <w:pStyle w:val="BodyText"/>
-        <w:rPr>
-          <w:color w:val="4F81BD" w:themeColor="accent1"/>
-        </w:rPr>
-      </w:pPr>
-      <w:r>
-        <w:rPr>
-          <w:color w:val="4F81BD" w:themeColor="accent1"/>
-        </w:rPr>
-        <w:t>&lt;</w:t>
-      </w:r>
-      <w:r>
-        <w:rPr>
-          <w:color w:val="4F81BD" w:themeColor="accent1"/>
-        </w:rPr>
-        <w:t>I</w:t>
-      </w:r>
-      <w:r>
-        <w:rPr>
-          <w:color w:val="4F81BD" w:themeColor="accent1"/>
-        </w:rPr>
-        <w:t xml:space="preserve">f this is a zip package with </w:t>
-      </w:r>
-      <w:r>
-        <w:rPr>
-          <w:color w:val="4F81BD" w:themeColor="accent1"/>
-        </w:rPr>
-        <w:t xml:space="preserve">a </w:t>
-      </w:r>
-      <w:r>
-        <w:rPr>
-          <w:color w:val="4F81BD" w:themeColor="accent1"/>
-        </w:rPr>
-        <w:t xml:space="preserve">tar.gz file inside, </w:t>
-      </w:r>
-      <w:r>
-        <w:rPr>
-          <w:color w:val="4F81BD" w:themeColor="accent1"/>
-        </w:rPr>
-        <w:t>change step 2 to this</w:t>
-      </w:r>
-      <w:r>
-        <w:rPr>
-          <w:color w:val="4F81BD" w:themeColor="accent1"/>
-        </w:rPr>
-        <w:t>:</w:t>
-      </w:r>
-    </w:p>
-    <w:p>
-      <w:pPr>
-        <w:pStyle w:val="BodyText"/>
-        <w:rPr>
-          <w:color w:val="4F81BD" w:themeColor="accent1"/>
-        </w:rPr>
-      </w:pPr>
-      <w:r>
-        <w:rPr>
-          <w:color w:val="4F81BD" w:themeColor="accent1"/>
-        </w:rPr>
-        <w:t>To install the package, you must first unzip it then install the package as follows:</w:t>
-      </w:r>
-    </w:p>
-    <w:p>
-      <w:pPr>
-        <w:pStyle w:val="Code0"/>
-        <w:ind w:left="0"/>
-        <w:rPr>
-          <w:color w:val="4F81BD" w:themeColor="accent1"/>
-        </w:rPr>
-      </w:pPr>
-      <w:r>
-        <w:rPr>
-          <w:color w:val="4F81BD" w:themeColor="accent1"/>
-        </w:rPr>
-        <w:t xml:space="preserve">sudo pip install --upgrade </w:t>
-      </w:r>
-      <w:proofErr w:type="spellStart"/>
-      <w:r>
-        <w:rPr>
-          <w:color w:val="4F81BD" w:themeColor="accent1"/>
-        </w:rPr>
-        <w:t>fn_</w:t>
-      </w:r>
-      <w:r>
-        <w:rPr>
-          <w:color w:val="4F81BD" w:themeColor="accent1"/>
-        </w:rPr>
-        <w:t>machine_learning</w:t>
-      </w:r>
-      <w:proofErr w:type="spellEnd"/>
-      <w:r>
-        <w:rPr>
-          <w:color w:val="4F81BD" w:themeColor="accent1"/>
-        </w:rPr>
-        <w:t>-&lt;version&gt;.&lt;tar.gz&gt;</w:t>
-      </w:r>
-    </w:p>
-    <w:p>
-      <w:pPr>
-        <w:pStyle w:val="Heading20"/>
-      </w:pPr>
-      <w:r>
-        <w:t>Configure the Python components</w:t>
-      </w:r>
-    </w:p>
-    <w:p>
-      <w:pPr>
-        <w:pStyle w:val="BodyText"/>
       </w:pPr>
       <w:r>
         <w:t xml:space="preserve">The </w:t>
       </w:r>
       <w:r>
-        <w:t>Resilient Circuits components run as an unprivileged user, typically named integration. If you do not already have an integration user configured on your appliance, create it now.</w:t>
+        <w:t>Resilient Circuits components run as an unprivileged user, typically named integration. If you</w:t>
+      </w:r>
+      <w:r>
+        <w:t xml:space="preserve"> </w:t>
+      </w:r>
+      <w:r>
+        <w:t>do not already have an integration user configured on your appliance, create it now.</w:t>
       </w:r>
     </w:p>
     <w:p>
@@ -1791,7 +1714,13 @@
         <w:pStyle w:val="BodyText"/>
       </w:pPr>
       <w:r>
-        <w:t>This package contains one function definitions and includes one example workflow and a rule that run this  function.</w:t>
+        <w:t>This package contains one function definitions and includes one example workflow and a rule that run</w:t>
+      </w:r>
+      <w:r>
+        <w:t>s</w:t>
+      </w:r>
+      <w:r>
+        <w:t xml:space="preserve"> this function.</w:t>
       </w:r>
     </w:p>
     <w:p>
@@ -2121,8 +2050,13 @@
         <w:br/>
       </w:r>
       <w:r>
-        <w:t>Requires=resilient.service</w:t>
-      </w:r>
+        <w:t>Requires=</w:t>
+      </w:r>
+      <w:proofErr w:type="spellStart"/>
+      <w:r>
+        <w:t>resilient.service</w:t>
+      </w:r>
+      <w:proofErr w:type="spellEnd"/>
     </w:p>
     <w:p>
       <w:pPr>
@@ -2158,8 +2092,21 @@
       <w:r>
         <w:br/>
       </w:r>
-      <w:r>
-        <w:t>ExecStart=/usr/local/bin/resilient-circuits run</w:t>
+      <w:proofErr w:type="spellStart"/>
+      <w:r>
+        <w:t>ExecStart</w:t>
+      </w:r>
+      <w:proofErr w:type="spellEnd"/>
+      <w:r>
+        <w:t>=/</w:t>
+      </w:r>
+      <w:proofErr w:type="spellStart"/>
+      <w:r>
+        <w:t>usr</w:t>
+      </w:r>
+      <w:proofErr w:type="spellEnd"/>
+      <w:r>
+        <w:t>/local/bin/resilient-circuits run</w:t>
       </w:r>
       <w:r>
         <w:br/>
@@ -2380,6 +2327,9 @@
       <w:r>
         <w:t>A command line component to build machine models</w:t>
       </w:r>
+      <w:r>
+        <w:t>.</w:t>
+      </w:r>
     </w:p>
     <w:p>
       <w:pPr>
@@ -2392,6 +2342,9 @@
       <w:r>
         <w:t>A function component to predict using a saved machine model</w:t>
       </w:r>
+      <w:r>
+        <w:t>.</w:t>
+      </w:r>
     </w:p>
     <w:p>
       <w:pPr>
@@ -2402,6 +2355,9 @@
         <w:jc w:val="center"/>
       </w:pPr>
       <w:r>
+        <w:rPr>
+          <w:noProof/>
+        </w:rPr>
         <w:lastRenderedPageBreak/>
         <w:drawing>
           <wp:inline distT="0" distB="0" distL="0" distR="0" wp14:anchorId="24F35C6A" wp14:editId="42B1FDAD">
@@ -2488,7 +2444,13 @@
       </w:r>
       <w:proofErr w:type="spellEnd"/>
       <w:r>
-        <w:t xml:space="preserve"> file also contains other settings about the model to build, for example features, the field to predict, and algorithm. The command line tool can then build the model and saves it into a file. </w:t>
+        <w:t xml:space="preserve"> file also contains other settings about the model to build, </w:t>
+      </w:r>
+      <w:r>
+        <w:t>such as the</w:t>
+      </w:r>
+      <w:r>
+        <w:t xml:space="preserve"> features, the field to predict and algorithm. The command line tool can then build the model and saves it into a file. </w:t>
       </w:r>
     </w:p>
     <w:p>
@@ -2499,7 +2461,31 @@
         </w:tabs>
       </w:pPr>
       <w:r>
-        <w:t xml:space="preserve">The function component takes an incident id and a file name. It retrieves the incident using the id, and load the saved model using the file name. It can then use the model to make prediction for this incident. </w:t>
+        <w:t xml:space="preserve">The function component takes an incident </w:t>
+      </w:r>
+      <w:r>
+        <w:t>ID</w:t>
+      </w:r>
+      <w:r>
+        <w:t xml:space="preserve"> and a file name. It retrieves the incident using the </w:t>
+      </w:r>
+      <w:r>
+        <w:t>ID</w:t>
+      </w:r>
+      <w:r>
+        <w:t>, and load</w:t>
+      </w:r>
+      <w:r>
+        <w:t>s</w:t>
+      </w:r>
+      <w:r>
+        <w:t xml:space="preserve"> the saved model using the file name. It can then use the model to make prediction</w:t>
+      </w:r>
+      <w:r>
+        <w:t>s</w:t>
+      </w:r>
+      <w:r>
+        <w:t xml:space="preserve"> for this incident. </w:t>
       </w:r>
       <w:r>
         <w:t>This is triggered by a menu item in the incident page.</w:t>
@@ -2513,7 +2499,13 @@
         </w:tabs>
       </w:pPr>
       <w:r>
-        <w:t>In summary, there are two processes, one to build a machine learning model, the other to make prediction using a model.</w:t>
+        <w:t>In summary, there are two processes, one to build a machine learning model, the other to make prediction</w:t>
+      </w:r>
+      <w:r>
+        <w:t>s</w:t>
+      </w:r>
+      <w:r>
+        <w:t xml:space="preserve"> using a model.</w:t>
       </w:r>
     </w:p>
     <w:p>
@@ -2524,7 +2516,25 @@
         <w:t>Build</w:t>
       </w:r>
       <w:r>
-        <w:t xml:space="preserve"> a machine learning model</w:t>
+        <w:t xml:space="preserve"> a </w:t>
+      </w:r>
+      <w:r>
+        <w:t>M</w:t>
+      </w:r>
+      <w:r>
+        <w:t xml:space="preserve">achine </w:t>
+      </w:r>
+      <w:r>
+        <w:t>L</w:t>
+      </w:r>
+      <w:r>
+        <w:t xml:space="preserve">earning </w:t>
+      </w:r>
+      <w:r>
+        <w:t>M</w:t>
+      </w:r>
+      <w:r>
+        <w:t>odel</w:t>
       </w:r>
     </w:p>
     <w:p>
@@ -2537,9 +2547,25 @@
     </w:p>
     <w:p>
       <w:pPr>
-        <w:pStyle w:val="Heading7"/>
-      </w:pPr>
-      <w:r>
+        <w:pStyle w:val="Heading3"/>
+        <w:rPr>
+          <w:rFonts w:eastAsia="Times New Roman" w:cstheme="majorHAnsi"/>
+          <w:color w:val="auto"/>
+          <w:kern w:val="32"/>
+          <w:sz w:val="24"/>
+          <w:szCs w:val="24"/>
+          <w:u w:val="single"/>
+        </w:rPr>
+      </w:pPr>
+      <w:r>
+        <w:rPr>
+          <w:rFonts w:ascii="Calibri" w:eastAsia="Times New Roman" w:hAnsi="Calibri" w:cstheme="majorHAnsi"/>
+          <w:color w:val="auto"/>
+          <w:kern w:val="32"/>
+          <w:sz w:val="24"/>
+          <w:szCs w:val="24"/>
+          <w:u w:val="single"/>
+        </w:rPr>
         <w:t>Download</w:t>
       </w:r>
     </w:p>
@@ -2557,6 +2583,9 @@
       <w:proofErr w:type="spellEnd"/>
       <w:r>
         <w:t xml:space="preserve"> file.</w:t>
+      </w:r>
+      <w:r>
+        <w:t xml:space="preserve"> The subcommand has the following parameter:</w:t>
       </w:r>
     </w:p>
     <w:tbl>
@@ -2603,16 +2632,8 @@
             <w:r>
               <w:t xml:space="preserve">Required. </w:t>
             </w:r>
-          </w:p>
-          <w:p>
-            <w:pPr>
-              <w:pStyle w:val="BodyText"/>
-            </w:pPr>
             <w:r>
-              <w:t xml:space="preserve">File path to the file to save </w:t>
-            </w:r>
-            <w:r>
-              <w:t>the CSV file</w:t>
+              <w:t>File path to the file to save the CSV file</w:t>
             </w:r>
           </w:p>
         </w:tc>
@@ -2636,19 +2657,7 @@
         </w:rPr>
       </w:pPr>
       <w:r>
-        <w:t xml:space="preserve">res-ml </w:t>
-      </w:r>
-      <w:r>
-        <w:t>download</w:t>
-      </w:r>
-      <w:r>
-        <w:t xml:space="preserve"> -o </w:t>
-      </w:r>
-      <w:r>
-        <w:t>resilient_incidents.csv</w:t>
-      </w:r>
-      <w:r>
-        <w:t xml:space="preserve"> </w:t>
+        <w:t xml:space="preserve">res-ml download -o resilient_incidents.csv </w:t>
       </w:r>
     </w:p>
     <w:p>
@@ -2725,10 +2734,26 @@
     </w:p>
     <w:p>
       <w:pPr>
-        <w:pStyle w:val="Heading7"/>
-      </w:pPr>
-      <w:r>
-        <w:t xml:space="preserve">Build </w:t>
+        <w:pStyle w:val="Heading3"/>
+        <w:rPr>
+          <w:rFonts w:eastAsia="Times New Roman" w:cstheme="majorHAnsi"/>
+          <w:color w:val="auto"/>
+          <w:kern w:val="32"/>
+          <w:sz w:val="24"/>
+          <w:szCs w:val="24"/>
+          <w:u w:val="single"/>
+        </w:rPr>
+      </w:pPr>
+      <w:r>
+        <w:rPr>
+          <w:rFonts w:ascii="Calibri" w:eastAsia="Times New Roman" w:hAnsi="Calibri" w:cstheme="majorHAnsi"/>
+          <w:color w:val="auto"/>
+          <w:kern w:val="32"/>
+          <w:sz w:val="24"/>
+          <w:szCs w:val="24"/>
+          <w:u w:val="single"/>
+        </w:rPr>
+        <w:t>Build</w:t>
       </w:r>
     </w:p>
     <w:p>
@@ -2739,55 +2764,41 @@
         <w:t xml:space="preserve">This subcommand is used to build a new model. </w:t>
       </w:r>
       <w:r>
-        <w:rPr>
-          <w:i/>
-        </w:rPr>
-        <w:t xml:space="preserve">Note that the command line tool reads settings from </w:t>
+        <w:t>The</w:t>
+      </w:r>
+      <w:r>
+        <w:t xml:space="preserve"> command line tool reads settings from </w:t>
       </w:r>
       <w:proofErr w:type="spellStart"/>
       <w:r>
-        <w:rPr>
-          <w:i/>
-        </w:rPr>
         <w:t>app.config</w:t>
       </w:r>
       <w:proofErr w:type="spellEnd"/>
       <w:r>
-        <w:rPr>
-          <w:i/>
-        </w:rPr>
-        <w:t xml:space="preserve"> regarding features, predict, and </w:t>
+        <w:t xml:space="preserve"> regarding</w:t>
+      </w:r>
+      <w:r>
+        <w:t xml:space="preserve"> the</w:t>
+      </w:r>
+      <w:r>
+        <w:t xml:space="preserve"> features, predict, and algorithm.</w:t>
+      </w:r>
+      <w:r>
+        <w:t xml:space="preserve"> </w:t>
+      </w:r>
+      <w:r>
+        <w:t xml:space="preserve">The default settings in </w:t>
       </w:r>
       <w:proofErr w:type="spellStart"/>
       <w:r>
-        <w:rPr>
-          <w:i/>
-        </w:rPr>
-        <w:t>algorithm.The</w:t>
+        <w:t>app.config</w:t>
       </w:r>
       <w:proofErr w:type="spellEnd"/>
       <w:r>
-        <w:rPr>
-          <w:i/>
-        </w:rPr>
-        <w:t xml:space="preserve"> default settings in </w:t>
-      </w:r>
-      <w:proofErr w:type="spellStart"/>
-      <w:r>
-        <w:rPr>
-          <w:i/>
-        </w:rPr>
-        <w:t>app.config</w:t>
-      </w:r>
-      <w:proofErr w:type="spellEnd"/>
-      <w:r>
-        <w:rPr>
-          <w:i/>
-        </w:rPr>
-        <w:t xml:space="preserve"> shall be valid for a basic model. Users shall adjust them to get better performance</w:t>
-      </w:r>
-      <w:r>
-        <w:t xml:space="preserve">. </w:t>
+        <w:t xml:space="preserve"> shall be valid for a basic model. Users shall adjust them to get better performance.</w:t>
+      </w:r>
+      <w:r>
+        <w:t xml:space="preserve"> </w:t>
       </w:r>
     </w:p>
     <w:p>
@@ -2845,11 +2856,6 @@
             <w:r>
               <w:t xml:space="preserve">Required. </w:t>
             </w:r>
-          </w:p>
-          <w:p>
-            <w:pPr>
-              <w:pStyle w:val="BodyText"/>
-            </w:pPr>
             <w:r>
               <w:t>File path to the file to save the built model</w:t>
             </w:r>
@@ -2881,13 +2887,8 @@
             <w:r>
               <w:t>Optional.</w:t>
             </w:r>
-          </w:p>
-          <w:p>
-            <w:pPr>
-              <w:pStyle w:val="BodyText"/>
-            </w:pPr>
             <w:r>
-              <w:t>File path to a CSV file that contains the samples.</w:t>
+              <w:t xml:space="preserve"> File path to a CSV file that contains the samples.</w:t>
             </w:r>
           </w:p>
           <w:p>
@@ -2895,7 +2896,19 @@
               <w:pStyle w:val="BodyText"/>
             </w:pPr>
             <w:r>
-              <w:t xml:space="preserve">If this flag is absent, this tool will download incidents from the Resilient Server (specified in </w:t>
+              <w:t xml:space="preserve">If this flag is absent, </w:t>
+            </w:r>
+            <w:r>
+              <w:t>the</w:t>
+            </w:r>
+            <w:r>
+              <w:t xml:space="preserve"> tool download</w:t>
+            </w:r>
+            <w:r>
+              <w:t>s</w:t>
+            </w:r>
+            <w:r>
+              <w:t xml:space="preserve"> incidents from the Resilient Server (specified in </w:t>
             </w:r>
             <w:proofErr w:type="spellStart"/>
             <w:r>
@@ -2903,15 +2916,7 @@
             </w:r>
             <w:proofErr w:type="spellEnd"/>
             <w:r>
-              <w:t xml:space="preserve">) as samples. </w:t>
-            </w:r>
-          </w:p>
-          <w:p>
-            <w:pPr>
-              <w:pStyle w:val="BodyText"/>
-            </w:pPr>
-            <w:r>
-              <w:t>If this flag is given, the CSV file is used for samples instead.</w:t>
+              <w:t>) as samples. If this flag is given, the CSV file is used for samples.</w:t>
             </w:r>
           </w:p>
         </w:tc>
@@ -2958,13 +2963,7 @@
         <w:t xml:space="preserve">If the model can be built successfully, </w:t>
       </w:r>
       <w:r>
-        <w:t xml:space="preserve">a summary of </w:t>
-      </w:r>
-      <w:r>
-        <w:t xml:space="preserve"> like this will be shown</w:t>
-      </w:r>
-      <w:r>
-        <w:t>.</w:t>
+        <w:t>you see a summary; for example:</w:t>
       </w:r>
     </w:p>
     <w:p>
@@ -3038,7 +3037,18 @@
         <w:t xml:space="preserve">) has two values: False and True. The accuracy for True is 91.17% and the accuracy for False is 86.79%. The overall accuracy is 88.45%. Please refer to </w:t>
       </w:r>
       <w:r>
-        <w:t>&lt;TBD&gt; for more details regarding the other fields.</w:t>
+        <w:t xml:space="preserve"> </w:t>
+      </w:r>
+      <w:fldSimple w:instr=" DOCPROPERTY &quot;ReferenceDoc&quot; \* MERGEFORMAT ">
+        <w:r>
+          <w:t>Resilient Machine Learning Reference Guide</w:t>
+        </w:r>
+      </w:fldSimple>
+      <w:r>
+        <w:t xml:space="preserve"> </w:t>
+      </w:r>
+      <w:r>
+        <w:t>for more details regarding the other fields.</w:t>
       </w:r>
     </w:p>
     <w:p>
@@ -3046,7 +3056,10 @@
         <w:pStyle w:val="BodyText"/>
       </w:pPr>
       <w:r>
-        <w:t>Note here the model is built and saved into a file called first_model.ml.</w:t>
+        <w:t>In this example,</w:t>
+      </w:r>
+      <w:r>
+        <w:t xml:space="preserve"> the model is built and saved into a file called first_model.ml.</w:t>
       </w:r>
       <w:r>
         <w:t xml:space="preserve"> </w:t>
@@ -3054,14 +3067,25 @@
     </w:p>
     <w:p>
       <w:pPr>
-        <w:pStyle w:val="BodyText"/>
-      </w:pPr>
-    </w:p>
-    <w:p>
-      <w:pPr>
-        <w:pStyle w:val="Heading7"/>
-      </w:pPr>
-      <w:r>
+        <w:pStyle w:val="Heading3"/>
+        <w:rPr>
+          <w:rFonts w:eastAsia="Times New Roman" w:cstheme="majorHAnsi"/>
+          <w:color w:val="auto"/>
+          <w:kern w:val="32"/>
+          <w:sz w:val="24"/>
+          <w:szCs w:val="24"/>
+          <w:u w:val="single"/>
+        </w:rPr>
+      </w:pPr>
+      <w:r>
+        <w:rPr>
+          <w:rFonts w:ascii="Calibri" w:eastAsia="Times New Roman" w:hAnsi="Calibri" w:cstheme="majorHAnsi"/>
+          <w:color w:val="auto"/>
+          <w:kern w:val="32"/>
+          <w:sz w:val="24"/>
+          <w:szCs w:val="24"/>
+          <w:u w:val="single"/>
+        </w:rPr>
         <w:t>View</w:t>
       </w:r>
     </w:p>
@@ -3131,15 +3155,7 @@
               <w:pStyle w:val="BodyText"/>
             </w:pPr>
             <w:r>
-              <w:t xml:space="preserve">Required. </w:t>
-            </w:r>
-          </w:p>
-          <w:p>
-            <w:pPr>
-              <w:pStyle w:val="BodyText"/>
-            </w:pPr>
-            <w:r>
-              <w:t>File path to the saved model to be rebuilt</w:t>
+              <w:t>Required. File path to the saved model to be rebuilt</w:t>
             </w:r>
           </w:p>
         </w:tc>
@@ -3150,7 +3166,6 @@
         <w:pStyle w:val="BodyText"/>
       </w:pPr>
       <w:r>
-        <w:lastRenderedPageBreak/>
         <w:t>Example:</w:t>
       </w:r>
     </w:p>
@@ -3172,13 +3187,7 @@
       </w:r>
       <w:proofErr w:type="spellEnd"/>
       <w:r>
-        <w:t xml:space="preserve"> </w:t>
-      </w:r>
-      <w:r>
-        <w:t>first_model</w:t>
-      </w:r>
-      <w:r>
-        <w:t xml:space="preserve">.ml </w:t>
+        <w:t xml:space="preserve"> first_model.ml </w:t>
       </w:r>
     </w:p>
     <w:p>
@@ -3186,10 +3195,13 @@
         <w:pStyle w:val="BodyText"/>
       </w:pPr>
       <w:r>
-        <w:t>It will show the summary of the saved model.</w:t>
-      </w:r>
-      <w:r>
-        <w:t xml:space="preserve"> The output is the same as the build subcommand.</w:t>
+        <w:t>It show</w:t>
+      </w:r>
+      <w:r>
+        <w:t>s</w:t>
+      </w:r>
+      <w:r>
+        <w:t xml:space="preserve"> the summary of the saved model. The output is the same as the build subcommand.</w:t>
       </w:r>
     </w:p>
     <w:p>
@@ -3199,10 +3211,37 @@
     </w:p>
     <w:p>
       <w:pPr>
-        <w:pStyle w:val="Heading7"/>
-      </w:pPr>
-      <w:r>
-        <w:t>Rebuild</w:t>
+        <w:pStyle w:val="Heading3"/>
+        <w:rPr>
+          <w:rFonts w:eastAsia="Times New Roman" w:cstheme="majorHAnsi"/>
+          <w:color w:val="auto"/>
+          <w:kern w:val="32"/>
+          <w:sz w:val="24"/>
+          <w:szCs w:val="24"/>
+          <w:u w:val="single"/>
+        </w:rPr>
+      </w:pPr>
+      <w:r>
+        <w:rPr>
+          <w:rFonts w:ascii="Calibri" w:eastAsia="Times New Roman" w:hAnsi="Calibri" w:cstheme="majorHAnsi"/>
+          <w:color w:val="auto"/>
+          <w:kern w:val="32"/>
+          <w:sz w:val="24"/>
+          <w:szCs w:val="24"/>
+          <w:u w:val="single"/>
+        </w:rPr>
+        <w:t>Reb</w:t>
+      </w:r>
+      <w:r>
+        <w:rPr>
+          <w:rFonts w:ascii="Calibri" w:eastAsia="Times New Roman" w:hAnsi="Calibri" w:cstheme="majorHAnsi"/>
+          <w:color w:val="auto"/>
+          <w:kern w:val="32"/>
+          <w:sz w:val="24"/>
+          <w:szCs w:val="24"/>
+          <w:u w:val="single"/>
+        </w:rPr>
+        <w:t>uild</w:t>
       </w:r>
     </w:p>
     <w:p>
@@ -3210,13 +3249,7 @@
         <w:pStyle w:val="BodyText"/>
       </w:pPr>
       <w:r>
-        <w:t xml:space="preserve">This subcommand is used to rebuild a saved model. </w:t>
-      </w:r>
-      <w:r>
-        <w:t xml:space="preserve">After a model is built and used for a while, new incidents are accumulated. A model needs to be updated and this subcommand is for rebuilding the model. </w:t>
-      </w:r>
-      <w:r>
-        <w:t>It takes two flags:</w:t>
+        <w:t>This subcommand is used to rebuild a saved model. After a model is built and used for a while, new incidents are accumulated. A model needs to be updated and this subcommand is for rebuilding the model. It takes two flags:</w:t>
       </w:r>
     </w:p>
     <w:tbl>
@@ -3266,15 +3299,7 @@
               <w:pStyle w:val="BodyText"/>
             </w:pPr>
             <w:r>
-              <w:t xml:space="preserve">Required. </w:t>
-            </w:r>
-          </w:p>
-          <w:p>
-            <w:pPr>
-              <w:pStyle w:val="BodyText"/>
-            </w:pPr>
-            <w:r>
-              <w:t>File path to the saved model to be rebuilt</w:t>
+              <w:t>Required. File path to the saved model to be rebuilt</w:t>
             </w:r>
           </w:p>
         </w:tc>
@@ -3304,11 +3329,9 @@
             <w:r>
               <w:t>Optional.</w:t>
             </w:r>
-          </w:p>
-          <w:p>
-            <w:pPr>
-              <w:pStyle w:val="BodyText"/>
-            </w:pPr>
+            <w:r>
+              <w:t xml:space="preserve"> </w:t>
+            </w:r>
             <w:r>
               <w:t>File path to a CSV file that contains the samples.</w:t>
             </w:r>
@@ -3318,7 +3341,19 @@
               <w:pStyle w:val="BodyText"/>
             </w:pPr>
             <w:r>
-              <w:t xml:space="preserve">If this flag is absent, this tool will download incidents from the Resilient Server (specified in </w:t>
+              <w:t>If this flag is absent, th</w:t>
+            </w:r>
+            <w:r>
+              <w:t>e</w:t>
+            </w:r>
+            <w:r>
+              <w:t xml:space="preserve"> tool download</w:t>
+            </w:r>
+            <w:r>
+              <w:t>s</w:t>
+            </w:r>
+            <w:r>
+              <w:t xml:space="preserve"> incidents from the Resilient Server (specified in </w:t>
             </w:r>
             <w:proofErr w:type="spellStart"/>
             <w:r>
@@ -3326,15 +3361,7 @@
             </w:r>
             <w:proofErr w:type="spellEnd"/>
             <w:r>
-              <w:t xml:space="preserve">) as samples. </w:t>
-            </w:r>
-          </w:p>
-          <w:p>
-            <w:pPr>
-              <w:pStyle w:val="BodyText"/>
-            </w:pPr>
-            <w:r>
-              <w:t>If this flag is given, the CSV file is used for samples instead.</w:t>
+              <w:t>) as samples. If this flag is given, the CSV file is used for samples.</w:t>
             </w:r>
           </w:p>
         </w:tc>
@@ -3345,7 +3372,13 @@
         <w:pStyle w:val="BodyText"/>
       </w:pPr>
       <w:r>
-        <w:t xml:space="preserve">Please note that when a model is rebuilt, the predict/features/algorithm/method information will be taken from the saved file, instead of from </w:t>
+        <w:t xml:space="preserve">Please note that when a model is rebuilt, the predict/features/algorithm/method information </w:t>
+      </w:r>
+      <w:r>
+        <w:t>are</w:t>
+      </w:r>
+      <w:r>
+        <w:t xml:space="preserve"> taken from the saved file instead of from </w:t>
       </w:r>
       <w:proofErr w:type="spellStart"/>
       <w:r>
@@ -3390,31 +3423,47 @@
         <w:pStyle w:val="BodyText"/>
       </w:pPr>
       <w:r>
-        <w:t xml:space="preserve">If the model can be rebuilt successfully, </w:t>
-      </w:r>
-      <w:r>
-        <w:t xml:space="preserve">a summary is shown. </w:t>
+        <w:t xml:space="preserve">If the model can be rebuilt successfully, a summary is shown. </w:t>
+      </w:r>
+    </w:p>
+    <w:p>
+      <w:pPr>
+        <w:pStyle w:val="Heading3"/>
+        <w:rPr>
+          <w:rFonts w:eastAsia="Times New Roman" w:cstheme="majorHAnsi"/>
+          <w:color w:val="auto"/>
+          <w:kern w:val="32"/>
+          <w:sz w:val="24"/>
+          <w:szCs w:val="24"/>
+          <w:u w:val="single"/>
+        </w:rPr>
+      </w:pPr>
+      <w:r>
+        <w:rPr>
+          <w:rFonts w:ascii="Calibri" w:eastAsia="Times New Roman" w:hAnsi="Calibri" w:cstheme="majorHAnsi"/>
+          <w:color w:val="auto"/>
+          <w:kern w:val="32"/>
+          <w:sz w:val="24"/>
+          <w:szCs w:val="24"/>
+          <w:u w:val="single"/>
+        </w:rPr>
+        <w:t>Count-value</w:t>
       </w:r>
     </w:p>
     <w:p>
       <w:pPr>
         <w:pStyle w:val="BodyText"/>
       </w:pPr>
-    </w:p>
-    <w:p>
-      <w:pPr>
-        <w:pStyle w:val="Heading7"/>
-      </w:pPr>
-      <w:r>
-        <w:t>Count-value</w:t>
-      </w:r>
-    </w:p>
-    <w:p>
-      <w:pPr>
-        <w:pStyle w:val="BodyText"/>
-      </w:pPr>
-      <w:r>
-        <w:t xml:space="preserve">This subcommand is used to detect imbalanced dataset. Please refer to &lt;TBD&gt; for details about imbalanced dataset and the recommendations to optimize the performance of a model for handling it. </w:t>
+      <w:r>
+        <w:t xml:space="preserve">This subcommand is used to detect imbalanced dataset. Please refer to </w:t>
+      </w:r>
+      <w:fldSimple w:instr=" DOCPROPERTY &quot;ReferenceDoc&quot; \* MERGEFORMAT ">
+        <w:r>
+          <w:t>Resilient Machine Learning Reference Guide</w:t>
+        </w:r>
+      </w:fldSimple>
+      <w:r>
+        <w:t xml:space="preserve"> for details about imbalanced dataset and the recommendations to optimize the performance of a model for handling it. </w:t>
       </w:r>
     </w:p>
     <w:tbl>
@@ -3464,18 +3513,7 @@
               <w:pStyle w:val="BodyText"/>
             </w:pPr>
             <w:r>
-              <w:t xml:space="preserve">Required. </w:t>
-            </w:r>
-          </w:p>
-          <w:p>
-            <w:pPr>
-              <w:pStyle w:val="BodyText"/>
-            </w:pPr>
-            <w:r>
-              <w:t xml:space="preserve">File path to the </w:t>
-            </w:r>
-            <w:r>
-              <w:t>CSV file that contains the models</w:t>
+              <w:t>Required. File path to the CSV file that contains the models</w:t>
             </w:r>
           </w:p>
         </w:tc>
@@ -3490,10 +3528,7 @@
               <w:pStyle w:val="BodyText"/>
             </w:pPr>
             <w:r>
-              <w:t>-</w:t>
-            </w:r>
-            <w:r>
-              <w:t>f</w:t>
+              <w:t>-f</w:t>
             </w:r>
           </w:p>
         </w:tc>
@@ -3506,21 +3541,13 @@
               <w:pStyle w:val="BodyText"/>
             </w:pPr>
             <w:r>
-              <w:t>Required</w:t>
+              <w:t>Required.</w:t>
             </w:r>
             <w:r>
-              <w:t>.</w:t>
-            </w:r>
-          </w:p>
-          <w:p>
-            <w:pPr>
-              <w:pStyle w:val="BodyText"/>
-            </w:pPr>
-            <w:r>
-              <w:t>The field you want to check value count</w:t>
+              <w:t xml:space="preserve"> </w:t>
             </w:r>
             <w:r>
-              <w:t>.</w:t>
+              <w:t>The field you want to check value count.</w:t>
             </w:r>
           </w:p>
         </w:tc>
@@ -3595,7 +3622,6 @@
         <w:rPr>
           <w:noProof/>
         </w:rPr>
-        <w:lastRenderedPageBreak/>
         <w:drawing>
           <wp:inline distT="0" distB="0" distL="0" distR="0" wp14:anchorId="5B742321" wp14:editId="60B77FE7">
             <wp:extent cx="5486400" cy="968375"/>
@@ -3668,6 +3694,7 @@
         </w:rPr>
       </w:pPr>
       <w:r>
+        <w:lastRenderedPageBreak/>
         <w:t>Use a model to predict</w:t>
       </w:r>
     </w:p>
@@ -3680,7 +3707,7 @@
         <w:t xml:space="preserve">Once a machine model is built and saved, it can be used to make prediction by the function component. </w:t>
       </w:r>
       <w:r>
-        <w:t>The function component locates the saved model to use by looking at the followings:</w:t>
+        <w:t>The function component locates the saved model to use by looking at the following:</w:t>
       </w:r>
     </w:p>
     <w:p>
@@ -3723,10 +3750,10 @@
         <w:t xml:space="preserve">Model name: The name of the model to be used is given as an input to the function. It can be set in the input tab of the workflow that calls the function. For the sample workflow included in this package, the default name is “incident_predition.ml”. </w:t>
       </w:r>
       <w:r>
-        <w:rPr>
-          <w:i/>
-        </w:rPr>
-        <w:t>So if you are using the sample workflow to make prediction, you need to copy the model file you want to use into the model folder as incident_predition.ml.</w:t>
+        <w:t>I</w:t>
+      </w:r>
+      <w:r>
+        <w:t>f you are using the sample workflow to make prediction, you need to copy the model file you want to use into the model folder as incident_predition.ml.</w:t>
       </w:r>
     </w:p>
     <w:p>
@@ -3800,10 +3827,7 @@
       </w:r>
       <w:proofErr w:type="spellEnd"/>
       <w:r>
-        <w:t xml:space="preserve">. To show this in the incident page, add this customer field to it. </w:t>
-      </w:r>
-      <w:r>
-        <w:t>You can go to Customization Settings page, and create a new tab call “Machine Learning”. Then add this custom field into the newly created tab.</w:t>
+        <w:t>. To show this in the incident page, add this customer field to it. You can go to Customization Settings page and create a new tab call “Machine Learning”. Then add this custom field into the newly created tab.</w:t>
       </w:r>
     </w:p>
     <w:p>
@@ -3814,7 +3838,6 @@
         <w:rPr>
           <w:noProof/>
         </w:rPr>
-        <w:lastRenderedPageBreak/>
         <w:drawing>
           <wp:inline distT="0" distB="0" distL="0" distR="0" wp14:anchorId="49258CA7" wp14:editId="16282E67">
             <wp:extent cx="5486400" cy="3056890"/>
@@ -3867,7 +3890,13 @@
         <w:pStyle w:val="BodyText"/>
       </w:pPr>
       <w:r>
-        <w:t>Then this new tab and the custom field will be shown in the incident page.</w:t>
+        <w:t xml:space="preserve">Then this new tab and the custom field </w:t>
+      </w:r>
+      <w:r>
+        <w:t>is</w:t>
+      </w:r>
+      <w:r>
+        <w:t xml:space="preserve"> shown in the incident page.</w:t>
       </w:r>
     </w:p>
     <w:p>
@@ -3878,6 +3907,7 @@
         <w:rPr>
           <w:noProof/>
         </w:rPr>
+        <w:lastRenderedPageBreak/>
         <w:drawing>
           <wp:inline distT="0" distB="0" distL="0" distR="0" wp14:anchorId="397A3D8B" wp14:editId="6A50E2AF">
             <wp:extent cx="5486400" cy="2978092"/>
@@ -3930,19 +3960,31 @@
         <w:pStyle w:val="BodyText"/>
       </w:pPr>
       <w:r>
-        <w:t xml:space="preserve">Now we are ready to </w:t>
-      </w:r>
-      <w:r>
-        <w:t>make a prediction</w:t>
-      </w:r>
-      <w:r>
-        <w:t xml:space="preserve">. Please note that you need to ensure that all the features are non-empty. Go to the “Details” tab to check. </w:t>
-      </w:r>
-      <w:r>
-        <w:t>For the default settings</w:t>
-      </w:r>
-      <w:r>
-        <w:t>, features are “NIST Attack Vectors”, “Incident Type”, “Incident Disposition”, and “Negative PR”. From the following screenshot, we can see none of these fields is blank here. So this an incident we can predict.</w:t>
+        <w:t xml:space="preserve">Now we are ready to make a prediction. Please note that you need to ensure that all the features are non-empty. Go to the “Details” tab to check. For the default settings, features are “NIST Attack Vectors”, “Incident Type”, “Incident Disposition”, and “Negative PR”. </w:t>
+      </w:r>
+      <w:r>
+        <w:t>As shown in</w:t>
+      </w:r>
+      <w:r>
+        <w:t xml:space="preserve"> the following screenshot, none of these fields </w:t>
+      </w:r>
+      <w:r>
+        <w:t>are</w:t>
+      </w:r>
+      <w:r>
+        <w:t xml:space="preserve"> blank. </w:t>
+      </w:r>
+      <w:r>
+        <w:t>T</w:t>
+      </w:r>
+      <w:r>
+        <w:t xml:space="preserve">his an incident </w:t>
+      </w:r>
+      <w:r>
+        <w:t>that the function</w:t>
+      </w:r>
+      <w:r>
+        <w:t xml:space="preserve"> can predict.</w:t>
       </w:r>
     </w:p>
     <w:p>
@@ -4011,7 +4053,33 @@
       <w:pPr>
         <w:pStyle w:val="BodyText"/>
       </w:pPr>
-      <w:r>
+    </w:p>
+    <w:p>
+      <w:pPr>
+        <w:pStyle w:val="BodyText"/>
+      </w:pPr>
+    </w:p>
+    <w:p>
+      <w:pPr>
+        <w:pStyle w:val="BodyText"/>
+      </w:pPr>
+    </w:p>
+    <w:p>
+      <w:pPr>
+        <w:pStyle w:val="BodyText"/>
+      </w:pPr>
+    </w:p>
+    <w:p>
+      <w:pPr>
+        <w:pStyle w:val="BodyText"/>
+      </w:pPr>
+    </w:p>
+    <w:p>
+      <w:pPr>
+        <w:pStyle w:val="BodyText"/>
+      </w:pPr>
+      <w:r>
+        <w:lastRenderedPageBreak/>
         <w:t>From the incident Actions, select “ML Predict”.</w:t>
       </w:r>
     </w:p>
@@ -4023,7 +4091,6 @@
         <w:rPr>
           <w:noProof/>
         </w:rPr>
-        <w:lastRenderedPageBreak/>
         <w:drawing>
           <wp:inline distT="0" distB="0" distL="0" distR="0" wp14:anchorId="5CA1636D" wp14:editId="0F95B3ED">
             <wp:extent cx="5486400" cy="2796540"/>
@@ -4083,6 +4150,21 @@
       <w:pPr>
         <w:pStyle w:val="BodyText"/>
       </w:pPr>
+    </w:p>
+    <w:p>
+      <w:pPr>
+        <w:pStyle w:val="BodyText"/>
+      </w:pPr>
+    </w:p>
+    <w:p>
+      <w:pPr>
+        <w:pStyle w:val="BodyText"/>
+      </w:pPr>
+    </w:p>
+    <w:p>
+      <w:pPr>
+        <w:pStyle w:val="BodyText"/>
+      </w:pPr>
       <w:r>
         <w:rPr>
           <w:noProof/>
@@ -4141,6 +4223,7 @@
       <w:bookmarkStart w:id="5" w:name="_Toc510253273"/>
       <w:bookmarkEnd w:id="4"/>
       <w:r>
+        <w:lastRenderedPageBreak/>
         <w:t xml:space="preserve">Resilient </w:t>
       </w:r>
       <w:r>
@@ -4171,7 +4254,6 @@
         <w:pStyle w:val="Heading20"/>
       </w:pPr>
       <w:r>
-        <w:lastRenderedPageBreak/>
         <w:t>[resilient]</w:t>
       </w:r>
     </w:p>
@@ -4248,7 +4330,19 @@
         <w:t xml:space="preserve"> are listed below.</w:t>
       </w:r>
       <w:r>
-        <w:t xml:space="preserve"> It uses 4 build-in fields as features to predict severity. </w:t>
+        <w:t xml:space="preserve"> It uses </w:t>
+      </w:r>
+      <w:r>
+        <w:t>four</w:t>
+      </w:r>
+      <w:r>
+        <w:t xml:space="preserve"> buil</w:t>
+      </w:r>
+      <w:r>
+        <w:t>t</w:t>
+      </w:r>
+      <w:r>
+        <w:t xml:space="preserve">-in fields as features to predict severity. </w:t>
       </w:r>
     </w:p>
     <w:tbl>
@@ -4461,8 +4555,6 @@
             </w:r>
           </w:p>
         </w:tc>
-        <w:bookmarkStart w:id="6" w:name="_GoBack"/>
-        <w:bookmarkEnd w:id="6"/>
       </w:tr>
     </w:tbl>
     <w:p>
@@ -4470,7 +4562,36 @@
         <w:pStyle w:val="BodyText"/>
       </w:pPr>
       <w:r>
-        <w:t>Please refer to the &lt;TBD&gt; for guidelines to build a useful machine model and improve its performance.</w:t>
+        <w:t xml:space="preserve">Please refer to the </w:t>
+      </w:r>
+      <w:r>
+        <w:fldChar w:fldCharType="begin"/>
+      </w:r>
+      <w:r>
+        <w:instrText xml:space="preserve"> DOCPROPERTY "ReferenceDoc" \* MERGEFORMAT </w:instrText>
+      </w:r>
+      <w:r>
+        <w:fldChar w:fldCharType="separate"/>
+      </w:r>
+      <w:r>
+        <w:t xml:space="preserve">Resilient Machine Learning Reference </w:t>
+      </w:r>
+      <w:proofErr w:type="spellStart"/>
+      <w:r>
+        <w:t>Guide</w:t>
+      </w:r>
+      <w:r>
+        <w:fldChar w:fldCharType="end"/>
+      </w:r>
+      <w:r>
+        <w:t xml:space="preserve"> </w:t>
+      </w:r>
+      <w:r>
+        <w:t>fo</w:t>
+      </w:r>
+      <w:proofErr w:type="spellEnd"/>
+      <w:r>
+        <w:t>r guidelines to build a useful machine model and improve its performance.</w:t>
       </w:r>
     </w:p>
     <w:p>
@@ -4564,7 +4685,15 @@
         <w:ind w:left="360"/>
       </w:pPr>
       <w:r>
-        <w:t xml:space="preserve">A separate log file is available to review scripting errors. This is useful when issues occur in the pre-processing or post-processing scripts.  The default location for this log file is: </w:t>
+        <w:t>A separate log file is available to review scripting errors. This is useful when issues occur in</w:t>
+      </w:r>
+      <w:r>
+        <w:t xml:space="preserve"> </w:t>
+      </w:r>
+      <w:bookmarkStart w:id="6" w:name="_GoBack"/>
+      <w:bookmarkEnd w:id="6"/>
+      <w:r>
+        <w:t xml:space="preserve">the pre-processing or post-processing scripts.  The default location for this log file is: </w:t>
       </w:r>
       <w:r>
         <w:rPr>
@@ -4637,6 +4766,7 @@
         <w:ind w:left="360"/>
       </w:pPr>
       <w:r>
+        <w:lastRenderedPageBreak/>
         <w:t>The l</w:t>
       </w:r>
       <w:r>
@@ -4708,7 +4838,6 @@
         <w:pStyle w:val="BodyText"/>
       </w:pPr>
       <w:r>
-        <w:lastRenderedPageBreak/>
         <w:t xml:space="preserve">For errors related to building a machine learning model, please refer to &lt;TBD&gt; for more details. </w:t>
       </w:r>
     </w:p>
@@ -8718,6 +8847,7 @@
     <w:lsdException w:name="HTML Sample" w:semiHidden="1" w:unhideWhenUsed="1"/>
     <w:lsdException w:name="HTML Typewriter" w:semiHidden="1" w:unhideWhenUsed="1"/>
     <w:lsdException w:name="HTML Variable" w:semiHidden="1" w:unhideWhenUsed="1"/>
+    <w:lsdException w:name="Normal Table" w:semiHidden="1" w:unhideWhenUsed="1"/>
     <w:lsdException w:name="annotation subject" w:semiHidden="1" w:unhideWhenUsed="1"/>
     <w:lsdException w:name="No List" w:semiHidden="1" w:unhideWhenUsed="1"/>
     <w:lsdException w:name="Outline List 1" w:semiHidden="1" w:unhideWhenUsed="1"/>
@@ -8761,8 +8891,10 @@
     <w:lsdException w:name="Table Elegant" w:semiHidden="1" w:unhideWhenUsed="1"/>
     <w:lsdException w:name="Table Professional" w:semiHidden="1" w:unhideWhenUsed="1"/>
     <w:lsdException w:name="Table Subtle 1" w:semiHidden="1" w:unhideWhenUsed="1"/>
+    <w:lsdException w:name="Table Subtle 2" w:semiHidden="1" w:unhideWhenUsed="1"/>
     <w:lsdException w:name="Table Web 1" w:semiHidden="1" w:unhideWhenUsed="1"/>
     <w:lsdException w:name="Table Web 2" w:semiHidden="1" w:unhideWhenUsed="1"/>
+    <w:lsdException w:name="Table Web 3" w:semiHidden="1" w:unhideWhenUsed="1"/>
     <w:lsdException w:name="Balloon Text" w:semiHidden="1" w:unhideWhenUsed="1"/>
     <w:lsdException w:name="Table Grid" w:uiPriority="39"/>
     <w:lsdException w:name="Table Theme" w:semiHidden="1" w:unhideWhenUsed="1"/>
@@ -9117,6 +9249,7 @@
   <w:style w:type="character" w:default="1" w:styleId="DefaultParagraphFont">
     <w:name w:val="Default Paragraph Font"/>
     <w:uiPriority w:val="1"/>
+    <w:semiHidden/>
     <w:unhideWhenUsed/>
   </w:style>
   <w:style w:type="table" w:default="1" w:styleId="TableNormal">
@@ -9986,7 +10119,7 @@
 </file>
 
 <file path=customXml/itemProps1.xml><?xml version="1.0" encoding="utf-8"?>
-<ds:datastoreItem xmlns:ds="http://schemas.openxmlformats.org/officeDocument/2006/customXml" ds:itemID="{7C3A6F99-82F4-224C-A030-44E6DB2755A8}">
+<ds:datastoreItem xmlns:ds="http://schemas.openxmlformats.org/officeDocument/2006/customXml" ds:itemID="{FE1B70D1-2F0D-7742-923F-175C173E2B8E}">
   <ds:schemaRefs>
     <ds:schemaRef ds:uri="http://schemas.openxmlformats.org/officeDocument/2006/bibliography"/>
   </ds:schemaRefs>

</xml_diff>

<commit_message>
Added subsections for building/using multiple ML models. Change reviewed by Bob.
</commit_message>
<xml_diff>
--- a/fn_machine_learning/doc/Resilient Machine Learning User Guide.docx
+++ b/fn_machine_learning/doc/Resilient Machine Learning User Guide.docx
@@ -443,10 +443,18 @@
         <w:t>You have a Resilient account to use for the integrations. T</w:t>
       </w:r>
       <w:r>
-        <w:t>his can be any account that has the permission to view and modify administrator and customization settings</w:t>
-      </w:r>
-      <w:r>
-        <w:t>, and read and update incidents</w:t>
+        <w:t xml:space="preserve">his can be any account that has the permission to view and modify administrator and customization </w:t>
+      </w:r>
+      <w:proofErr w:type="gramStart"/>
+      <w:r>
+        <w:t>settings</w:t>
+      </w:r>
+      <w:r>
+        <w:t>, and</w:t>
+      </w:r>
+      <w:proofErr w:type="gramEnd"/>
+      <w:r>
+        <w:t xml:space="preserve"> read and update incidents</w:t>
       </w:r>
       <w:r>
         <w:t>. You need to know the account username and password.</w:t>
@@ -611,7 +619,15 @@
       </w:r>
       <w:proofErr w:type="spellEnd"/>
       <w:r>
-        <w:t xml:space="preserve"> Enterprise 7 available from pip. Also </w:t>
+        <w:t xml:space="preserve"> Enterprise 7 available from pip. </w:t>
+      </w:r>
+      <w:proofErr w:type="gramStart"/>
+      <w:r>
+        <w:t>Also</w:t>
+      </w:r>
+      <w:proofErr w:type="gramEnd"/>
+      <w:r>
+        <w:t xml:space="preserve"> </w:t>
       </w:r>
       <w:proofErr w:type="spellStart"/>
       <w:r>
@@ -683,9 +699,11 @@
         </w:rPr>
         <w:t>version</w:t>
       </w:r>
+      <w:proofErr w:type="gramStart"/>
       <w:r>
         <w:t>&gt;.&lt;</w:t>
       </w:r>
+      <w:proofErr w:type="gramEnd"/>
       <w:r>
         <w:t>tar.gz</w:t>
       </w:r>
@@ -1079,7 +1097,15 @@
         <w:ind w:left="720"/>
       </w:pPr>
       <w:r>
-        <w:t>#   Field  to predict</w:t>
+        <w:t xml:space="preserve">#   </w:t>
+      </w:r>
+      <w:proofErr w:type="gramStart"/>
+      <w:r>
+        <w:t>Field  to</w:t>
+      </w:r>
+      <w:proofErr w:type="gramEnd"/>
+      <w:r>
+        <w:t xml:space="preserve"> predict</w:t>
       </w:r>
     </w:p>
     <w:p>
@@ -1132,10 +1158,12 @@
         <w:t xml:space="preserve">#       </w:t>
       </w:r>
       <w:proofErr w:type="spellStart"/>
+      <w:proofErr w:type="gramStart"/>
       <w:r>
         <w:t>example:features</w:t>
       </w:r>
       <w:proofErr w:type="spellEnd"/>
+      <w:proofErr w:type="gramEnd"/>
       <w:r>
         <w:t xml:space="preserve">=confirmed, </w:t>
       </w:r>
@@ -1953,9 +1981,17 @@
         <w:rPr>
           <w:rFonts w:ascii="Courier New" w:hAnsi="Courier New" w:cs="Courier New"/>
         </w:rPr>
-        <w:t>resilient_circuits.service</w:t>
+        <w:t>resilient_</w:t>
+      </w:r>
+      <w:proofErr w:type="gramStart"/>
+      <w:r>
+        <w:rPr>
+          <w:rFonts w:ascii="Courier New" w:hAnsi="Courier New" w:cs="Courier New"/>
+        </w:rPr>
+        <w:t>circuits.service</w:t>
       </w:r>
       <w:proofErr w:type="spellEnd"/>
+      <w:proofErr w:type="gramEnd"/>
       <w:r>
         <w:rPr>
           <w:rFonts w:cs="Arial"/>
@@ -2148,8 +2184,13 @@
         <w:br/>
       </w:r>
       <w:r>
-        <w:t>WantedBy=multi-user.target</w:t>
-      </w:r>
+        <w:t>WantedBy=multi-</w:t>
+      </w:r>
+      <w:proofErr w:type="gramStart"/>
+      <w:r>
+        <w:t>user.target</w:t>
+      </w:r>
+      <w:proofErr w:type="gramEnd"/>
     </w:p>
     <w:p>
       <w:pPr>
@@ -2436,7 +2477,15 @@
       </w:r>
       <w:proofErr w:type="spellEnd"/>
       <w:r>
-        <w:t xml:space="preserve"> file, and connects to the specified Resilient server to fetch incidents. These incidents are the samples used to train a machine model. The </w:t>
+        <w:t xml:space="preserve"> </w:t>
+      </w:r>
+      <w:proofErr w:type="gramStart"/>
+      <w:r>
+        <w:t>file, and</w:t>
+      </w:r>
+      <w:proofErr w:type="gramEnd"/>
+      <w:r>
+        <w:t xml:space="preserve"> connects to the specified Resilient server to fetch incidents. These incidents are the samples used to train a machine model. The </w:t>
       </w:r>
       <w:proofErr w:type="spellStart"/>
       <w:r>
@@ -3039,11 +3088,21 @@
       <w:r>
         <w:t xml:space="preserve"> </w:t>
       </w:r>
-      <w:fldSimple w:instr=" DOCPROPERTY &quot;ReferenceDoc&quot; \* MERGEFORMAT ">
-        <w:r>
-          <w:t>Resilient Machine Learning Reference Guide</w:t>
-        </w:r>
-      </w:fldSimple>
+      <w:r>
+        <w:fldChar w:fldCharType="begin"/>
+      </w:r>
+      <w:r>
+        <w:instrText xml:space="preserve"> DOCPROPERTY "ReferenceDoc" \* MERGEFORMAT </w:instrText>
+      </w:r>
+      <w:r>
+        <w:fldChar w:fldCharType="separate"/>
+      </w:r>
+      <w:r>
+        <w:t>Resilient Machine Learning Reference Guide</w:t>
+      </w:r>
+      <w:r>
+        <w:fldChar w:fldCharType="end"/>
+      </w:r>
       <w:r>
         <w:t xml:space="preserve"> </w:t>
       </w:r>
@@ -3230,18 +3289,7 @@
           <w:szCs w:val="24"/>
           <w:u w:val="single"/>
         </w:rPr>
-        <w:t>Reb</w:t>
-      </w:r>
-      <w:r>
-        <w:rPr>
-          <w:rFonts w:ascii="Calibri" w:eastAsia="Times New Roman" w:hAnsi="Calibri" w:cstheme="majorHAnsi"/>
-          <w:color w:val="auto"/>
-          <w:kern w:val="32"/>
-          <w:sz w:val="24"/>
-          <w:szCs w:val="24"/>
-          <w:u w:val="single"/>
-        </w:rPr>
-        <w:t>uild</w:t>
+        <w:t>Rebuild</w:t>
       </w:r>
     </w:p>
     <w:p>
@@ -3457,11 +3505,21 @@
       <w:r>
         <w:t xml:space="preserve">This subcommand is used to detect imbalanced dataset. Please refer to </w:t>
       </w:r>
-      <w:fldSimple w:instr=" DOCPROPERTY &quot;ReferenceDoc&quot; \* MERGEFORMAT ">
-        <w:r>
-          <w:t>Resilient Machine Learning Reference Guide</w:t>
-        </w:r>
-      </w:fldSimple>
+      <w:r>
+        <w:fldChar w:fldCharType="begin"/>
+      </w:r>
+      <w:r>
+        <w:instrText xml:space="preserve"> DOCPROPERTY "ReferenceDoc" \* MERGEFORMAT </w:instrText>
+      </w:r>
+      <w:r>
+        <w:fldChar w:fldCharType="separate"/>
+      </w:r>
+      <w:r>
+        <w:t>Resilient Machine Learning Reference Guide</w:t>
+      </w:r>
+      <w:r>
+        <w:fldChar w:fldCharType="end"/>
+      </w:r>
       <w:r>
         <w:t xml:space="preserve"> for details about imbalanced dataset and the recommendations to optimize the performance of a model for handling it. </w:t>
       </w:r>
@@ -4218,12 +4276,181 @@
     </w:p>
     <w:p>
       <w:pPr>
-        <w:pStyle w:val="Heading10"/>
+        <w:pStyle w:val="Heading20"/>
       </w:pPr>
       <w:bookmarkStart w:id="5" w:name="_Toc510253273"/>
       <w:bookmarkEnd w:id="4"/>
       <w:r>
         <w:lastRenderedPageBreak/>
+        <w:t>Build m</w:t>
+      </w:r>
+      <w:bookmarkStart w:id="6" w:name="_GoBack"/>
+      <w:bookmarkEnd w:id="6"/>
+      <w:r>
+        <w:t>ultiple models</w:t>
+      </w:r>
+    </w:p>
+    <w:p>
+      <w:pPr>
+        <w:pStyle w:val="BodyText"/>
+      </w:pPr>
+      <w:r>
+        <w:t xml:space="preserve">When res-ml is executed, it looks for </w:t>
+      </w:r>
+      <w:proofErr w:type="spellStart"/>
+      <w:r>
+        <w:t>app.config</w:t>
+      </w:r>
+      <w:proofErr w:type="spellEnd"/>
+      <w:r>
+        <w:t xml:space="preserve"> using this order:</w:t>
+      </w:r>
+    </w:p>
+    <w:p>
+      <w:pPr>
+        <w:pStyle w:val="BodyText"/>
+        <w:numPr>
+          <w:ilvl w:val="0"/>
+          <w:numId w:val="39"/>
+        </w:numPr>
+      </w:pPr>
+      <w:proofErr w:type="spellStart"/>
+      <w:r>
+        <w:t>app.config</w:t>
+      </w:r>
+      <w:proofErr w:type="spellEnd"/>
+      <w:r>
+        <w:t xml:space="preserve"> file in the same folder </w:t>
+      </w:r>
+      <w:r>
+        <w:t>where</w:t>
+      </w:r>
+      <w:r>
+        <w:t xml:space="preserve"> res-ml runs</w:t>
+      </w:r>
+      <w:r>
+        <w:t>.</w:t>
+      </w:r>
+    </w:p>
+    <w:p>
+      <w:pPr>
+        <w:pStyle w:val="BodyText"/>
+        <w:numPr>
+          <w:ilvl w:val="0"/>
+          <w:numId w:val="39"/>
+        </w:numPr>
+      </w:pPr>
+      <w:proofErr w:type="spellStart"/>
+      <w:r>
+        <w:t>app.config</w:t>
+      </w:r>
+      <w:proofErr w:type="spellEnd"/>
+      <w:r>
+        <w:t xml:space="preserve"> in </w:t>
+      </w:r>
+      <w:proofErr w:type="gramStart"/>
+      <w:r>
+        <w:t xml:space="preserve">the </w:t>
+      </w:r>
+      <w:r>
+        <w:t>.resilient</w:t>
+      </w:r>
+      <w:proofErr w:type="gramEnd"/>
+      <w:r>
+        <w:t xml:space="preserve"> folder of the home directory</w:t>
+      </w:r>
+      <w:r>
+        <w:t>.</w:t>
+      </w:r>
+    </w:p>
+    <w:p>
+      <w:pPr>
+        <w:pStyle w:val="BodyText"/>
+      </w:pPr>
+      <w:r>
+        <w:t xml:space="preserve">If a user wants to maintain multiple models, together with the corresponding </w:t>
+      </w:r>
+      <w:proofErr w:type="spellStart"/>
+      <w:r>
+        <w:t>app.config</w:t>
+      </w:r>
+      <w:proofErr w:type="spellEnd"/>
+      <w:r>
+        <w:t xml:space="preserve"> file, one way to do it is to keep each model in its own folder with its </w:t>
+      </w:r>
+      <w:r>
+        <w:t xml:space="preserve">own </w:t>
+      </w:r>
+      <w:proofErr w:type="spellStart"/>
+      <w:r>
+        <w:t>app.config</w:t>
+      </w:r>
+      <w:proofErr w:type="spellEnd"/>
+      <w:r>
+        <w:t>.</w:t>
+      </w:r>
+    </w:p>
+    <w:p>
+      <w:pPr>
+        <w:pStyle w:val="Heading20"/>
+      </w:pPr>
+      <w:r>
+        <w:t>Use multiple models to predict</w:t>
+      </w:r>
+    </w:p>
+    <w:p>
+      <w:pPr>
+        <w:pStyle w:val="BodyText"/>
+      </w:pPr>
+      <w:r>
+        <w:t>If a user wants to predict more than one field, then multiple models are needed. For example, a user can use one model to predict “</w:t>
+      </w:r>
+      <w:proofErr w:type="spellStart"/>
+      <w:r>
+        <w:t>severity_code</w:t>
+      </w:r>
+      <w:proofErr w:type="spellEnd"/>
+      <w:r>
+        <w:t>”, and another model to predict “owner”</w:t>
+      </w:r>
+      <w:r>
+        <w:t>. The</w:t>
+      </w:r>
+      <w:r>
+        <w:t xml:space="preserve"> multiple models need to be built first. </w:t>
+      </w:r>
+      <w:r>
+        <w:t>Also,</w:t>
+      </w:r>
+      <w:r>
+        <w:t xml:space="preserve"> multiple workflows are needed, one for each model. All workflows call the same </w:t>
+      </w:r>
+      <w:r>
+        <w:t>function but</w:t>
+      </w:r>
+      <w:r>
+        <w:t xml:space="preserve"> provide different input regarding the model file to use.</w:t>
+      </w:r>
+    </w:p>
+    <w:p>
+      <w:pPr>
+        <w:pStyle w:val="BodyText"/>
+      </w:pPr>
+      <w:r>
+        <w:t>Most likely, a user also need</w:t>
+      </w:r>
+      <w:r>
+        <w:t>s</w:t>
+      </w:r>
+      <w:r>
+        <w:t xml:space="preserve"> to create multiple rules, one for each workflow.</w:t>
+      </w:r>
+    </w:p>
+    <w:p>
+      <w:pPr>
+        <w:pStyle w:val="Heading10"/>
+      </w:pPr>
+      <w:r>
         <w:t xml:space="preserve">Resilient </w:t>
       </w:r>
       <w:r>
@@ -4238,7 +4465,13 @@
         <w:pStyle w:val="BodyText"/>
       </w:pPr>
       <w:r>
-        <w:t xml:space="preserve">There are three section in the </w:t>
+        <w:t>There are three section</w:t>
+      </w:r>
+      <w:r>
+        <w:t>s</w:t>
+      </w:r>
+      <w:r>
+        <w:t xml:space="preserve"> in the </w:t>
       </w:r>
       <w:proofErr w:type="spellStart"/>
       <w:r>
@@ -4564,34 +4797,16 @@
       <w:r>
         <w:t xml:space="preserve">Please refer to the </w:t>
       </w:r>
-      <w:r>
-        <w:fldChar w:fldCharType="begin"/>
-      </w:r>
-      <w:r>
-        <w:instrText xml:space="preserve"> DOCPROPERTY "ReferenceDoc" \* MERGEFORMAT </w:instrText>
-      </w:r>
-      <w:r>
-        <w:fldChar w:fldCharType="separate"/>
-      </w:r>
-      <w:r>
-        <w:t xml:space="preserve">Resilient Machine Learning Reference </w:t>
-      </w:r>
-      <w:proofErr w:type="spellStart"/>
-      <w:r>
-        <w:t>Guide</w:t>
-      </w:r>
-      <w:r>
-        <w:fldChar w:fldCharType="end"/>
-      </w:r>
+      <w:fldSimple w:instr=" DOCPROPERTY &quot;ReferenceDoc&quot; \* MERGEFORMAT ">
+        <w:r>
+          <w:t>Resilient Machine Learning Reference Guide</w:t>
+        </w:r>
+      </w:fldSimple>
       <w:r>
         <w:t xml:space="preserve"> </w:t>
       </w:r>
       <w:r>
-        <w:t>fo</w:t>
-      </w:r>
-      <w:proofErr w:type="spellEnd"/>
-      <w:r>
-        <w:t>r guidelines to build a useful machine model and improve its performance.</w:t>
+        <w:t>for guidelines to build a useful machine model and improve its performance.</w:t>
       </w:r>
     </w:p>
     <w:p>
@@ -4599,6 +4814,7 @@
         <w:pStyle w:val="Heading10"/>
       </w:pPr>
       <w:r>
+        <w:lastRenderedPageBreak/>
         <w:t>Troubleshooting</w:t>
       </w:r>
       <w:bookmarkEnd w:id="5"/>
@@ -4690,8 +4906,6 @@
       <w:r>
         <w:t xml:space="preserve"> </w:t>
       </w:r>
-      <w:bookmarkStart w:id="6" w:name="_GoBack"/>
-      <w:bookmarkEnd w:id="6"/>
       <w:r>
         <w:t xml:space="preserve">the pre-processing or post-processing scripts.  The default location for this log file is: </w:t>
       </w:r>
@@ -4766,7 +4980,6 @@
         <w:ind w:left="360"/>
       </w:pPr>
       <w:r>
-        <w:lastRenderedPageBreak/>
         <w:t>The l</w:t>
       </w:r>
       <w:r>
@@ -5598,7 +5811,7 @@
   <w:abstractNum w:abstractNumId="5" w15:restartNumberingAfterBreak="0">
     <w:nsid w:val="0CEF6077"/>
     <w:multiLevelType w:val="hybridMultilevel"/>
-    <w:tmpl w:val="81448720"/>
+    <w:tmpl w:val="80D4AE8C"/>
     <w:lvl w:ilvl="0" w:tplc="0409000F">
       <w:start w:val="1"/>
       <w:numFmt w:val="decimal"/>
@@ -7117,6 +7330,92 @@
     </w:lvl>
   </w:abstractNum>
   <w:abstractNum w:abstractNumId="20" w15:restartNumberingAfterBreak="0">
+    <w:nsid w:val="4E014526"/>
+    <w:multiLevelType w:val="hybridMultilevel"/>
+    <w:tmpl w:val="80D4AE8C"/>
+    <w:lvl w:ilvl="0" w:tplc="0409000F">
+      <w:start w:val="1"/>
+      <w:numFmt w:val="decimal"/>
+      <w:lvlText w:val="%1."/>
+      <w:lvlJc w:val="left"/>
+      <w:pPr>
+        <w:ind w:left="360" w:hanging="360"/>
+      </w:pPr>
+    </w:lvl>
+    <w:lvl w:ilvl="1" w:tplc="04090019" w:tentative="1">
+      <w:start w:val="1"/>
+      <w:numFmt w:val="lowerLetter"/>
+      <w:lvlText w:val="%2."/>
+      <w:lvlJc w:val="left"/>
+      <w:pPr>
+        <w:ind w:left="1080" w:hanging="360"/>
+      </w:pPr>
+    </w:lvl>
+    <w:lvl w:ilvl="2" w:tplc="0409001B" w:tentative="1">
+      <w:start w:val="1"/>
+      <w:numFmt w:val="lowerRoman"/>
+      <w:lvlText w:val="%3."/>
+      <w:lvlJc w:val="right"/>
+      <w:pPr>
+        <w:ind w:left="1800" w:hanging="180"/>
+      </w:pPr>
+    </w:lvl>
+    <w:lvl w:ilvl="3" w:tplc="0409000F" w:tentative="1">
+      <w:start w:val="1"/>
+      <w:numFmt w:val="decimal"/>
+      <w:lvlText w:val="%4."/>
+      <w:lvlJc w:val="left"/>
+      <w:pPr>
+        <w:ind w:left="2520" w:hanging="360"/>
+      </w:pPr>
+    </w:lvl>
+    <w:lvl w:ilvl="4" w:tplc="04090019" w:tentative="1">
+      <w:start w:val="1"/>
+      <w:numFmt w:val="lowerLetter"/>
+      <w:lvlText w:val="%5."/>
+      <w:lvlJc w:val="left"/>
+      <w:pPr>
+        <w:ind w:left="3240" w:hanging="360"/>
+      </w:pPr>
+    </w:lvl>
+    <w:lvl w:ilvl="5" w:tplc="0409001B" w:tentative="1">
+      <w:start w:val="1"/>
+      <w:numFmt w:val="lowerRoman"/>
+      <w:lvlText w:val="%6."/>
+      <w:lvlJc w:val="right"/>
+      <w:pPr>
+        <w:ind w:left="3960" w:hanging="180"/>
+      </w:pPr>
+    </w:lvl>
+    <w:lvl w:ilvl="6" w:tplc="0409000F" w:tentative="1">
+      <w:start w:val="1"/>
+      <w:numFmt w:val="decimal"/>
+      <w:lvlText w:val="%7."/>
+      <w:lvlJc w:val="left"/>
+      <w:pPr>
+        <w:ind w:left="4680" w:hanging="360"/>
+      </w:pPr>
+    </w:lvl>
+    <w:lvl w:ilvl="7" w:tplc="04090019" w:tentative="1">
+      <w:start w:val="1"/>
+      <w:numFmt w:val="lowerLetter"/>
+      <w:lvlText w:val="%8."/>
+      <w:lvlJc w:val="left"/>
+      <w:pPr>
+        <w:ind w:left="5400" w:hanging="360"/>
+      </w:pPr>
+    </w:lvl>
+    <w:lvl w:ilvl="8" w:tplc="0409001B" w:tentative="1">
+      <w:start w:val="1"/>
+      <w:numFmt w:val="lowerRoman"/>
+      <w:lvlText w:val="%9."/>
+      <w:lvlJc w:val="right"/>
+      <w:pPr>
+        <w:ind w:left="6120" w:hanging="180"/>
+      </w:pPr>
+    </w:lvl>
+  </w:abstractNum>
+  <w:abstractNum w:abstractNumId="21" w15:restartNumberingAfterBreak="0">
     <w:nsid w:val="545763FA"/>
     <w:multiLevelType w:val="hybridMultilevel"/>
     <w:tmpl w:val="52B8EDF2"/>
@@ -7229,7 +7528,7 @@
       </w:rPr>
     </w:lvl>
   </w:abstractNum>
-  <w:abstractNum w:abstractNumId="21" w15:restartNumberingAfterBreak="0">
+  <w:abstractNum w:abstractNumId="22" w15:restartNumberingAfterBreak="0">
     <w:nsid w:val="59FF48FD"/>
     <w:multiLevelType w:val="hybridMultilevel"/>
     <w:tmpl w:val="CD301E4C"/>
@@ -7342,7 +7641,7 @@
       </w:rPr>
     </w:lvl>
   </w:abstractNum>
-  <w:abstractNum w:abstractNumId="22" w15:restartNumberingAfterBreak="0">
+  <w:abstractNum w:abstractNumId="23" w15:restartNumberingAfterBreak="0">
     <w:nsid w:val="5A315452"/>
     <w:multiLevelType w:val="hybridMultilevel"/>
     <w:tmpl w:val="23723A64"/>
@@ -7431,7 +7730,7 @@
       </w:pPr>
     </w:lvl>
   </w:abstractNum>
-  <w:abstractNum w:abstractNumId="23" w15:restartNumberingAfterBreak="0">
+  <w:abstractNum w:abstractNumId="24" w15:restartNumberingAfterBreak="0">
     <w:nsid w:val="60FC6851"/>
     <w:multiLevelType w:val="hybridMultilevel"/>
     <w:tmpl w:val="5A7812CE"/>
@@ -7544,7 +7843,7 @@
       </w:rPr>
     </w:lvl>
   </w:abstractNum>
-  <w:abstractNum w:abstractNumId="24" w15:restartNumberingAfterBreak="0">
+  <w:abstractNum w:abstractNumId="25" w15:restartNumberingAfterBreak="0">
     <w:nsid w:val="6A4070EB"/>
     <w:multiLevelType w:val="hybridMultilevel"/>
     <w:tmpl w:val="61D226EA"/>
@@ -7633,7 +7932,7 @@
       </w:pPr>
     </w:lvl>
   </w:abstractNum>
-  <w:abstractNum w:abstractNumId="25" w15:restartNumberingAfterBreak="0">
+  <w:abstractNum w:abstractNumId="26" w15:restartNumberingAfterBreak="0">
     <w:nsid w:val="6B336021"/>
     <w:multiLevelType w:val="multilevel"/>
     <w:tmpl w:val="3974804C"/>
@@ -7782,7 +8081,7 @@
       </w:rPr>
     </w:lvl>
   </w:abstractNum>
-  <w:abstractNum w:abstractNumId="26" w15:restartNumberingAfterBreak="0">
+  <w:abstractNum w:abstractNumId="27" w15:restartNumberingAfterBreak="0">
     <w:nsid w:val="6EA04465"/>
     <w:multiLevelType w:val="hybridMultilevel"/>
     <w:tmpl w:val="6C3806E2"/>
@@ -7895,7 +8194,7 @@
       </w:rPr>
     </w:lvl>
   </w:abstractNum>
-  <w:abstractNum w:abstractNumId="27" w15:restartNumberingAfterBreak="0">
+  <w:abstractNum w:abstractNumId="28" w15:restartNumberingAfterBreak="0">
     <w:nsid w:val="73BB1991"/>
     <w:multiLevelType w:val="hybridMultilevel"/>
     <w:tmpl w:val="3D58C05E"/>
@@ -8009,7 +8308,7 @@
       </w:rPr>
     </w:lvl>
   </w:abstractNum>
-  <w:abstractNum w:abstractNumId="28" w15:restartNumberingAfterBreak="0">
+  <w:abstractNum w:abstractNumId="29" w15:restartNumberingAfterBreak="0">
     <w:nsid w:val="74AA00BF"/>
     <w:multiLevelType w:val="hybridMultilevel"/>
     <w:tmpl w:val="A622D232"/>
@@ -8122,7 +8421,7 @@
       </w:rPr>
     </w:lvl>
   </w:abstractNum>
-  <w:abstractNum w:abstractNumId="29" w15:restartNumberingAfterBreak="0">
+  <w:abstractNum w:abstractNumId="30" w15:restartNumberingAfterBreak="0">
     <w:nsid w:val="78337C56"/>
     <w:multiLevelType w:val="multilevel"/>
     <w:tmpl w:val="23AE2340"/>
@@ -8235,7 +8534,7 @@
       </w:rPr>
     </w:lvl>
   </w:abstractNum>
-  <w:abstractNum w:abstractNumId="30" w15:restartNumberingAfterBreak="0">
+  <w:abstractNum w:abstractNumId="31" w15:restartNumberingAfterBreak="0">
     <w:nsid w:val="795C0914"/>
     <w:multiLevelType w:val="multilevel"/>
     <w:tmpl w:val="DC3A327C"/>
@@ -8384,7 +8683,7 @@
       </w:rPr>
     </w:lvl>
   </w:abstractNum>
-  <w:abstractNum w:abstractNumId="31" w15:restartNumberingAfterBreak="0">
+  <w:abstractNum w:abstractNumId="32" w15:restartNumberingAfterBreak="0">
     <w:nsid w:val="7E21193F"/>
     <w:multiLevelType w:val="multilevel"/>
     <w:tmpl w:val="23AE2340"/>
@@ -8497,7 +8796,7 @@
       </w:rPr>
     </w:lvl>
   </w:abstractNum>
-  <w:abstractNum w:abstractNumId="32" w15:restartNumberingAfterBreak="0">
+  <w:abstractNum w:abstractNumId="33" w15:restartNumberingAfterBreak="0">
     <w:nsid w:val="7FB773C7"/>
     <w:multiLevelType w:val="hybridMultilevel"/>
     <w:tmpl w:val="C68A27AC"/>
@@ -8614,28 +8913,28 @@
     <w:abstractNumId w:val="13"/>
   </w:num>
   <w:num w:numId="2">
-    <w:abstractNumId w:val="30"/>
+    <w:abstractNumId w:val="31"/>
   </w:num>
   <w:num w:numId="3">
     <w:abstractNumId w:val="2"/>
   </w:num>
   <w:num w:numId="4">
-    <w:abstractNumId w:val="29"/>
+    <w:abstractNumId w:val="30"/>
   </w:num>
   <w:num w:numId="5">
-    <w:abstractNumId w:val="31"/>
+    <w:abstractNumId w:val="32"/>
   </w:num>
   <w:num w:numId="6">
     <w:abstractNumId w:val="11"/>
   </w:num>
   <w:num w:numId="7">
-    <w:abstractNumId w:val="25"/>
+    <w:abstractNumId w:val="26"/>
   </w:num>
   <w:num w:numId="8">
     <w:abstractNumId w:val="6"/>
   </w:num>
   <w:num w:numId="9">
-    <w:abstractNumId w:val="26"/>
+    <w:abstractNumId w:val="27"/>
   </w:num>
   <w:num w:numId="10">
     <w:abstractNumId w:val="18"/>
@@ -8644,16 +8943,16 @@
     <w:abstractNumId w:val="7"/>
   </w:num>
   <w:num w:numId="12">
-    <w:abstractNumId w:val="24"/>
+    <w:abstractNumId w:val="25"/>
   </w:num>
   <w:num w:numId="13">
-    <w:abstractNumId w:val="32"/>
+    <w:abstractNumId w:val="33"/>
   </w:num>
   <w:num w:numId="14">
     <w:abstractNumId w:val="15"/>
   </w:num>
   <w:num w:numId="15">
-    <w:abstractNumId w:val="27"/>
+    <w:abstractNumId w:val="28"/>
   </w:num>
   <w:num w:numId="16">
     <w:abstractNumId w:val="0"/>
@@ -8662,19 +8961,19 @@
     <w:abstractNumId w:val="4"/>
   </w:num>
   <w:num w:numId="18">
-    <w:abstractNumId w:val="27"/>
+    <w:abstractNumId w:val="28"/>
   </w:num>
   <w:num w:numId="19">
-    <w:abstractNumId w:val="27"/>
+    <w:abstractNumId w:val="28"/>
   </w:num>
   <w:num w:numId="20">
-    <w:abstractNumId w:val="27"/>
+    <w:abstractNumId w:val="28"/>
   </w:num>
   <w:num w:numId="21">
-    <w:abstractNumId w:val="27"/>
+    <w:abstractNumId w:val="28"/>
   </w:num>
   <w:num w:numId="22">
-    <w:abstractNumId w:val="27"/>
+    <w:abstractNumId w:val="28"/>
   </w:num>
   <w:num w:numId="23">
     <w:abstractNumId w:val="16"/>
@@ -8689,13 +8988,13 @@
     <w:abstractNumId w:val="8"/>
   </w:num>
   <w:num w:numId="27">
-    <w:abstractNumId w:val="20"/>
+    <w:abstractNumId w:val="21"/>
   </w:num>
   <w:num w:numId="28">
     <w:abstractNumId w:val="1"/>
   </w:num>
   <w:num w:numId="29">
-    <w:abstractNumId w:val="22"/>
+    <w:abstractNumId w:val="23"/>
   </w:num>
   <w:num w:numId="30">
     <w:abstractNumId w:val="17"/>
@@ -8713,16 +9012,19 @@
     <w:abstractNumId w:val="12"/>
   </w:num>
   <w:num w:numId="35">
-    <w:abstractNumId w:val="21"/>
+    <w:abstractNumId w:val="22"/>
   </w:num>
   <w:num w:numId="36">
-    <w:abstractNumId w:val="23"/>
+    <w:abstractNumId w:val="24"/>
   </w:num>
   <w:num w:numId="37">
-    <w:abstractNumId w:val="28"/>
+    <w:abstractNumId w:val="29"/>
   </w:num>
   <w:num w:numId="38">
     <w:abstractNumId w:val="9"/>
+  </w:num>
+  <w:num w:numId="39">
+    <w:abstractNumId w:val="20"/>
   </w:num>
 </w:numbering>
 </file>
@@ -10119,7 +10421,7 @@
 </file>
 
 <file path=customXml/itemProps1.xml><?xml version="1.0" encoding="utf-8"?>
-<ds:datastoreItem xmlns:ds="http://schemas.openxmlformats.org/officeDocument/2006/customXml" ds:itemID="{FE1B70D1-2F0D-7742-923F-175C173E2B8E}">
+<ds:datastoreItem xmlns:ds="http://schemas.openxmlformats.org/officeDocument/2006/customXml" ds:itemID="{0111C9B0-33FA-7241-A490-4455D3879983}">
   <ds:schemaRefs>
     <ds:schemaRef ds:uri="http://schemas.openxmlformats.org/officeDocument/2006/bibliography"/>
   </ds:schemaRefs>

</xml_diff>

<commit_message>
update docs, make PDFs, and bump version
</commit_message>
<xml_diff>
--- a/fn_machine_learning/doc/Resilient Machine Learning User Guide.docx
+++ b/fn_machine_learning/doc/Resilient Machine Learning User Guide.docx
@@ -1,6 +1,6 @@
 
 <file path=word/document.xml><?xml version="1.0" encoding="utf-8"?>
-<w:document xmlns:wpc="http://schemas.microsoft.com/office/word/2010/wordprocessingCanvas" xmlns:cx="http://schemas.microsoft.com/office/drawing/2014/chartex" xmlns:cx1="http://schemas.microsoft.com/office/drawing/2015/9/8/chartex" xmlns:cx2="http://schemas.microsoft.com/office/drawing/2015/10/21/chartex" xmlns:cx3="http://schemas.microsoft.com/office/drawing/2016/5/9/chartex" xmlns:cx4="http://schemas.microsoft.com/office/drawing/2016/5/10/chartex" xmlns:cx5="http://schemas.microsoft.com/office/drawing/2016/5/11/chartex" xmlns:cx6="http://schemas.microsoft.com/office/drawing/2016/5/12/chartex" xmlns:cx7="http://schemas.microsoft.com/office/drawing/2016/5/13/chartex" xmlns:cx8="http://schemas.microsoft.com/office/drawing/2016/5/14/chartex" xmlns:mc="http://schemas.openxmlformats.org/markup-compatibility/2006" xmlns:aink="http://schemas.microsoft.com/office/drawing/2016/ink" xmlns:am3d="http://schemas.microsoft.com/office/drawing/2017/model3d" xmlns:o="urn:schemas-microsoft-com:office:office" xmlns:r="http://schemas.openxmlformats.org/officeDocument/2006/relationships" xmlns:m="http://schemas.openxmlformats.org/officeDocument/2006/math" xmlns:v="urn:schemas-microsoft-com:vml" xmlns:wp14="http://schemas.microsoft.com/office/word/2010/wordprocessingDrawing" xmlns:wp="http://schemas.openxmlformats.org/drawingml/2006/wordprocessingDrawing" xmlns:w10="urn:schemas-microsoft-com:office:word" xmlns:w="http://schemas.openxmlformats.org/wordprocessingml/2006/main" xmlns:w14="http://schemas.microsoft.com/office/word/2010/wordml" xmlns:w15="http://schemas.microsoft.com/office/word/2012/wordml" xmlns:w16cid="http://schemas.microsoft.com/office/word/2016/wordml/cid" xmlns:w16se="http://schemas.microsoft.com/office/word/2015/wordml/symex" xmlns:wpg="http://schemas.microsoft.com/office/word/2010/wordprocessingGroup" xmlns:wpi="http://schemas.microsoft.com/office/word/2010/wordprocessingInk" xmlns:wne="http://schemas.microsoft.com/office/word/2006/wordml" xmlns:wps="http://schemas.microsoft.com/office/word/2010/wordprocessingShape" mc:Ignorable="w14 w15 w16se w16cid wp14">
+<w:document xmlns:wpc="http://schemas.microsoft.com/office/word/2010/wordprocessingCanvas" xmlns:cx="http://schemas.microsoft.com/office/drawing/2014/chartex" xmlns:cx1="http://schemas.microsoft.com/office/drawing/2015/9/8/chartex" xmlns:cx2="http://schemas.microsoft.com/office/drawing/2015/10/21/chartex" xmlns:cx3="http://schemas.microsoft.com/office/drawing/2016/5/9/chartex" xmlns:cx4="http://schemas.microsoft.com/office/drawing/2016/5/10/chartex" xmlns:cx5="http://schemas.microsoft.com/office/drawing/2016/5/11/chartex" xmlns:cx6="http://schemas.microsoft.com/office/drawing/2016/5/12/chartex" xmlns:cx7="http://schemas.microsoft.com/office/drawing/2016/5/13/chartex" xmlns:cx8="http://schemas.microsoft.com/office/drawing/2016/5/14/chartex" xmlns:mc="http://schemas.openxmlformats.org/markup-compatibility/2006" xmlns:aink="http://schemas.microsoft.com/office/drawing/2016/ink" xmlns:am3d="http://schemas.microsoft.com/office/drawing/2017/model3d" xmlns:o="urn:schemas-microsoft-com:office:office" xmlns:r="http://schemas.openxmlformats.org/officeDocument/2006/relationships" xmlns:m="http://schemas.openxmlformats.org/officeDocument/2006/math" xmlns:v="urn:schemas-microsoft-com:vml" xmlns:wp14="http://schemas.microsoft.com/office/word/2010/wordprocessingDrawing" xmlns:wp="http://schemas.openxmlformats.org/drawingml/2006/wordprocessingDrawing" xmlns:w10="urn:schemas-microsoft-com:office:word" xmlns:w="http://schemas.openxmlformats.org/wordprocessingml/2006/main" xmlns:w14="http://schemas.microsoft.com/office/word/2010/wordml" xmlns:w15="http://schemas.microsoft.com/office/word/2012/wordml" xmlns:w16cex="http://schemas.microsoft.com/office/word/2018/wordml/cex" xmlns:w16cid="http://schemas.microsoft.com/office/word/2016/wordml/cid" xmlns:w16="http://schemas.microsoft.com/office/word/2018/wordml" xmlns:w16se="http://schemas.microsoft.com/office/word/2015/wordml/symex" xmlns:wpg="http://schemas.microsoft.com/office/word/2010/wordprocessingGroup" xmlns:wpi="http://schemas.microsoft.com/office/word/2010/wordprocessingInk" xmlns:wne="http://schemas.microsoft.com/office/word/2006/wordml" xmlns:wps="http://schemas.microsoft.com/office/word/2010/wordprocessingShape" mc:Ignorable="w14 w15 w16se w16cid w16 w16cex wp14">
   <w:background w:color="FFFFFF"/>
   <w:body>
     <w:p>
@@ -163,7 +163,19 @@
         <w:rPr>
           <w:color w:val="FF8300"/>
         </w:rPr>
-        <w:t xml:space="preserve"> Function V1.0.0</w:t>
+        <w:t xml:space="preserve"> Function V1.</w:t>
+      </w:r>
+      <w:r>
+        <w:rPr>
+          <w:color w:val="FF8300"/>
+        </w:rPr>
+        <w:t>1</w:t>
+      </w:r>
+      <w:r>
+        <w:rPr>
+          <w:color w:val="FF8300"/>
+        </w:rPr>
+        <w:t>.0</w:t>
       </w:r>
     </w:p>
     <w:p>
@@ -181,8 +193,10 @@
         <w:rPr>
           <w:rFonts w:ascii="Times New Roman" w:eastAsia="Times New Roman" w:hAnsi="Times New Roman" w:cs="Times New Roman"/>
         </w:rPr>
-        <w:t>December</w:t>
-      </w:r>
+        <w:t>March</w:t>
+      </w:r>
+      <w:bookmarkStart w:id="1" w:name="_GoBack"/>
+      <w:bookmarkEnd w:id="1"/>
       <w:r>
         <w:rPr>
           <w:rFonts w:ascii="Times New Roman" w:eastAsia="Times New Roman" w:hAnsi="Times New Roman" w:cs="Times New Roman"/>
@@ -193,7 +207,13 @@
         <w:rPr>
           <w:rFonts w:ascii="Times New Roman" w:eastAsia="Times New Roman" w:hAnsi="Times New Roman" w:cs="Times New Roman"/>
         </w:rPr>
-        <w:t>2018</w:t>
+        <w:t>20</w:t>
+      </w:r>
+      <w:r>
+        <w:rPr>
+          <w:rFonts w:ascii="Times New Roman" w:eastAsia="Times New Roman" w:hAnsi="Times New Roman" w:cs="Times New Roman"/>
+        </w:rPr>
+        <w:t>20</w:t>
       </w:r>
     </w:p>
     <w:p>
@@ -393,6 +413,345 @@
         <w:pStyle w:val="Heading10"/>
       </w:pPr>
       <w:r>
+        <w:t>History</w:t>
+      </w:r>
+    </w:p>
+    <w:p>
+      <w:pPr>
+        <w:tabs>
+          <w:tab w:val="left" w:pos="2880"/>
+        </w:tabs>
+        <w:spacing w:before="120" w:after="200"/>
+        <w:rPr>
+          <w:rFonts w:ascii="MetaNormalLF-Roman" w:hAnsi="MetaNormalLF-Roman" w:cs="Arial"/>
+          <w:b/>
+          <w:sz w:val="22"/>
+          <w:szCs w:val="18"/>
+        </w:rPr>
+      </w:pPr>
+      <w:r>
+        <w:rPr>
+          <w:rFonts w:ascii="MetaNormalLF-Roman" w:hAnsi="MetaNormalLF-Roman" w:cs="Arial"/>
+          <w:b/>
+          <w:sz w:val="22"/>
+        </w:rPr>
+        <w:t xml:space="preserve">Resilient Incident Response Platform </w:t>
+      </w:r>
+      <w:r>
+        <w:rPr>
+          <w:rFonts w:ascii="MetaNormalLF-Roman" w:hAnsi="MetaNormalLF-Roman" w:cs="Arial"/>
+          <w:b/>
+          <w:sz w:val="22"/>
+        </w:rPr>
+        <w:t xml:space="preserve">Machine Learning Function Reference </w:t>
+      </w:r>
+      <w:r>
+        <w:rPr>
+          <w:rFonts w:ascii="MetaNormalLF-Roman" w:hAnsi="MetaNormalLF-Roman" w:cs="Arial"/>
+          <w:b/>
+          <w:sz w:val="22"/>
+        </w:rPr>
+        <w:t>Guide</w:t>
+      </w:r>
+    </w:p>
+    <w:tbl>
+      <w:tblPr>
+        <w:tblStyle w:val="ICITABLE"/>
+        <w:tblW w:w="8817" w:type="dxa"/>
+        <w:tblInd w:w="-15" w:type="dxa"/>
+        <w:tblLook w:val="04A0" w:firstRow="1" w:lastRow="0" w:firstColumn="1" w:lastColumn="0" w:noHBand="0" w:noVBand="1"/>
+      </w:tblPr>
+      <w:tblGrid>
+        <w:gridCol w:w="947"/>
+        <w:gridCol w:w="1620"/>
+        <w:gridCol w:w="6250"/>
+      </w:tblGrid>
+      <w:tr>
+        <w:trPr>
+          <w:cnfStyle w:val="100000000000" w:firstRow="1" w:lastRow="0" w:firstColumn="0" w:lastColumn="0" w:oddVBand="0" w:evenVBand="0" w:oddHBand="0" w:evenHBand="0" w:firstRowFirstColumn="0" w:firstRowLastColumn="0" w:lastRowFirstColumn="0" w:lastRowLastColumn="0"/>
+        </w:trPr>
+        <w:tc>
+          <w:tcPr>
+            <w:tcW w:w="947" w:type="dxa"/>
+          </w:tcPr>
+          <w:p>
+            <w:pPr>
+              <w:adjustRightInd w:val="0"/>
+              <w:rPr>
+                <w:rFonts w:cs="Arial"/>
+                <w:szCs w:val="18"/>
+              </w:rPr>
+            </w:pPr>
+            <w:r>
+              <w:rPr>
+                <w:rFonts w:cs="Arial"/>
+                <w:szCs w:val="18"/>
+              </w:rPr>
+              <w:t>Platform Version</w:t>
+            </w:r>
+          </w:p>
+        </w:tc>
+        <w:tc>
+          <w:tcPr>
+            <w:tcW w:w="1620" w:type="dxa"/>
+          </w:tcPr>
+          <w:p>
+            <w:pPr>
+              <w:adjustRightInd w:val="0"/>
+              <w:rPr>
+                <w:rFonts w:cs="Arial"/>
+                <w:szCs w:val="18"/>
+              </w:rPr>
+            </w:pPr>
+            <w:r>
+              <w:rPr>
+                <w:rFonts w:cs="Arial"/>
+                <w:szCs w:val="18"/>
+              </w:rPr>
+              <w:t>Publication</w:t>
+            </w:r>
+          </w:p>
+        </w:tc>
+        <w:tc>
+          <w:tcPr>
+            <w:tcW w:w="6250" w:type="dxa"/>
+          </w:tcPr>
+          <w:p>
+            <w:pPr>
+              <w:adjustRightInd w:val="0"/>
+              <w:rPr>
+                <w:rFonts w:cs="Arial"/>
+                <w:szCs w:val="18"/>
+              </w:rPr>
+            </w:pPr>
+            <w:r>
+              <w:rPr>
+                <w:rFonts w:cs="Arial"/>
+                <w:szCs w:val="18"/>
+              </w:rPr>
+              <w:t>Notes</w:t>
+            </w:r>
+          </w:p>
+        </w:tc>
+      </w:tr>
+      <w:tr>
+        <w:tc>
+          <w:tcPr>
+            <w:tcW w:w="947" w:type="dxa"/>
+          </w:tcPr>
+          <w:p>
+            <w:pPr>
+              <w:adjustRightInd w:val="0"/>
+              <w:rPr>
+                <w:rFonts w:cs="Arial"/>
+                <w:szCs w:val="18"/>
+              </w:rPr>
+            </w:pPr>
+            <w:r>
+              <w:rPr>
+                <w:rFonts w:cs="Arial"/>
+                <w:szCs w:val="18"/>
+              </w:rPr>
+              <w:t>1.1.0</w:t>
+            </w:r>
+          </w:p>
+        </w:tc>
+        <w:tc>
+          <w:tcPr>
+            <w:tcW w:w="1620" w:type="dxa"/>
+          </w:tcPr>
+          <w:p>
+            <w:pPr>
+              <w:adjustRightInd w:val="0"/>
+              <w:rPr>
+                <w:rFonts w:cs="Arial"/>
+                <w:szCs w:val="18"/>
+              </w:rPr>
+            </w:pPr>
+            <w:r>
+              <w:rPr>
+                <w:rFonts w:cs="Arial"/>
+                <w:szCs w:val="18"/>
+              </w:rPr>
+              <w:t>March 2020</w:t>
+            </w:r>
+          </w:p>
+        </w:tc>
+        <w:tc>
+          <w:tcPr>
+            <w:tcW w:w="6250" w:type="dxa"/>
+          </w:tcPr>
+          <w:p>
+            <w:pPr>
+              <w:adjustRightInd w:val="0"/>
+              <w:rPr>
+                <w:rFonts w:cs="Arial"/>
+                <w:szCs w:val="18"/>
+              </w:rPr>
+            </w:pPr>
+            <w:r>
+              <w:rPr>
+                <w:rFonts w:cs="Arial"/>
+                <w:szCs w:val="18"/>
+              </w:rPr>
+              <w:t xml:space="preserve">New </w:t>
+            </w:r>
+            <w:proofErr w:type="spellStart"/>
+            <w:r>
+              <w:rPr>
+                <w:rFonts w:cs="Arial"/>
+                <w:szCs w:val="18"/>
+              </w:rPr>
+              <w:t>ml.config</w:t>
+            </w:r>
+            <w:proofErr w:type="spellEnd"/>
+            <w:r>
+              <w:rPr>
+                <w:rFonts w:cs="Arial"/>
+                <w:szCs w:val="18"/>
+              </w:rPr>
+              <w:t xml:space="preserve"> file is used to build, train, and test machine learning models</w:t>
+            </w:r>
+          </w:p>
+        </w:tc>
+      </w:tr>
+      <w:tr>
+        <w:tc>
+          <w:tcPr>
+            <w:tcW w:w="947" w:type="dxa"/>
+          </w:tcPr>
+          <w:p>
+            <w:pPr>
+              <w:adjustRightInd w:val="0"/>
+              <w:rPr>
+                <w:rFonts w:cs="Arial"/>
+                <w:szCs w:val="18"/>
+              </w:rPr>
+            </w:pPr>
+            <w:r>
+              <w:rPr>
+                <w:rFonts w:cs="Arial"/>
+                <w:szCs w:val="18"/>
+              </w:rPr>
+              <w:t>1</w:t>
+            </w:r>
+            <w:r>
+              <w:rPr>
+                <w:rFonts w:cs="Arial"/>
+                <w:szCs w:val="18"/>
+              </w:rPr>
+              <w:t>.0</w:t>
+            </w:r>
+            <w:r>
+              <w:rPr>
+                <w:rFonts w:cs="Arial"/>
+                <w:szCs w:val="18"/>
+              </w:rPr>
+              <w:t>.0</w:t>
+            </w:r>
+          </w:p>
+        </w:tc>
+        <w:tc>
+          <w:tcPr>
+            <w:tcW w:w="1620" w:type="dxa"/>
+          </w:tcPr>
+          <w:p>
+            <w:pPr>
+              <w:adjustRightInd w:val="0"/>
+              <w:rPr>
+                <w:rFonts w:cs="Arial"/>
+                <w:szCs w:val="18"/>
+              </w:rPr>
+            </w:pPr>
+            <w:r>
+              <w:rPr>
+                <w:rFonts w:cs="Arial"/>
+                <w:szCs w:val="18"/>
+              </w:rPr>
+              <w:t>December</w:t>
+            </w:r>
+            <w:r>
+              <w:rPr>
+                <w:rFonts w:cs="Arial"/>
+                <w:szCs w:val="18"/>
+              </w:rPr>
+              <w:t xml:space="preserve"> 201</w:t>
+            </w:r>
+            <w:r>
+              <w:rPr>
+                <w:rFonts w:cs="Arial"/>
+                <w:szCs w:val="18"/>
+              </w:rPr>
+              <w:t>8</w:t>
+            </w:r>
+          </w:p>
+        </w:tc>
+        <w:tc>
+          <w:tcPr>
+            <w:tcW w:w="6250" w:type="dxa"/>
+          </w:tcPr>
+          <w:p>
+            <w:pPr>
+              <w:adjustRightInd w:val="0"/>
+              <w:rPr>
+                <w:rFonts w:cs="Arial"/>
+                <w:szCs w:val="18"/>
+              </w:rPr>
+            </w:pPr>
+            <w:r>
+              <w:rPr>
+                <w:rFonts w:cs="Arial"/>
+                <w:szCs w:val="18"/>
+              </w:rPr>
+              <w:t>Initial publication.</w:t>
+            </w:r>
+          </w:p>
+        </w:tc>
+      </w:tr>
+    </w:tbl>
+    <w:p>
+      <w:pPr>
+        <w:adjustRightInd w:val="0"/>
+        <w:rPr>
+          <w:rFonts w:ascii="Arial" w:hAnsi="Arial" w:cs="Arial"/>
+          <w:sz w:val="18"/>
+          <w:szCs w:val="18"/>
+        </w:rPr>
+      </w:pPr>
+    </w:p>
+    <w:p>
+      <w:pPr>
+        <w:adjustRightInd w:val="0"/>
+        <w:rPr>
+          <w:rFonts w:ascii="Arial" w:hAnsi="Arial" w:cs="Arial"/>
+          <w:sz w:val="18"/>
+          <w:szCs w:val="18"/>
+        </w:rPr>
+      </w:pPr>
+    </w:p>
+    <w:p>
+      <w:pPr>
+        <w:tabs>
+          <w:tab w:val="left" w:pos="7290"/>
+        </w:tabs>
+        <w:adjustRightInd w:val="0"/>
+        <w:spacing w:line="360" w:lineRule="auto"/>
+      </w:pPr>
+    </w:p>
+    <w:p>
+      <w:pPr>
+        <w:tabs>
+          <w:tab w:val="left" w:pos="7290"/>
+        </w:tabs>
+        <w:adjustRightInd w:val="0"/>
+        <w:spacing w:line="360" w:lineRule="auto"/>
+      </w:pPr>
+    </w:p>
+    <w:p>
+      <w:pPr>
+        <w:pStyle w:val="Heading10"/>
+      </w:pPr>
+      <w:r>
         <w:lastRenderedPageBreak/>
         <w:t>Installation</w:t>
       </w:r>
@@ -402,7 +761,7 @@
         <w:pStyle w:val="BodyText"/>
         <w:keepNext/>
       </w:pPr>
-      <w:bookmarkStart w:id="1" w:name="_Toc510253265"/>
+      <w:bookmarkStart w:id="2" w:name="_Toc510253265"/>
       <w:r>
         <w:rPr>
           <w:rFonts w:cs="Arial"/>
@@ -476,11 +835,11 @@
       <w:pPr>
         <w:pStyle w:val="Heading20"/>
       </w:pPr>
-      <w:bookmarkStart w:id="2" w:name="_Toc509305886"/>
+      <w:bookmarkStart w:id="3" w:name="_Toc509305886"/>
       <w:r>
         <w:t>Install the Python components</w:t>
       </w:r>
-      <w:bookmarkEnd w:id="2"/>
+      <w:bookmarkEnd w:id="3"/>
     </w:p>
     <w:p>
       <w:pPr>
@@ -939,7 +1298,30 @@
           <w:rFonts w:cs="Arial"/>
           <w:color w:val="000000"/>
         </w:rPr>
-        <w:t>Edit the resilient-circuits configuration file, as follows:</w:t>
+        <w:t xml:space="preserve">Edit the resilient-circuits configuration file, </w:t>
+      </w:r>
+      <w:proofErr w:type="spellStart"/>
+      <w:r>
+        <w:rPr>
+          <w:rFonts w:cs="Arial"/>
+          <w:color w:val="000000"/>
+        </w:rPr>
+        <w:t>app.config</w:t>
+      </w:r>
+      <w:proofErr w:type="spellEnd"/>
+      <w:r>
+        <w:rPr>
+          <w:rFonts w:cs="Arial"/>
+          <w:color w:val="000000"/>
+        </w:rPr>
+        <w:t xml:space="preserve">, </w:t>
+      </w:r>
+      <w:r>
+        <w:rPr>
+          <w:rFonts w:cs="Arial"/>
+          <w:color w:val="000000"/>
+        </w:rPr>
+        <w:t>as follows:</w:t>
       </w:r>
     </w:p>
     <w:p>
@@ -1042,10 +1424,9 @@
         <w:pStyle w:val="BodyText"/>
         <w:keepNext/>
         <w:numPr>
-          <w:ilvl w:val="1"/>
+          <w:ilvl w:val="0"/>
           <w:numId w:val="23"/>
         </w:numPr>
-        <w:ind w:left="720"/>
         <w:rPr>
           <w:rFonts w:cs="Arial"/>
           <w:color w:val="000000"/>
@@ -1056,7 +1437,7 @@
           <w:rFonts w:cs="Arial"/>
           <w:color w:val="000000"/>
         </w:rPr>
-        <w:t>In the [</w:t>
+        <w:t xml:space="preserve">Create the directory where the model files will be saved. The path to this directory will be used for </w:t>
       </w:r>
       <w:proofErr w:type="spellStart"/>
       <w:r>
@@ -1064,7 +1445,7 @@
           <w:rFonts w:cs="Arial"/>
           <w:color w:val="000000"/>
         </w:rPr>
-        <w:t>machine_learning</w:t>
+        <w:t>model_dir</w:t>
       </w:r>
       <w:proofErr w:type="spellEnd"/>
       <w:r>
@@ -1072,14 +1453,153 @@
           <w:rFonts w:cs="Arial"/>
           <w:color w:val="000000"/>
         </w:rPr>
-        <w:t>]</w:t>
-      </w:r>
+        <w:t xml:space="preserve"> in </w:t>
+      </w:r>
+      <w:proofErr w:type="spellStart"/>
       <w:r>
         <w:rPr>
           <w:rFonts w:cs="Arial"/>
           <w:color w:val="000000"/>
         </w:rPr>
-        <w:t xml:space="preserve"> section, edit the settings as follows:</w:t>
+        <w:t>app.config</w:t>
+      </w:r>
+      <w:proofErr w:type="spellEnd"/>
+      <w:r>
+        <w:rPr>
+          <w:rFonts w:cs="Arial"/>
+          <w:color w:val="000000"/>
+        </w:rPr>
+        <w:t>.</w:t>
+      </w:r>
+    </w:p>
+    <w:p>
+      <w:pPr>
+        <w:pStyle w:val="BodyText"/>
+        <w:keepNext/>
+        <w:numPr>
+          <w:ilvl w:val="0"/>
+          <w:numId w:val="23"/>
+        </w:numPr>
+        <w:rPr>
+          <w:rFonts w:cs="Arial"/>
+          <w:color w:val="000000"/>
+        </w:rPr>
+      </w:pPr>
+      <w:r>
+        <w:rPr>
+          <w:rFonts w:cs="Arial"/>
+          <w:color w:val="000000"/>
+        </w:rPr>
+        <w:t xml:space="preserve">From the directory specified by </w:t>
+      </w:r>
+      <w:proofErr w:type="spellStart"/>
+      <w:r>
+        <w:rPr>
+          <w:rFonts w:cs="Arial"/>
+          <w:color w:val="000000"/>
+        </w:rPr>
+        <w:t>model_dir</w:t>
+      </w:r>
+      <w:proofErr w:type="spellEnd"/>
+      <w:r>
+        <w:rPr>
+          <w:rFonts w:cs="Arial"/>
+          <w:color w:val="000000"/>
+        </w:rPr>
+        <w:t xml:space="preserve">, use the res-ml command line tool to create two files: </w:t>
+      </w:r>
+      <w:proofErr w:type="spellStart"/>
+      <w:r>
+        <w:rPr>
+          <w:rFonts w:cs="Arial"/>
+          <w:color w:val="000000"/>
+        </w:rPr>
+        <w:t>ml.config</w:t>
+      </w:r>
+      <w:proofErr w:type="spellEnd"/>
+      <w:r>
+        <w:rPr>
+          <w:rFonts w:cs="Arial"/>
+          <w:color w:val="000000"/>
+        </w:rPr>
+        <w:t xml:space="preserve"> and res-ml.log</w:t>
+      </w:r>
+    </w:p>
+    <w:p>
+      <w:pPr>
+        <w:pStyle w:val="Code0"/>
+        <w:keepNext/>
+        <w:ind w:left="360" w:firstLine="360"/>
+      </w:pPr>
+      <w:r>
+        <w:t>res-ml config</w:t>
+      </w:r>
+    </w:p>
+    <w:p>
+      <w:pPr>
+        <w:pStyle w:val="BodyText"/>
+        <w:keepNext/>
+        <w:numPr>
+          <w:ilvl w:val="0"/>
+          <w:numId w:val="23"/>
+        </w:numPr>
+        <w:rPr>
+          <w:rFonts w:cs="Arial"/>
+          <w:color w:val="000000"/>
+        </w:rPr>
+      </w:pPr>
+      <w:r>
+        <w:rPr>
+          <w:rFonts w:cs="Arial"/>
+          <w:color w:val="000000"/>
+        </w:rPr>
+        <w:t xml:space="preserve">Edit the </w:t>
+      </w:r>
+      <w:proofErr w:type="spellStart"/>
+      <w:r>
+        <w:rPr>
+          <w:rFonts w:cs="Arial"/>
+          <w:color w:val="000000"/>
+        </w:rPr>
+        <w:t>ml.config</w:t>
+      </w:r>
+      <w:proofErr w:type="spellEnd"/>
+      <w:r>
+        <w:rPr>
+          <w:rFonts w:cs="Arial"/>
+          <w:color w:val="000000"/>
+        </w:rPr>
+        <w:t xml:space="preserve"> file, edit</w:t>
+      </w:r>
+      <w:r>
+        <w:rPr>
+          <w:rFonts w:cs="Arial"/>
+          <w:color w:val="000000"/>
+        </w:rPr>
+        <w:t xml:space="preserve"> the [</w:t>
+      </w:r>
+      <w:proofErr w:type="spellStart"/>
+      <w:r>
+        <w:rPr>
+          <w:rFonts w:cs="Arial"/>
+          <w:color w:val="000000"/>
+        </w:rPr>
+        <w:t>machine_learning</w:t>
+      </w:r>
+      <w:proofErr w:type="spellEnd"/>
+      <w:r>
+        <w:rPr>
+          <w:rFonts w:cs="Arial"/>
+          <w:color w:val="000000"/>
+        </w:rPr>
+        <w:t>]</w:t>
+      </w:r>
+      <w:r>
+        <w:rPr>
+          <w:rFonts w:cs="Arial"/>
+          <w:color w:val="000000"/>
+        </w:rPr>
+        <w:t xml:space="preserve"> section:</w:t>
       </w:r>
     </w:p>
     <w:p>
@@ -1365,6 +1885,7 @@
         <w:ind w:left="720"/>
       </w:pPr>
       <w:r>
+        <w:lastRenderedPageBreak/>
         <w:t>#</w:t>
       </w:r>
     </w:p>
@@ -1407,7 +1928,6 @@
         <w:ind w:left="720"/>
       </w:pPr>
       <w:r>
-        <w:lastRenderedPageBreak/>
         <w:t>#-----------------</w:t>
       </w:r>
     </w:p>
@@ -1633,13 +2153,8 @@
         <w:ind w:left="720"/>
       </w:pPr>
       <w:r>
-        <w:t>#       * Time filter: format YYYY-mm-</w:t>
-      </w:r>
-      <w:proofErr w:type="spellStart"/>
-      <w:r>
-        <w:t>dd</w:t>
-      </w:r>
-      <w:proofErr w:type="spellEnd"/>
+        <w:t>#       * Time filter: format YYYY-mm-dd</w:t>
+      </w:r>
     </w:p>
     <w:p>
       <w:pPr>
@@ -1736,7 +2251,7 @@
         <w:t>Deploy customizations to the Resilient platform</w:t>
       </w:r>
     </w:p>
-    <w:bookmarkEnd w:id="1"/>
+    <w:bookmarkEnd w:id="2"/>
     <w:p>
       <w:pPr>
         <w:pStyle w:val="BodyText"/>
@@ -1802,6 +2317,7 @@
         <w:pStyle w:val="Heading20"/>
       </w:pPr>
       <w:r>
+        <w:lastRenderedPageBreak/>
         <w:t>Run the integration framework</w:t>
       </w:r>
     </w:p>
@@ -1868,7 +2384,6 @@
           <w:rFonts w:cs="Arial"/>
           <w:color w:val="000000"/>
         </w:rPr>
-        <w:lastRenderedPageBreak/>
         <w:t>The resilient-circuits command starts, loads its components, and continues to run until interrupted. If it stops immediately with an error message, check your configuration values and retry.</w:t>
       </w:r>
     </w:p>
@@ -2248,7 +2763,7 @@
           <w:color w:val="000000"/>
         </w:rPr>
       </w:pPr>
-      <w:bookmarkStart w:id="3" w:name="_Toc510253268"/>
+      <w:bookmarkStart w:id="4" w:name="_Toc510253268"/>
       <w:r>
         <w:rPr>
           <w:rFonts w:cs="Arial"/>
@@ -2337,8 +2852,8 @@
       <w:pPr>
         <w:pStyle w:val="Heading10"/>
       </w:pPr>
-      <w:bookmarkStart w:id="4" w:name="_Toc510253272"/>
-      <w:bookmarkEnd w:id="3"/>
+      <w:bookmarkStart w:id="5" w:name="_Toc510253272"/>
+      <w:bookmarkEnd w:id="4"/>
       <w:r>
         <w:t>Function Descriptions</w:t>
       </w:r>
@@ -2627,7 +3142,10 @@
       </w:r>
       <w:proofErr w:type="spellStart"/>
       <w:r>
-        <w:t>app.config</w:t>
+        <w:t>ml</w:t>
+      </w:r>
+      <w:r>
+        <w:t>.config</w:t>
       </w:r>
       <w:proofErr w:type="spellEnd"/>
       <w:r>
@@ -2820,7 +3338,10 @@
       </w:r>
       <w:proofErr w:type="spellStart"/>
       <w:r>
-        <w:t>app.config</w:t>
+        <w:t>ml</w:t>
+      </w:r>
+      <w:r>
+        <w:t>.config</w:t>
       </w:r>
       <w:proofErr w:type="spellEnd"/>
       <w:r>
@@ -2840,7 +3361,10 @@
       </w:r>
       <w:proofErr w:type="spellStart"/>
       <w:r>
-        <w:t>app.config</w:t>
+        <w:t>ml</w:t>
+      </w:r>
+      <w:r>
+        <w:t>.config</w:t>
       </w:r>
       <w:proofErr w:type="spellEnd"/>
       <w:r>
@@ -3405,7 +3929,10 @@
             </w:r>
             <w:proofErr w:type="spellStart"/>
             <w:r>
-              <w:t>app.config</w:t>
+              <w:t>ml</w:t>
+            </w:r>
+            <w:r>
+              <w:t>.config</w:t>
             </w:r>
             <w:proofErr w:type="spellEnd"/>
             <w:r>
@@ -3430,7 +3957,10 @@
       </w:r>
       <w:proofErr w:type="spellStart"/>
       <w:r>
-        <w:t>app.config</w:t>
+        <w:t>ml</w:t>
+      </w:r>
+      <w:r>
+        <w:t>.config</w:t>
       </w:r>
       <w:proofErr w:type="spellEnd"/>
       <w:r>
@@ -4278,16 +4808,11 @@
       <w:pPr>
         <w:pStyle w:val="Heading20"/>
       </w:pPr>
-      <w:bookmarkStart w:id="5" w:name="_Toc510253273"/>
-      <w:bookmarkEnd w:id="4"/>
+      <w:bookmarkStart w:id="6" w:name="_Toc510253273"/>
+      <w:bookmarkEnd w:id="5"/>
       <w:r>
         <w:lastRenderedPageBreak/>
-        <w:t>Build m</w:t>
-      </w:r>
-      <w:bookmarkStart w:id="6" w:name="_GoBack"/>
-      <w:bookmarkEnd w:id="6"/>
-      <w:r>
-        <w:t>ultiple models</w:t>
+        <w:t>Build multiple models</w:t>
       </w:r>
     </w:p>
     <w:p>
@@ -4299,7 +4824,10 @@
       </w:r>
       <w:proofErr w:type="spellStart"/>
       <w:r>
-        <w:t>app.config</w:t>
+        <w:t>ml</w:t>
+      </w:r>
+      <w:r>
+        <w:t>.config</w:t>
       </w:r>
       <w:proofErr w:type="spellEnd"/>
       <w:r>
@@ -4316,7 +4844,10 @@
       </w:pPr>
       <w:proofErr w:type="spellStart"/>
       <w:r>
-        <w:t>app.config</w:t>
+        <w:t>ml</w:t>
+      </w:r>
+      <w:r>
+        <w:t>.config</w:t>
       </w:r>
       <w:proofErr w:type="spellEnd"/>
       <w:r>
@@ -4368,25 +4899,177 @@
         <w:pStyle w:val="BodyText"/>
       </w:pPr>
       <w:r>
-        <w:t xml:space="preserve">If a user wants to maintain multiple models, together with the corresponding </w:t>
+        <w:t xml:space="preserve">If a user wants to maintain multiple models, one way to do it is to keep each model in its own folder with its </w:t>
+      </w:r>
+      <w:r>
+        <w:t xml:space="preserve">own </w:t>
       </w:r>
       <w:proofErr w:type="spellStart"/>
       <w:r>
+        <w:t>ml</w:t>
+      </w:r>
+      <w:r>
+        <w:t>.config</w:t>
+      </w:r>
+      <w:proofErr w:type="spellEnd"/>
+      <w:r>
+        <w:t>.</w:t>
+      </w:r>
+    </w:p>
+    <w:p>
+      <w:pPr>
+        <w:pStyle w:val="Heading20"/>
+      </w:pPr>
+      <w:r>
+        <w:t>Use multiple models to predict</w:t>
+      </w:r>
+    </w:p>
+    <w:p>
+      <w:pPr>
+        <w:pStyle w:val="BodyText"/>
+      </w:pPr>
+      <w:r>
+        <w:t>If a user wants to predict more than one field, then multiple models are needed. For example, a user can use one model to predict “</w:t>
+      </w:r>
+      <w:proofErr w:type="spellStart"/>
+      <w:r>
+        <w:t>severity_code</w:t>
+      </w:r>
+      <w:proofErr w:type="spellEnd"/>
+      <w:r>
+        <w:t>”, and another model to predict “owner”</w:t>
+      </w:r>
+      <w:r>
+        <w:t>. The</w:t>
+      </w:r>
+      <w:r>
+        <w:t xml:space="preserve"> multiple models need to be built first. </w:t>
+      </w:r>
+      <w:r>
+        <w:t>Also,</w:t>
+      </w:r>
+      <w:r>
+        <w:t xml:space="preserve"> multiple workflows are needed, one for each model. All workflows call the same </w:t>
+      </w:r>
+      <w:r>
+        <w:t>function but</w:t>
+      </w:r>
+      <w:r>
+        <w:t xml:space="preserve"> provide different input regarding the model file to use.</w:t>
+      </w:r>
+    </w:p>
+    <w:p>
+      <w:pPr>
+        <w:pStyle w:val="BodyText"/>
+      </w:pPr>
+      <w:r>
+        <w:t>Most likely, a user also need</w:t>
+      </w:r>
+      <w:r>
+        <w:t>s</w:t>
+      </w:r>
+      <w:r>
+        <w:t xml:space="preserve"> to create multiple rules, one for each workflow.</w:t>
+      </w:r>
+    </w:p>
+    <w:p>
+      <w:pPr>
+        <w:pStyle w:val="Heading10"/>
+      </w:pPr>
+      <w:r>
+        <w:t xml:space="preserve">Resilient </w:t>
+      </w:r>
+      <w:r>
+        <w:t xml:space="preserve">Platform </w:t>
+      </w:r>
+      <w:r>
+        <w:t>Configuration</w:t>
+      </w:r>
+    </w:p>
+    <w:p>
+      <w:pPr>
+        <w:pStyle w:val="BodyText"/>
+      </w:pPr>
+      <w:r>
+        <w:t xml:space="preserve">There are </w:t>
+      </w:r>
+      <w:r>
+        <w:t>two</w:t>
+      </w:r>
+      <w:r>
+        <w:t xml:space="preserve"> section</w:t>
+      </w:r>
+      <w:r>
+        <w:t>s</w:t>
+      </w:r>
+      <w:r>
+        <w:t xml:space="preserve"> in the </w:t>
+      </w:r>
+      <w:proofErr w:type="spellStart"/>
+      <w:r>
         <w:t>app.config</w:t>
       </w:r>
       <w:proofErr w:type="spellEnd"/>
       <w:r>
-        <w:t xml:space="preserve"> file, one way to do it is to keep each model in its own folder with its </w:t>
-      </w:r>
-      <w:r>
-        <w:t xml:space="preserve">own </w:t>
+        <w:t xml:space="preserve">. </w:t>
+      </w:r>
+    </w:p>
+    <w:p>
+      <w:pPr>
+        <w:pStyle w:val="Heading20"/>
+      </w:pPr>
+      <w:r>
+        <w:t>[resilient]</w:t>
+      </w:r>
+    </w:p>
+    <w:p>
+      <w:pPr>
+        <w:pStyle w:val="BodyText"/>
+      </w:pPr>
+      <w:r>
+        <w:t>This section contains information regarding the Resilient platform. The command line component uses this to retrieve incidents from the Resilient platform, and the function component uses this to listen to command from the Resilient platform.</w:t>
+      </w:r>
+    </w:p>
+    <w:p>
+      <w:pPr>
+        <w:pStyle w:val="Heading20"/>
+      </w:pPr>
+      <w:r>
+        <w:t xml:space="preserve"> </w:t>
+      </w:r>
+      <w:r>
+        <w:t>[</w:t>
       </w:r>
       <w:proofErr w:type="spellStart"/>
       <w:r>
-        <w:t>app.config</w:t>
+        <w:t>machine_learning_predict</w:t>
       </w:r>
       <w:proofErr w:type="spellEnd"/>
       <w:r>
+        <w:t>]</w:t>
+      </w:r>
+    </w:p>
+    <w:p>
+      <w:pPr>
+        <w:pStyle w:val="BodyText"/>
+      </w:pPr>
+      <w:r>
+        <w:t>This section is for the function component to locate the saved machine learning model used for prediction.</w:t>
+      </w:r>
+    </w:p>
+    <w:p>
+      <w:pPr>
+        <w:pStyle w:val="BodyText"/>
+      </w:pPr>
+      <w:r>
+        <w:t xml:space="preserve">There are two sections in </w:t>
+      </w:r>
+      <w:proofErr w:type="spellStart"/>
+      <w:r>
+        <w:t>ml.config</w:t>
+      </w:r>
+      <w:proofErr w:type="spellEnd"/>
+      <w:r>
         <w:t>.</w:t>
       </w:r>
     </w:p>
@@ -4395,168 +5078,55 @@
         <w:pStyle w:val="Heading20"/>
       </w:pPr>
       <w:r>
-        <w:t>Use multiple models to predict</w:t>
-      </w:r>
-    </w:p>
-    <w:p>
-      <w:pPr>
-        <w:pStyle w:val="BodyText"/>
-      </w:pPr>
-      <w:r>
-        <w:t>If a user wants to predict more than one field, then multiple models are needed. For example, a user can use one model to predict “</w:t>
+        <w:t>[resilient]</w:t>
+      </w:r>
+    </w:p>
+    <w:p>
+      <w:pPr>
+        <w:pStyle w:val="BodyText"/>
+      </w:pPr>
+      <w:r>
+        <w:t>This section contains information regarding the Resilient platform. The command line component uses this to retrieve incidents from the Resilient platform, and the function component uses this to listen to command from the Resilient platform.</w:t>
+      </w:r>
+    </w:p>
+    <w:p>
+      <w:pPr>
+        <w:pStyle w:val="Heading20"/>
+      </w:pPr>
+      <w:r>
+        <w:t>[</w:t>
       </w:r>
       <w:proofErr w:type="spellStart"/>
       <w:r>
-        <w:t>severity_code</w:t>
+        <w:t>machine_learning</w:t>
       </w:r>
       <w:proofErr w:type="spellEnd"/>
       <w:r>
-        <w:t>”, and another model to predict “owner”</w:t>
-      </w:r>
-      <w:r>
-        <w:t>. The</w:t>
-      </w:r>
-      <w:r>
-        <w:t xml:space="preserve"> multiple models need to be built first. </w:t>
-      </w:r>
-      <w:r>
-        <w:t>Also,</w:t>
-      </w:r>
-      <w:r>
-        <w:t xml:space="preserve"> multiple workflows are needed, one for each model. All workflows call the same </w:t>
-      </w:r>
-      <w:r>
-        <w:t>function but</w:t>
-      </w:r>
-      <w:r>
-        <w:t xml:space="preserve"> provide different input regarding the model file to use.</w:t>
-      </w:r>
-    </w:p>
-    <w:p>
-      <w:pPr>
-        <w:pStyle w:val="BodyText"/>
-      </w:pPr>
-      <w:r>
-        <w:t>Most likely, a user also need</w:t>
-      </w:r>
-      <w:r>
-        <w:t>s</w:t>
-      </w:r>
-      <w:r>
-        <w:t xml:space="preserve"> to create multiple rules, one for each workflow.</w:t>
-      </w:r>
-    </w:p>
-    <w:p>
-      <w:pPr>
-        <w:pStyle w:val="Heading10"/>
-      </w:pPr>
-      <w:r>
-        <w:t xml:space="preserve">Resilient </w:t>
-      </w:r>
-      <w:r>
-        <w:t xml:space="preserve">Platform </w:t>
-      </w:r>
-      <w:r>
-        <w:t>Configuration</w:t>
-      </w:r>
-    </w:p>
-    <w:p>
-      <w:pPr>
-        <w:pStyle w:val="BodyText"/>
-      </w:pPr>
-      <w:r>
-        <w:t>There are three section</w:t>
-      </w:r>
-      <w:r>
-        <w:t>s</w:t>
-      </w:r>
-      <w:r>
-        <w:t xml:space="preserve"> in the </w:t>
+        <w:t>]</w:t>
+      </w:r>
+    </w:p>
+    <w:p>
+      <w:pPr>
+        <w:pStyle w:val="BodyText"/>
+      </w:pPr>
+      <w:r>
+        <w:t xml:space="preserve">This section contains settings for building a machine learning model. </w:t>
+      </w:r>
+      <w:r>
+        <w:t xml:space="preserve">The default values </w:t>
+      </w:r>
+      <w:r>
+        <w:t xml:space="preserve">for important fields </w:t>
+      </w:r>
+      <w:r>
+        <w:t xml:space="preserve">given in the </w:t>
       </w:r>
       <w:proofErr w:type="spellStart"/>
       <w:r>
-        <w:t>app.config</w:t>
-      </w:r>
-      <w:proofErr w:type="spellEnd"/>
-      <w:r>
-        <w:t xml:space="preserve">. </w:t>
-      </w:r>
-    </w:p>
-    <w:p>
-      <w:pPr>
-        <w:pStyle w:val="Heading20"/>
-      </w:pPr>
-      <w:r>
-        <w:t>[resilient]</w:t>
-      </w:r>
-    </w:p>
-    <w:p>
-      <w:pPr>
-        <w:pStyle w:val="BodyText"/>
-      </w:pPr>
-      <w:r>
-        <w:t>This section contains information regarding the Resilient platform. The command line component uses this to retrieve incidents from the Resilient platform, and the function component uses this to listen to command from the Resilient platform.</w:t>
-      </w:r>
-    </w:p>
-    <w:p>
-      <w:pPr>
-        <w:pStyle w:val="Heading20"/>
-      </w:pPr>
-      <w:r>
-        <w:t>[</w:t>
-      </w:r>
-      <w:proofErr w:type="spellStart"/>
-      <w:r>
-        <w:t>machine_learning_predict</w:t>
-      </w:r>
-      <w:proofErr w:type="spellEnd"/>
-      <w:r>
-        <w:t>]</w:t>
-      </w:r>
-    </w:p>
-    <w:p>
-      <w:pPr>
-        <w:pStyle w:val="BodyText"/>
-      </w:pPr>
-      <w:r>
-        <w:t>This section is for the function component to locate the saved machine learning model used for prediction.</w:t>
-      </w:r>
-    </w:p>
-    <w:p>
-      <w:pPr>
-        <w:pStyle w:val="Heading20"/>
-      </w:pPr>
-      <w:r>
-        <w:t>[</w:t>
-      </w:r>
-      <w:proofErr w:type="spellStart"/>
-      <w:r>
-        <w:t>machine_learning</w:t>
-      </w:r>
-      <w:proofErr w:type="spellEnd"/>
-      <w:r>
-        <w:t>]</w:t>
-      </w:r>
-    </w:p>
-    <w:p>
-      <w:pPr>
-        <w:pStyle w:val="BodyText"/>
-      </w:pPr>
-      <w:r>
-        <w:t xml:space="preserve">This section contains settings for building a machine learning model. </w:t>
-      </w:r>
-      <w:r>
-        <w:t xml:space="preserve">The default values </w:t>
-      </w:r>
-      <w:r>
-        <w:t xml:space="preserve">for important fields </w:t>
-      </w:r>
-      <w:r>
-        <w:t xml:space="preserve">given in the </w:t>
-      </w:r>
-      <w:proofErr w:type="spellStart"/>
-      <w:r>
-        <w:t>app.config</w:t>
+        <w:t>ml</w:t>
+      </w:r>
+      <w:r>
+        <w:t>.config</w:t>
       </w:r>
       <w:proofErr w:type="spellEnd"/>
       <w:r>
@@ -4770,6 +5340,7 @@
             </w:pPr>
             <w:proofErr w:type="spellStart"/>
             <w:r>
+              <w:lastRenderedPageBreak/>
               <w:t>unwanted_features</w:t>
             </w:r>
             <w:proofErr w:type="spellEnd"/>
@@ -4814,10 +5385,9 @@
         <w:pStyle w:val="Heading10"/>
       </w:pPr>
       <w:r>
-        <w:lastRenderedPageBreak/>
         <w:t>Troubleshooting</w:t>
       </w:r>
-      <w:bookmarkEnd w:id="5"/>
+      <w:bookmarkEnd w:id="6"/>
     </w:p>
     <w:p>
       <w:pPr>
@@ -5117,7 +5687,7 @@
 </file>
 
 <file path=word/endnotes.xml><?xml version="1.0" encoding="utf-8"?>
-<w:endnotes xmlns:wpc="http://schemas.microsoft.com/office/word/2010/wordprocessingCanvas" xmlns:cx="http://schemas.microsoft.com/office/drawing/2014/chartex" xmlns:cx1="http://schemas.microsoft.com/office/drawing/2015/9/8/chartex" xmlns:cx2="http://schemas.microsoft.com/office/drawing/2015/10/21/chartex" xmlns:cx3="http://schemas.microsoft.com/office/drawing/2016/5/9/chartex" xmlns:cx4="http://schemas.microsoft.com/office/drawing/2016/5/10/chartex" xmlns:cx5="http://schemas.microsoft.com/office/drawing/2016/5/11/chartex" xmlns:cx6="http://schemas.microsoft.com/office/drawing/2016/5/12/chartex" xmlns:cx7="http://schemas.microsoft.com/office/drawing/2016/5/13/chartex" xmlns:cx8="http://schemas.microsoft.com/office/drawing/2016/5/14/chartex" xmlns:mc="http://schemas.openxmlformats.org/markup-compatibility/2006" xmlns:aink="http://schemas.microsoft.com/office/drawing/2016/ink" xmlns:am3d="http://schemas.microsoft.com/office/drawing/2017/model3d" xmlns:o="urn:schemas-microsoft-com:office:office" xmlns:r="http://schemas.openxmlformats.org/officeDocument/2006/relationships" xmlns:m="http://schemas.openxmlformats.org/officeDocument/2006/math" xmlns:v="urn:schemas-microsoft-com:vml" xmlns:wp14="http://schemas.microsoft.com/office/word/2010/wordprocessingDrawing" xmlns:wp="http://schemas.openxmlformats.org/drawingml/2006/wordprocessingDrawing" xmlns:w10="urn:schemas-microsoft-com:office:word" xmlns:w="http://schemas.openxmlformats.org/wordprocessingml/2006/main" xmlns:w14="http://schemas.microsoft.com/office/word/2010/wordml" xmlns:w15="http://schemas.microsoft.com/office/word/2012/wordml" xmlns:w16cid="http://schemas.microsoft.com/office/word/2016/wordml/cid" xmlns:w16se="http://schemas.microsoft.com/office/word/2015/wordml/symex" xmlns:wpg="http://schemas.microsoft.com/office/word/2010/wordprocessingGroup" xmlns:wpi="http://schemas.microsoft.com/office/word/2010/wordprocessingInk" xmlns:wne="http://schemas.microsoft.com/office/word/2006/wordml" xmlns:wps="http://schemas.microsoft.com/office/word/2010/wordprocessingShape" mc:Ignorable="w14 w15 w16se w16cid wp14">
+<w:endnotes xmlns:wpc="http://schemas.microsoft.com/office/word/2010/wordprocessingCanvas" xmlns:cx="http://schemas.microsoft.com/office/drawing/2014/chartex" xmlns:cx1="http://schemas.microsoft.com/office/drawing/2015/9/8/chartex" xmlns:cx2="http://schemas.microsoft.com/office/drawing/2015/10/21/chartex" xmlns:cx3="http://schemas.microsoft.com/office/drawing/2016/5/9/chartex" xmlns:cx4="http://schemas.microsoft.com/office/drawing/2016/5/10/chartex" xmlns:cx5="http://schemas.microsoft.com/office/drawing/2016/5/11/chartex" xmlns:cx6="http://schemas.microsoft.com/office/drawing/2016/5/12/chartex" xmlns:cx7="http://schemas.microsoft.com/office/drawing/2016/5/13/chartex" xmlns:cx8="http://schemas.microsoft.com/office/drawing/2016/5/14/chartex" xmlns:mc="http://schemas.openxmlformats.org/markup-compatibility/2006" xmlns:aink="http://schemas.microsoft.com/office/drawing/2016/ink" xmlns:am3d="http://schemas.microsoft.com/office/drawing/2017/model3d" xmlns:o="urn:schemas-microsoft-com:office:office" xmlns:r="http://schemas.openxmlformats.org/officeDocument/2006/relationships" xmlns:m="http://schemas.openxmlformats.org/officeDocument/2006/math" xmlns:v="urn:schemas-microsoft-com:vml" xmlns:wp14="http://schemas.microsoft.com/office/word/2010/wordprocessingDrawing" xmlns:wp="http://schemas.openxmlformats.org/drawingml/2006/wordprocessingDrawing" xmlns:w10="urn:schemas-microsoft-com:office:word" xmlns:w="http://schemas.openxmlformats.org/wordprocessingml/2006/main" xmlns:w14="http://schemas.microsoft.com/office/word/2010/wordml" xmlns:w15="http://schemas.microsoft.com/office/word/2012/wordml" xmlns:w16cex="http://schemas.microsoft.com/office/word/2018/wordml/cex" xmlns:w16cid="http://schemas.microsoft.com/office/word/2016/wordml/cid" xmlns:w16="http://schemas.microsoft.com/office/word/2018/wordml" xmlns:w16se="http://schemas.microsoft.com/office/word/2015/wordml/symex" xmlns:wpg="http://schemas.microsoft.com/office/word/2010/wordprocessingGroup" xmlns:wpi="http://schemas.microsoft.com/office/word/2010/wordprocessingInk" xmlns:wne="http://schemas.microsoft.com/office/word/2006/wordml" xmlns:wps="http://schemas.microsoft.com/office/word/2010/wordprocessingShape" mc:Ignorable="w14 w15 w16se w16cid w16 w16cex wp14">
   <w:endnote w:type="separator" w:id="-1">
     <w:p>
       <w:r>
@@ -5136,7 +5706,7 @@
 </file>
 
 <file path=word/footer1.xml><?xml version="1.0" encoding="utf-8"?>
-<w:ftr xmlns:wpc="http://schemas.microsoft.com/office/word/2010/wordprocessingCanvas" xmlns:cx="http://schemas.microsoft.com/office/drawing/2014/chartex" xmlns:cx1="http://schemas.microsoft.com/office/drawing/2015/9/8/chartex" xmlns:cx2="http://schemas.microsoft.com/office/drawing/2015/10/21/chartex" xmlns:cx3="http://schemas.microsoft.com/office/drawing/2016/5/9/chartex" xmlns:cx4="http://schemas.microsoft.com/office/drawing/2016/5/10/chartex" xmlns:cx5="http://schemas.microsoft.com/office/drawing/2016/5/11/chartex" xmlns:cx6="http://schemas.microsoft.com/office/drawing/2016/5/12/chartex" xmlns:cx7="http://schemas.microsoft.com/office/drawing/2016/5/13/chartex" xmlns:cx8="http://schemas.microsoft.com/office/drawing/2016/5/14/chartex" xmlns:mc="http://schemas.openxmlformats.org/markup-compatibility/2006" xmlns:aink="http://schemas.microsoft.com/office/drawing/2016/ink" xmlns:am3d="http://schemas.microsoft.com/office/drawing/2017/model3d" xmlns:o="urn:schemas-microsoft-com:office:office" xmlns:r="http://schemas.openxmlformats.org/officeDocument/2006/relationships" xmlns:m="http://schemas.openxmlformats.org/officeDocument/2006/math" xmlns:v="urn:schemas-microsoft-com:vml" xmlns:wp14="http://schemas.microsoft.com/office/word/2010/wordprocessingDrawing" xmlns:wp="http://schemas.openxmlformats.org/drawingml/2006/wordprocessingDrawing" xmlns:w10="urn:schemas-microsoft-com:office:word" xmlns:w="http://schemas.openxmlformats.org/wordprocessingml/2006/main" xmlns:w14="http://schemas.microsoft.com/office/word/2010/wordml" xmlns:w15="http://schemas.microsoft.com/office/word/2012/wordml" xmlns:w16cid="http://schemas.microsoft.com/office/word/2016/wordml/cid" xmlns:w16se="http://schemas.microsoft.com/office/word/2015/wordml/symex" xmlns:wpg="http://schemas.microsoft.com/office/word/2010/wordprocessingGroup" xmlns:wpi="http://schemas.microsoft.com/office/word/2010/wordprocessingInk" xmlns:wne="http://schemas.microsoft.com/office/word/2006/wordml" xmlns:wps="http://schemas.microsoft.com/office/word/2010/wordprocessingShape" mc:Ignorable="w14 w15 w16se w16cid wp14">
+<w:ftr xmlns:wpc="http://schemas.microsoft.com/office/word/2010/wordprocessingCanvas" xmlns:cx="http://schemas.microsoft.com/office/drawing/2014/chartex" xmlns:cx1="http://schemas.microsoft.com/office/drawing/2015/9/8/chartex" xmlns:cx2="http://schemas.microsoft.com/office/drawing/2015/10/21/chartex" xmlns:cx3="http://schemas.microsoft.com/office/drawing/2016/5/9/chartex" xmlns:cx4="http://schemas.microsoft.com/office/drawing/2016/5/10/chartex" xmlns:cx5="http://schemas.microsoft.com/office/drawing/2016/5/11/chartex" xmlns:cx6="http://schemas.microsoft.com/office/drawing/2016/5/12/chartex" xmlns:cx7="http://schemas.microsoft.com/office/drawing/2016/5/13/chartex" xmlns:cx8="http://schemas.microsoft.com/office/drawing/2016/5/14/chartex" xmlns:mc="http://schemas.openxmlformats.org/markup-compatibility/2006" xmlns:aink="http://schemas.microsoft.com/office/drawing/2016/ink" xmlns:am3d="http://schemas.microsoft.com/office/drawing/2017/model3d" xmlns:o="urn:schemas-microsoft-com:office:office" xmlns:r="http://schemas.openxmlformats.org/officeDocument/2006/relationships" xmlns:m="http://schemas.openxmlformats.org/officeDocument/2006/math" xmlns:v="urn:schemas-microsoft-com:vml" xmlns:wp14="http://schemas.microsoft.com/office/word/2010/wordprocessingDrawing" xmlns:wp="http://schemas.openxmlformats.org/drawingml/2006/wordprocessingDrawing" xmlns:w10="urn:schemas-microsoft-com:office:word" xmlns:w="http://schemas.openxmlformats.org/wordprocessingml/2006/main" xmlns:w14="http://schemas.microsoft.com/office/word/2010/wordml" xmlns:w15="http://schemas.microsoft.com/office/word/2012/wordml" xmlns:w16cex="http://schemas.microsoft.com/office/word/2018/wordml/cex" xmlns:w16cid="http://schemas.microsoft.com/office/word/2016/wordml/cid" xmlns:w16="http://schemas.microsoft.com/office/word/2018/wordml" xmlns:w16se="http://schemas.microsoft.com/office/word/2015/wordml/symex" xmlns:wpg="http://schemas.microsoft.com/office/word/2010/wordprocessingGroup" xmlns:wpi="http://schemas.microsoft.com/office/word/2010/wordprocessingInk" xmlns:wne="http://schemas.microsoft.com/office/word/2006/wordml" xmlns:wps="http://schemas.microsoft.com/office/word/2010/wordprocessingShape" mc:Ignorable="w14 w15 w16se w16cid w16 w16cex wp14">
   <w:p>
     <w:pPr>
       <w:pStyle w:val="Footer"/>
@@ -5146,7 +5716,7 @@
 </file>
 
 <file path=word/footer2.xml><?xml version="1.0" encoding="utf-8"?>
-<w:ftr xmlns:wpc="http://schemas.microsoft.com/office/word/2010/wordprocessingCanvas" xmlns:cx="http://schemas.microsoft.com/office/drawing/2014/chartex" xmlns:cx1="http://schemas.microsoft.com/office/drawing/2015/9/8/chartex" xmlns:cx2="http://schemas.microsoft.com/office/drawing/2015/10/21/chartex" xmlns:cx3="http://schemas.microsoft.com/office/drawing/2016/5/9/chartex" xmlns:cx4="http://schemas.microsoft.com/office/drawing/2016/5/10/chartex" xmlns:cx5="http://schemas.microsoft.com/office/drawing/2016/5/11/chartex" xmlns:cx6="http://schemas.microsoft.com/office/drawing/2016/5/12/chartex" xmlns:cx7="http://schemas.microsoft.com/office/drawing/2016/5/13/chartex" xmlns:cx8="http://schemas.microsoft.com/office/drawing/2016/5/14/chartex" xmlns:mc="http://schemas.openxmlformats.org/markup-compatibility/2006" xmlns:aink="http://schemas.microsoft.com/office/drawing/2016/ink" xmlns:am3d="http://schemas.microsoft.com/office/drawing/2017/model3d" xmlns:o="urn:schemas-microsoft-com:office:office" xmlns:r="http://schemas.openxmlformats.org/officeDocument/2006/relationships" xmlns:m="http://schemas.openxmlformats.org/officeDocument/2006/math" xmlns:v="urn:schemas-microsoft-com:vml" xmlns:wp14="http://schemas.microsoft.com/office/word/2010/wordprocessingDrawing" xmlns:wp="http://schemas.openxmlformats.org/drawingml/2006/wordprocessingDrawing" xmlns:w10="urn:schemas-microsoft-com:office:word" xmlns:w="http://schemas.openxmlformats.org/wordprocessingml/2006/main" xmlns:w14="http://schemas.microsoft.com/office/word/2010/wordml" xmlns:w15="http://schemas.microsoft.com/office/word/2012/wordml" xmlns:w16cid="http://schemas.microsoft.com/office/word/2016/wordml/cid" xmlns:w16se="http://schemas.microsoft.com/office/word/2015/wordml/symex" xmlns:wpg="http://schemas.microsoft.com/office/word/2010/wordprocessingGroup" xmlns:wpi="http://schemas.microsoft.com/office/word/2010/wordprocessingInk" xmlns:wne="http://schemas.microsoft.com/office/word/2006/wordml" xmlns:wps="http://schemas.microsoft.com/office/word/2010/wordprocessingShape" mc:Ignorable="w14 w15 w16se w16cid wp14">
+<w:ftr xmlns:wpc="http://schemas.microsoft.com/office/word/2010/wordprocessingCanvas" xmlns:cx="http://schemas.microsoft.com/office/drawing/2014/chartex" xmlns:cx1="http://schemas.microsoft.com/office/drawing/2015/9/8/chartex" xmlns:cx2="http://schemas.microsoft.com/office/drawing/2015/10/21/chartex" xmlns:cx3="http://schemas.microsoft.com/office/drawing/2016/5/9/chartex" xmlns:cx4="http://schemas.microsoft.com/office/drawing/2016/5/10/chartex" xmlns:cx5="http://schemas.microsoft.com/office/drawing/2016/5/11/chartex" xmlns:cx6="http://schemas.microsoft.com/office/drawing/2016/5/12/chartex" xmlns:cx7="http://schemas.microsoft.com/office/drawing/2016/5/13/chartex" xmlns:cx8="http://schemas.microsoft.com/office/drawing/2016/5/14/chartex" xmlns:mc="http://schemas.openxmlformats.org/markup-compatibility/2006" xmlns:aink="http://schemas.microsoft.com/office/drawing/2016/ink" xmlns:am3d="http://schemas.microsoft.com/office/drawing/2017/model3d" xmlns:o="urn:schemas-microsoft-com:office:office" xmlns:r="http://schemas.openxmlformats.org/officeDocument/2006/relationships" xmlns:m="http://schemas.openxmlformats.org/officeDocument/2006/math" xmlns:v="urn:schemas-microsoft-com:vml" xmlns:wp14="http://schemas.microsoft.com/office/word/2010/wordprocessingDrawing" xmlns:wp="http://schemas.openxmlformats.org/drawingml/2006/wordprocessingDrawing" xmlns:w10="urn:schemas-microsoft-com:office:word" xmlns:w="http://schemas.openxmlformats.org/wordprocessingml/2006/main" xmlns:w14="http://schemas.microsoft.com/office/word/2010/wordml" xmlns:w15="http://schemas.microsoft.com/office/word/2012/wordml" xmlns:w16cex="http://schemas.microsoft.com/office/word/2018/wordml/cex" xmlns:w16cid="http://schemas.microsoft.com/office/word/2016/wordml/cid" xmlns:w16="http://schemas.microsoft.com/office/word/2018/wordml" xmlns:w16se="http://schemas.microsoft.com/office/word/2015/wordml/symex" xmlns:wpg="http://schemas.microsoft.com/office/word/2010/wordprocessingGroup" xmlns:wpi="http://schemas.microsoft.com/office/word/2010/wordprocessingInk" xmlns:wne="http://schemas.microsoft.com/office/word/2006/wordml" xmlns:wps="http://schemas.microsoft.com/office/word/2010/wordprocessingShape" mc:Ignorable="w14 w15 w16se w16cid w16 w16cex wp14">
   <w:p>
     <w:pPr>
       <w:pStyle w:val="Normal1"/>
@@ -5219,7 +5789,7 @@
 </file>
 
 <file path=word/footer3.xml><?xml version="1.0" encoding="utf-8"?>
-<w:ftr xmlns:wpc="http://schemas.microsoft.com/office/word/2010/wordprocessingCanvas" xmlns:cx="http://schemas.microsoft.com/office/drawing/2014/chartex" xmlns:cx1="http://schemas.microsoft.com/office/drawing/2015/9/8/chartex" xmlns:cx2="http://schemas.microsoft.com/office/drawing/2015/10/21/chartex" xmlns:cx3="http://schemas.microsoft.com/office/drawing/2016/5/9/chartex" xmlns:cx4="http://schemas.microsoft.com/office/drawing/2016/5/10/chartex" xmlns:cx5="http://schemas.microsoft.com/office/drawing/2016/5/11/chartex" xmlns:cx6="http://schemas.microsoft.com/office/drawing/2016/5/12/chartex" xmlns:cx7="http://schemas.microsoft.com/office/drawing/2016/5/13/chartex" xmlns:cx8="http://schemas.microsoft.com/office/drawing/2016/5/14/chartex" xmlns:mc="http://schemas.openxmlformats.org/markup-compatibility/2006" xmlns:aink="http://schemas.microsoft.com/office/drawing/2016/ink" xmlns:am3d="http://schemas.microsoft.com/office/drawing/2017/model3d" xmlns:o="urn:schemas-microsoft-com:office:office" xmlns:r="http://schemas.openxmlformats.org/officeDocument/2006/relationships" xmlns:m="http://schemas.openxmlformats.org/officeDocument/2006/math" xmlns:v="urn:schemas-microsoft-com:vml" xmlns:wp14="http://schemas.microsoft.com/office/word/2010/wordprocessingDrawing" xmlns:wp="http://schemas.openxmlformats.org/drawingml/2006/wordprocessingDrawing" xmlns:w10="urn:schemas-microsoft-com:office:word" xmlns:w="http://schemas.openxmlformats.org/wordprocessingml/2006/main" xmlns:w14="http://schemas.microsoft.com/office/word/2010/wordml" xmlns:w15="http://schemas.microsoft.com/office/word/2012/wordml" xmlns:w16cid="http://schemas.microsoft.com/office/word/2016/wordml/cid" xmlns:w16se="http://schemas.microsoft.com/office/word/2015/wordml/symex" xmlns:wpg="http://schemas.microsoft.com/office/word/2010/wordprocessingGroup" xmlns:wpi="http://schemas.microsoft.com/office/word/2010/wordprocessingInk" xmlns:wne="http://schemas.microsoft.com/office/word/2006/wordml" xmlns:wps="http://schemas.microsoft.com/office/word/2010/wordprocessingShape" mc:Ignorable="w14 w15 w16se w16cid wp14">
+<w:ftr xmlns:wpc="http://schemas.microsoft.com/office/word/2010/wordprocessingCanvas" xmlns:cx="http://schemas.microsoft.com/office/drawing/2014/chartex" xmlns:cx1="http://schemas.microsoft.com/office/drawing/2015/9/8/chartex" xmlns:cx2="http://schemas.microsoft.com/office/drawing/2015/10/21/chartex" xmlns:cx3="http://schemas.microsoft.com/office/drawing/2016/5/9/chartex" xmlns:cx4="http://schemas.microsoft.com/office/drawing/2016/5/10/chartex" xmlns:cx5="http://schemas.microsoft.com/office/drawing/2016/5/11/chartex" xmlns:cx6="http://schemas.microsoft.com/office/drawing/2016/5/12/chartex" xmlns:cx7="http://schemas.microsoft.com/office/drawing/2016/5/13/chartex" xmlns:cx8="http://schemas.microsoft.com/office/drawing/2016/5/14/chartex" xmlns:mc="http://schemas.openxmlformats.org/markup-compatibility/2006" xmlns:aink="http://schemas.microsoft.com/office/drawing/2016/ink" xmlns:am3d="http://schemas.microsoft.com/office/drawing/2017/model3d" xmlns:o="urn:schemas-microsoft-com:office:office" xmlns:r="http://schemas.openxmlformats.org/officeDocument/2006/relationships" xmlns:m="http://schemas.openxmlformats.org/officeDocument/2006/math" xmlns:v="urn:schemas-microsoft-com:vml" xmlns:wp14="http://schemas.microsoft.com/office/word/2010/wordprocessingDrawing" xmlns:wp="http://schemas.openxmlformats.org/drawingml/2006/wordprocessingDrawing" xmlns:w10="urn:schemas-microsoft-com:office:word" xmlns:w="http://schemas.openxmlformats.org/wordprocessingml/2006/main" xmlns:w14="http://schemas.microsoft.com/office/word/2010/wordml" xmlns:w15="http://schemas.microsoft.com/office/word/2012/wordml" xmlns:w16cex="http://schemas.microsoft.com/office/word/2018/wordml/cex" xmlns:w16cid="http://schemas.microsoft.com/office/word/2016/wordml/cid" xmlns:w16="http://schemas.microsoft.com/office/word/2018/wordml" xmlns:w16se="http://schemas.microsoft.com/office/word/2015/wordml/symex" xmlns:wpg="http://schemas.microsoft.com/office/word/2010/wordprocessingGroup" xmlns:wpi="http://schemas.microsoft.com/office/word/2010/wordprocessingInk" xmlns:wne="http://schemas.microsoft.com/office/word/2006/wordml" xmlns:wps="http://schemas.microsoft.com/office/word/2010/wordprocessingShape" mc:Ignorable="w14 w15 w16se w16cid w16 w16cex wp14">
   <w:p>
     <w:pPr>
       <w:tabs>
@@ -5372,7 +5942,7 @@
 </file>
 
 <file path=word/footnotes.xml><?xml version="1.0" encoding="utf-8"?>
-<w:footnotes xmlns:wpc="http://schemas.microsoft.com/office/word/2010/wordprocessingCanvas" xmlns:cx="http://schemas.microsoft.com/office/drawing/2014/chartex" xmlns:cx1="http://schemas.microsoft.com/office/drawing/2015/9/8/chartex" xmlns:cx2="http://schemas.microsoft.com/office/drawing/2015/10/21/chartex" xmlns:cx3="http://schemas.microsoft.com/office/drawing/2016/5/9/chartex" xmlns:cx4="http://schemas.microsoft.com/office/drawing/2016/5/10/chartex" xmlns:cx5="http://schemas.microsoft.com/office/drawing/2016/5/11/chartex" xmlns:cx6="http://schemas.microsoft.com/office/drawing/2016/5/12/chartex" xmlns:cx7="http://schemas.microsoft.com/office/drawing/2016/5/13/chartex" xmlns:cx8="http://schemas.microsoft.com/office/drawing/2016/5/14/chartex" xmlns:mc="http://schemas.openxmlformats.org/markup-compatibility/2006" xmlns:aink="http://schemas.microsoft.com/office/drawing/2016/ink" xmlns:am3d="http://schemas.microsoft.com/office/drawing/2017/model3d" xmlns:o="urn:schemas-microsoft-com:office:office" xmlns:r="http://schemas.openxmlformats.org/officeDocument/2006/relationships" xmlns:m="http://schemas.openxmlformats.org/officeDocument/2006/math" xmlns:v="urn:schemas-microsoft-com:vml" xmlns:wp14="http://schemas.microsoft.com/office/word/2010/wordprocessingDrawing" xmlns:wp="http://schemas.openxmlformats.org/drawingml/2006/wordprocessingDrawing" xmlns:w10="urn:schemas-microsoft-com:office:word" xmlns:w="http://schemas.openxmlformats.org/wordprocessingml/2006/main" xmlns:w14="http://schemas.microsoft.com/office/word/2010/wordml" xmlns:w15="http://schemas.microsoft.com/office/word/2012/wordml" xmlns:w16cid="http://schemas.microsoft.com/office/word/2016/wordml/cid" xmlns:w16se="http://schemas.microsoft.com/office/word/2015/wordml/symex" xmlns:wpg="http://schemas.microsoft.com/office/word/2010/wordprocessingGroup" xmlns:wpi="http://schemas.microsoft.com/office/word/2010/wordprocessingInk" xmlns:wne="http://schemas.microsoft.com/office/word/2006/wordml" xmlns:wps="http://schemas.microsoft.com/office/word/2010/wordprocessingShape" mc:Ignorable="w14 w15 w16se w16cid wp14">
+<w:footnotes xmlns:wpc="http://schemas.microsoft.com/office/word/2010/wordprocessingCanvas" xmlns:cx="http://schemas.microsoft.com/office/drawing/2014/chartex" xmlns:cx1="http://schemas.microsoft.com/office/drawing/2015/9/8/chartex" xmlns:cx2="http://schemas.microsoft.com/office/drawing/2015/10/21/chartex" xmlns:cx3="http://schemas.microsoft.com/office/drawing/2016/5/9/chartex" xmlns:cx4="http://schemas.microsoft.com/office/drawing/2016/5/10/chartex" xmlns:cx5="http://schemas.microsoft.com/office/drawing/2016/5/11/chartex" xmlns:cx6="http://schemas.microsoft.com/office/drawing/2016/5/12/chartex" xmlns:cx7="http://schemas.microsoft.com/office/drawing/2016/5/13/chartex" xmlns:cx8="http://schemas.microsoft.com/office/drawing/2016/5/14/chartex" xmlns:mc="http://schemas.openxmlformats.org/markup-compatibility/2006" xmlns:aink="http://schemas.microsoft.com/office/drawing/2016/ink" xmlns:am3d="http://schemas.microsoft.com/office/drawing/2017/model3d" xmlns:o="urn:schemas-microsoft-com:office:office" xmlns:r="http://schemas.openxmlformats.org/officeDocument/2006/relationships" xmlns:m="http://schemas.openxmlformats.org/officeDocument/2006/math" xmlns:v="urn:schemas-microsoft-com:vml" xmlns:wp14="http://schemas.microsoft.com/office/word/2010/wordprocessingDrawing" xmlns:wp="http://schemas.openxmlformats.org/drawingml/2006/wordprocessingDrawing" xmlns:w10="urn:schemas-microsoft-com:office:word" xmlns:w="http://schemas.openxmlformats.org/wordprocessingml/2006/main" xmlns:w14="http://schemas.microsoft.com/office/word/2010/wordml" xmlns:w15="http://schemas.microsoft.com/office/word/2012/wordml" xmlns:w16cex="http://schemas.microsoft.com/office/word/2018/wordml/cex" xmlns:w16cid="http://schemas.microsoft.com/office/word/2016/wordml/cid" xmlns:w16="http://schemas.microsoft.com/office/word/2018/wordml" xmlns:w16se="http://schemas.microsoft.com/office/word/2015/wordml/symex" xmlns:wpg="http://schemas.microsoft.com/office/word/2010/wordprocessingGroup" xmlns:wpi="http://schemas.microsoft.com/office/word/2010/wordprocessingInk" xmlns:wne="http://schemas.microsoft.com/office/word/2006/wordml" xmlns:wps="http://schemas.microsoft.com/office/word/2010/wordprocessingShape" mc:Ignorable="w14 w15 w16se w16cid w16 w16cex wp14">
   <w:footnote w:type="separator" w:id="-1">
     <w:p>
       <w:r>
@@ -5391,7 +5961,7 @@
 </file>
 
 <file path=word/header1.xml><?xml version="1.0" encoding="utf-8"?>
-<w:hdr xmlns:wpc="http://schemas.microsoft.com/office/word/2010/wordprocessingCanvas" xmlns:cx="http://schemas.microsoft.com/office/drawing/2014/chartex" xmlns:cx1="http://schemas.microsoft.com/office/drawing/2015/9/8/chartex" xmlns:cx2="http://schemas.microsoft.com/office/drawing/2015/10/21/chartex" xmlns:cx3="http://schemas.microsoft.com/office/drawing/2016/5/9/chartex" xmlns:cx4="http://schemas.microsoft.com/office/drawing/2016/5/10/chartex" xmlns:cx5="http://schemas.microsoft.com/office/drawing/2016/5/11/chartex" xmlns:cx6="http://schemas.microsoft.com/office/drawing/2016/5/12/chartex" xmlns:cx7="http://schemas.microsoft.com/office/drawing/2016/5/13/chartex" xmlns:cx8="http://schemas.microsoft.com/office/drawing/2016/5/14/chartex" xmlns:mc="http://schemas.openxmlformats.org/markup-compatibility/2006" xmlns:aink="http://schemas.microsoft.com/office/drawing/2016/ink" xmlns:am3d="http://schemas.microsoft.com/office/drawing/2017/model3d" xmlns:o="urn:schemas-microsoft-com:office:office" xmlns:r="http://schemas.openxmlformats.org/officeDocument/2006/relationships" xmlns:m="http://schemas.openxmlformats.org/officeDocument/2006/math" xmlns:v="urn:schemas-microsoft-com:vml" xmlns:wp14="http://schemas.microsoft.com/office/word/2010/wordprocessingDrawing" xmlns:wp="http://schemas.openxmlformats.org/drawingml/2006/wordprocessingDrawing" xmlns:w10="urn:schemas-microsoft-com:office:word" xmlns:w="http://schemas.openxmlformats.org/wordprocessingml/2006/main" xmlns:w14="http://schemas.microsoft.com/office/word/2010/wordml" xmlns:w15="http://schemas.microsoft.com/office/word/2012/wordml" xmlns:w16cid="http://schemas.microsoft.com/office/word/2016/wordml/cid" xmlns:w16se="http://schemas.microsoft.com/office/word/2015/wordml/symex" xmlns:wpg="http://schemas.microsoft.com/office/word/2010/wordprocessingGroup" xmlns:wpi="http://schemas.microsoft.com/office/word/2010/wordprocessingInk" xmlns:wne="http://schemas.microsoft.com/office/word/2006/wordml" xmlns:wps="http://schemas.microsoft.com/office/word/2010/wordprocessingShape" mc:Ignorable="w14 w15 w16se w16cid wp14">
+<w:hdr xmlns:wpc="http://schemas.microsoft.com/office/word/2010/wordprocessingCanvas" xmlns:cx="http://schemas.microsoft.com/office/drawing/2014/chartex" xmlns:cx1="http://schemas.microsoft.com/office/drawing/2015/9/8/chartex" xmlns:cx2="http://schemas.microsoft.com/office/drawing/2015/10/21/chartex" xmlns:cx3="http://schemas.microsoft.com/office/drawing/2016/5/9/chartex" xmlns:cx4="http://schemas.microsoft.com/office/drawing/2016/5/10/chartex" xmlns:cx5="http://schemas.microsoft.com/office/drawing/2016/5/11/chartex" xmlns:cx6="http://schemas.microsoft.com/office/drawing/2016/5/12/chartex" xmlns:cx7="http://schemas.microsoft.com/office/drawing/2016/5/13/chartex" xmlns:cx8="http://schemas.microsoft.com/office/drawing/2016/5/14/chartex" xmlns:mc="http://schemas.openxmlformats.org/markup-compatibility/2006" xmlns:aink="http://schemas.microsoft.com/office/drawing/2016/ink" xmlns:am3d="http://schemas.microsoft.com/office/drawing/2017/model3d" xmlns:o="urn:schemas-microsoft-com:office:office" xmlns:r="http://schemas.openxmlformats.org/officeDocument/2006/relationships" xmlns:m="http://schemas.openxmlformats.org/officeDocument/2006/math" xmlns:v="urn:schemas-microsoft-com:vml" xmlns:wp14="http://schemas.microsoft.com/office/word/2010/wordprocessingDrawing" xmlns:wp="http://schemas.openxmlformats.org/drawingml/2006/wordprocessingDrawing" xmlns:w10="urn:schemas-microsoft-com:office:word" xmlns:w="http://schemas.openxmlformats.org/wordprocessingml/2006/main" xmlns:w14="http://schemas.microsoft.com/office/word/2010/wordml" xmlns:w15="http://schemas.microsoft.com/office/word/2012/wordml" xmlns:w16cex="http://schemas.microsoft.com/office/word/2018/wordml/cex" xmlns:w16cid="http://schemas.microsoft.com/office/word/2016/wordml/cid" xmlns:w16="http://schemas.microsoft.com/office/word/2018/wordml" xmlns:w16se="http://schemas.microsoft.com/office/word/2015/wordml/symex" xmlns:wpg="http://schemas.microsoft.com/office/word/2010/wordprocessingGroup" xmlns:wpi="http://schemas.microsoft.com/office/word/2010/wordprocessingInk" xmlns:wne="http://schemas.microsoft.com/office/word/2006/wordml" xmlns:wps="http://schemas.microsoft.com/office/word/2010/wordprocessingShape" mc:Ignorable="w14 w15 w16se w16cid w16 w16cex wp14">
   <w:p>
     <w:pPr>
       <w:pStyle w:val="Header"/>
@@ -5401,7 +5971,7 @@
 </file>
 
 <file path=word/header2.xml><?xml version="1.0" encoding="utf-8"?>
-<w:hdr xmlns:wpc="http://schemas.microsoft.com/office/word/2010/wordprocessingCanvas" xmlns:cx="http://schemas.microsoft.com/office/drawing/2014/chartex" xmlns:cx1="http://schemas.microsoft.com/office/drawing/2015/9/8/chartex" xmlns:cx2="http://schemas.microsoft.com/office/drawing/2015/10/21/chartex" xmlns:cx3="http://schemas.microsoft.com/office/drawing/2016/5/9/chartex" xmlns:cx4="http://schemas.microsoft.com/office/drawing/2016/5/10/chartex" xmlns:cx5="http://schemas.microsoft.com/office/drawing/2016/5/11/chartex" xmlns:cx6="http://schemas.microsoft.com/office/drawing/2016/5/12/chartex" xmlns:cx7="http://schemas.microsoft.com/office/drawing/2016/5/13/chartex" xmlns:cx8="http://schemas.microsoft.com/office/drawing/2016/5/14/chartex" xmlns:mc="http://schemas.openxmlformats.org/markup-compatibility/2006" xmlns:aink="http://schemas.microsoft.com/office/drawing/2016/ink" xmlns:am3d="http://schemas.microsoft.com/office/drawing/2017/model3d" xmlns:o="urn:schemas-microsoft-com:office:office" xmlns:r="http://schemas.openxmlformats.org/officeDocument/2006/relationships" xmlns:m="http://schemas.openxmlformats.org/officeDocument/2006/math" xmlns:v="urn:schemas-microsoft-com:vml" xmlns:wp14="http://schemas.microsoft.com/office/word/2010/wordprocessingDrawing" xmlns:wp="http://schemas.openxmlformats.org/drawingml/2006/wordprocessingDrawing" xmlns:w10="urn:schemas-microsoft-com:office:word" xmlns:w="http://schemas.openxmlformats.org/wordprocessingml/2006/main" xmlns:w14="http://schemas.microsoft.com/office/word/2010/wordml" xmlns:w15="http://schemas.microsoft.com/office/word/2012/wordml" xmlns:w16cid="http://schemas.microsoft.com/office/word/2016/wordml/cid" xmlns:w16se="http://schemas.microsoft.com/office/word/2015/wordml/symex" xmlns:wpg="http://schemas.microsoft.com/office/word/2010/wordprocessingGroup" xmlns:wpi="http://schemas.microsoft.com/office/word/2010/wordprocessingInk" xmlns:wne="http://schemas.microsoft.com/office/word/2006/wordml" xmlns:wps="http://schemas.microsoft.com/office/word/2010/wordprocessingShape" mc:Ignorable="w14 w15 w16se w16cid wp14">
+<w:hdr xmlns:wpc="http://schemas.microsoft.com/office/word/2010/wordprocessingCanvas" xmlns:cx="http://schemas.microsoft.com/office/drawing/2014/chartex" xmlns:cx1="http://schemas.microsoft.com/office/drawing/2015/9/8/chartex" xmlns:cx2="http://schemas.microsoft.com/office/drawing/2015/10/21/chartex" xmlns:cx3="http://schemas.microsoft.com/office/drawing/2016/5/9/chartex" xmlns:cx4="http://schemas.microsoft.com/office/drawing/2016/5/10/chartex" xmlns:cx5="http://schemas.microsoft.com/office/drawing/2016/5/11/chartex" xmlns:cx6="http://schemas.microsoft.com/office/drawing/2016/5/12/chartex" xmlns:cx7="http://schemas.microsoft.com/office/drawing/2016/5/13/chartex" xmlns:cx8="http://schemas.microsoft.com/office/drawing/2016/5/14/chartex" xmlns:mc="http://schemas.openxmlformats.org/markup-compatibility/2006" xmlns:aink="http://schemas.microsoft.com/office/drawing/2016/ink" xmlns:am3d="http://schemas.microsoft.com/office/drawing/2017/model3d" xmlns:o="urn:schemas-microsoft-com:office:office" xmlns:r="http://schemas.openxmlformats.org/officeDocument/2006/relationships" xmlns:m="http://schemas.openxmlformats.org/officeDocument/2006/math" xmlns:v="urn:schemas-microsoft-com:vml" xmlns:wp14="http://schemas.microsoft.com/office/word/2010/wordprocessingDrawing" xmlns:wp="http://schemas.openxmlformats.org/drawingml/2006/wordprocessingDrawing" xmlns:w10="urn:schemas-microsoft-com:office:word" xmlns:w="http://schemas.openxmlformats.org/wordprocessingml/2006/main" xmlns:w14="http://schemas.microsoft.com/office/word/2010/wordml" xmlns:w15="http://schemas.microsoft.com/office/word/2012/wordml" xmlns:w16cex="http://schemas.microsoft.com/office/word/2018/wordml/cex" xmlns:w16cid="http://schemas.microsoft.com/office/word/2016/wordml/cid" xmlns:w16="http://schemas.microsoft.com/office/word/2018/wordml" xmlns:w16se="http://schemas.microsoft.com/office/word/2015/wordml/symex" xmlns:wpg="http://schemas.microsoft.com/office/word/2010/wordprocessingGroup" xmlns:wpi="http://schemas.microsoft.com/office/word/2010/wordprocessingInk" xmlns:wne="http://schemas.microsoft.com/office/word/2006/wordml" xmlns:wps="http://schemas.microsoft.com/office/word/2010/wordprocessingShape" mc:Ignorable="w14 w15 w16se w16cid w16 w16cex wp14">
   <w:p>
     <w:pPr>
       <w:pStyle w:val="Header"/>
@@ -5411,7 +5981,7 @@
 </file>
 
 <file path=word/header3.xml><?xml version="1.0" encoding="utf-8"?>
-<w:hdr xmlns:wpc="http://schemas.microsoft.com/office/word/2010/wordprocessingCanvas" xmlns:cx="http://schemas.microsoft.com/office/drawing/2014/chartex" xmlns:cx1="http://schemas.microsoft.com/office/drawing/2015/9/8/chartex" xmlns:cx2="http://schemas.microsoft.com/office/drawing/2015/10/21/chartex" xmlns:cx3="http://schemas.microsoft.com/office/drawing/2016/5/9/chartex" xmlns:cx4="http://schemas.microsoft.com/office/drawing/2016/5/10/chartex" xmlns:cx5="http://schemas.microsoft.com/office/drawing/2016/5/11/chartex" xmlns:cx6="http://schemas.microsoft.com/office/drawing/2016/5/12/chartex" xmlns:cx7="http://schemas.microsoft.com/office/drawing/2016/5/13/chartex" xmlns:cx8="http://schemas.microsoft.com/office/drawing/2016/5/14/chartex" xmlns:mc="http://schemas.openxmlformats.org/markup-compatibility/2006" xmlns:aink="http://schemas.microsoft.com/office/drawing/2016/ink" xmlns:am3d="http://schemas.microsoft.com/office/drawing/2017/model3d" xmlns:o="urn:schemas-microsoft-com:office:office" xmlns:r="http://schemas.openxmlformats.org/officeDocument/2006/relationships" xmlns:m="http://schemas.openxmlformats.org/officeDocument/2006/math" xmlns:v="urn:schemas-microsoft-com:vml" xmlns:wp14="http://schemas.microsoft.com/office/word/2010/wordprocessingDrawing" xmlns:wp="http://schemas.openxmlformats.org/drawingml/2006/wordprocessingDrawing" xmlns:w10="urn:schemas-microsoft-com:office:word" xmlns:w="http://schemas.openxmlformats.org/wordprocessingml/2006/main" xmlns:w14="http://schemas.microsoft.com/office/word/2010/wordml" xmlns:w15="http://schemas.microsoft.com/office/word/2012/wordml" xmlns:w16cid="http://schemas.microsoft.com/office/word/2016/wordml/cid" xmlns:w16se="http://schemas.microsoft.com/office/word/2015/wordml/symex" xmlns:wpg="http://schemas.microsoft.com/office/word/2010/wordprocessingGroup" xmlns:wpi="http://schemas.microsoft.com/office/word/2010/wordprocessingInk" xmlns:wne="http://schemas.microsoft.com/office/word/2006/wordml" xmlns:wps="http://schemas.microsoft.com/office/word/2010/wordprocessingShape" mc:Ignorable="w14 w15 w16se w16cid wp14">
+<w:hdr xmlns:wpc="http://schemas.microsoft.com/office/word/2010/wordprocessingCanvas" xmlns:cx="http://schemas.microsoft.com/office/drawing/2014/chartex" xmlns:cx1="http://schemas.microsoft.com/office/drawing/2015/9/8/chartex" xmlns:cx2="http://schemas.microsoft.com/office/drawing/2015/10/21/chartex" xmlns:cx3="http://schemas.microsoft.com/office/drawing/2016/5/9/chartex" xmlns:cx4="http://schemas.microsoft.com/office/drawing/2016/5/10/chartex" xmlns:cx5="http://schemas.microsoft.com/office/drawing/2016/5/11/chartex" xmlns:cx6="http://schemas.microsoft.com/office/drawing/2016/5/12/chartex" xmlns:cx7="http://schemas.microsoft.com/office/drawing/2016/5/13/chartex" xmlns:cx8="http://schemas.microsoft.com/office/drawing/2016/5/14/chartex" xmlns:mc="http://schemas.openxmlformats.org/markup-compatibility/2006" xmlns:aink="http://schemas.microsoft.com/office/drawing/2016/ink" xmlns:am3d="http://schemas.microsoft.com/office/drawing/2017/model3d" xmlns:o="urn:schemas-microsoft-com:office:office" xmlns:r="http://schemas.openxmlformats.org/officeDocument/2006/relationships" xmlns:m="http://schemas.openxmlformats.org/officeDocument/2006/math" xmlns:v="urn:schemas-microsoft-com:vml" xmlns:wp14="http://schemas.microsoft.com/office/word/2010/wordprocessingDrawing" xmlns:wp="http://schemas.openxmlformats.org/drawingml/2006/wordprocessingDrawing" xmlns:w10="urn:schemas-microsoft-com:office:word" xmlns:w="http://schemas.openxmlformats.org/wordprocessingml/2006/main" xmlns:w14="http://schemas.microsoft.com/office/word/2010/wordml" xmlns:w15="http://schemas.microsoft.com/office/word/2012/wordml" xmlns:w16cex="http://schemas.microsoft.com/office/word/2018/wordml/cex" xmlns:w16cid="http://schemas.microsoft.com/office/word/2016/wordml/cid" xmlns:w16="http://schemas.microsoft.com/office/word/2018/wordml" xmlns:w16se="http://schemas.microsoft.com/office/word/2015/wordml/symex" xmlns:wpg="http://schemas.microsoft.com/office/word/2010/wordprocessingGroup" xmlns:wpi="http://schemas.microsoft.com/office/word/2010/wordprocessingInk" xmlns:wne="http://schemas.microsoft.com/office/word/2006/wordml" xmlns:wps="http://schemas.microsoft.com/office/word/2010/wordprocessingShape" mc:Ignorable="w14 w15 w16se w16cid w16 w16cex wp14">
   <w:p>
     <w:pPr>
       <w:pStyle w:val="Header"/>
@@ -5421,7 +5991,7 @@
 </file>
 
 <file path=word/numbering.xml><?xml version="1.0" encoding="utf-8"?>
-<w:numbering xmlns:wpc="http://schemas.microsoft.com/office/word/2010/wordprocessingCanvas" xmlns:cx="http://schemas.microsoft.com/office/drawing/2014/chartex" xmlns:cx1="http://schemas.microsoft.com/office/drawing/2015/9/8/chartex" xmlns:cx2="http://schemas.microsoft.com/office/drawing/2015/10/21/chartex" xmlns:cx3="http://schemas.microsoft.com/office/drawing/2016/5/9/chartex" xmlns:cx4="http://schemas.microsoft.com/office/drawing/2016/5/10/chartex" xmlns:cx5="http://schemas.microsoft.com/office/drawing/2016/5/11/chartex" xmlns:cx6="http://schemas.microsoft.com/office/drawing/2016/5/12/chartex" xmlns:cx7="http://schemas.microsoft.com/office/drawing/2016/5/13/chartex" xmlns:cx8="http://schemas.microsoft.com/office/drawing/2016/5/14/chartex" xmlns:mc="http://schemas.openxmlformats.org/markup-compatibility/2006" xmlns:aink="http://schemas.microsoft.com/office/drawing/2016/ink" xmlns:am3d="http://schemas.microsoft.com/office/drawing/2017/model3d" xmlns:o="urn:schemas-microsoft-com:office:office" xmlns:r="http://schemas.openxmlformats.org/officeDocument/2006/relationships" xmlns:m="http://schemas.openxmlformats.org/officeDocument/2006/math" xmlns:v="urn:schemas-microsoft-com:vml" xmlns:wp14="http://schemas.microsoft.com/office/word/2010/wordprocessingDrawing" xmlns:wp="http://schemas.openxmlformats.org/drawingml/2006/wordprocessingDrawing" xmlns:w10="urn:schemas-microsoft-com:office:word" xmlns:w="http://schemas.openxmlformats.org/wordprocessingml/2006/main" xmlns:w14="http://schemas.microsoft.com/office/word/2010/wordml" xmlns:w15="http://schemas.microsoft.com/office/word/2012/wordml" xmlns:w16cid="http://schemas.microsoft.com/office/word/2016/wordml/cid" xmlns:w16se="http://schemas.microsoft.com/office/word/2015/wordml/symex" xmlns:wpg="http://schemas.microsoft.com/office/word/2010/wordprocessingGroup" xmlns:wpi="http://schemas.microsoft.com/office/word/2010/wordprocessingInk" xmlns:wne="http://schemas.microsoft.com/office/word/2006/wordml" xmlns:wps="http://schemas.microsoft.com/office/word/2010/wordprocessingShape" mc:Ignorable="w14 w15 w16se w16cid wp14">
+<w:numbering xmlns:wpc="http://schemas.microsoft.com/office/word/2010/wordprocessingCanvas" xmlns:cx="http://schemas.microsoft.com/office/drawing/2014/chartex" xmlns:cx1="http://schemas.microsoft.com/office/drawing/2015/9/8/chartex" xmlns:cx2="http://schemas.microsoft.com/office/drawing/2015/10/21/chartex" xmlns:cx3="http://schemas.microsoft.com/office/drawing/2016/5/9/chartex" xmlns:cx4="http://schemas.microsoft.com/office/drawing/2016/5/10/chartex" xmlns:cx5="http://schemas.microsoft.com/office/drawing/2016/5/11/chartex" xmlns:cx6="http://schemas.microsoft.com/office/drawing/2016/5/12/chartex" xmlns:cx7="http://schemas.microsoft.com/office/drawing/2016/5/13/chartex" xmlns:cx8="http://schemas.microsoft.com/office/drawing/2016/5/14/chartex" xmlns:mc="http://schemas.openxmlformats.org/markup-compatibility/2006" xmlns:aink="http://schemas.microsoft.com/office/drawing/2016/ink" xmlns:am3d="http://schemas.microsoft.com/office/drawing/2017/model3d" xmlns:o="urn:schemas-microsoft-com:office:office" xmlns:r="http://schemas.openxmlformats.org/officeDocument/2006/relationships" xmlns:m="http://schemas.openxmlformats.org/officeDocument/2006/math" xmlns:v="urn:schemas-microsoft-com:vml" xmlns:wp14="http://schemas.microsoft.com/office/word/2010/wordprocessingDrawing" xmlns:wp="http://schemas.openxmlformats.org/drawingml/2006/wordprocessingDrawing" xmlns:w10="urn:schemas-microsoft-com:office:word" xmlns:w="http://schemas.openxmlformats.org/wordprocessingml/2006/main" xmlns:w14="http://schemas.microsoft.com/office/word/2010/wordml" xmlns:w15="http://schemas.microsoft.com/office/word/2012/wordml" xmlns:w16cex="http://schemas.microsoft.com/office/word/2018/wordml/cex" xmlns:w16cid="http://schemas.microsoft.com/office/word/2016/wordml/cid" xmlns:w16="http://schemas.microsoft.com/office/word/2018/wordml" xmlns:w16se="http://schemas.microsoft.com/office/word/2015/wordml/symex" xmlns:wpg="http://schemas.microsoft.com/office/word/2010/wordprocessingGroup" xmlns:wpi="http://schemas.microsoft.com/office/word/2010/wordprocessingInk" xmlns:wne="http://schemas.microsoft.com/office/word/2006/wordml" xmlns:wps="http://schemas.microsoft.com/office/word/2010/wordprocessingShape" mc:Ignorable="w14 w15 w16se w16cid w16 w16cex wp14">
   <w:abstractNum w:abstractNumId="0" w15:restartNumberingAfterBreak="0">
     <w:nsid w:val="FFFFFF89"/>
     <w:multiLevelType w:val="singleLevel"/>
@@ -9030,7 +9600,7 @@
 </file>
 
 <file path=word/styles.xml><?xml version="1.0" encoding="utf-8"?>
-<w:styles xmlns:mc="http://schemas.openxmlformats.org/markup-compatibility/2006" xmlns:r="http://schemas.openxmlformats.org/officeDocument/2006/relationships" xmlns:w="http://schemas.openxmlformats.org/wordprocessingml/2006/main" xmlns:w14="http://schemas.microsoft.com/office/word/2010/wordml" xmlns:w15="http://schemas.microsoft.com/office/word/2012/wordml" xmlns:w16cid="http://schemas.microsoft.com/office/word/2016/wordml/cid" xmlns:w16se="http://schemas.microsoft.com/office/word/2015/wordml/symex" mc:Ignorable="w14 w15 w16se w16cid">
+<w:styles xmlns:mc="http://schemas.openxmlformats.org/markup-compatibility/2006" xmlns:r="http://schemas.openxmlformats.org/officeDocument/2006/relationships" xmlns:w="http://schemas.openxmlformats.org/wordprocessingml/2006/main" xmlns:w14="http://schemas.microsoft.com/office/word/2010/wordml" xmlns:w15="http://schemas.microsoft.com/office/word/2012/wordml" xmlns:w16cex="http://schemas.microsoft.com/office/word/2018/wordml/cex" xmlns:w16cid="http://schemas.microsoft.com/office/word/2016/wordml/cid" xmlns:w16="http://schemas.microsoft.com/office/word/2018/wordml" xmlns:w16se="http://schemas.microsoft.com/office/word/2015/wordml/symex" mc:Ignorable="w14 w15 w16se w16cid w16 w16cex">
   <w:docDefaults>
     <w:rPrDefault>
       <w:rPr>
@@ -9043,7 +9613,7 @@
     </w:rPrDefault>
     <w:pPrDefault/>
   </w:docDefaults>
-  <w:latentStyles w:defLockedState="0" w:defUIPriority="99" w:defSemiHidden="0" w:defUnhideWhenUsed="0" w:defQFormat="0" w:count="375">
+  <w:latentStyles w:defLockedState="0" w:defUIPriority="99" w:defSemiHidden="0" w:defUnhideWhenUsed="0" w:defQFormat="0" w:count="376">
     <w:lsdException w:name="Normal" w:uiPriority="0" w:qFormat="1"/>
     <w:lsdException w:name="heading 1" w:uiPriority="0" w:qFormat="1"/>
     <w:lsdException w:name="heading 2" w:semiHidden="1" w:uiPriority="9" w:unhideWhenUsed="1" w:qFormat="1"/>
@@ -9419,6 +9989,7 @@
     <w:lsdException w:name="Smart Hyperlink" w:semiHidden="1" w:unhideWhenUsed="1"/>
     <w:lsdException w:name="Hashtag" w:semiHidden="1" w:unhideWhenUsed="1"/>
     <w:lsdException w:name="Unresolved Mention" w:semiHidden="1" w:unhideWhenUsed="1"/>
+    <w:lsdException w:name="Smart Link" w:semiHidden="1" w:unhideWhenUsed="1"/>
   </w:latentStyles>
   <w:style w:type="paragraph" w:default="1" w:styleId="Normal">
     <w:name w:val="Normal"/>
@@ -10093,6 +10664,65 @@
       <w:color w:val="243F60" w:themeColor="accent1" w:themeShade="7F"/>
     </w:rPr>
   </w:style>
+  <w:style w:type="table" w:customStyle="1" w:styleId="ICITABLE">
+    <w:name w:val="ICI_TABLE"/>
+    <w:basedOn w:val="TableNormal"/>
+    <w:uiPriority w:val="99"/>
+    <w:qFormat/>
+    <w:rsid w:val="006C5EB1"/>
+    <w:rPr>
+      <w:rFonts w:ascii="Arial" w:eastAsia="Times New Roman" w:hAnsi="Arial" w:cs="Times New Roman"/>
+      <w:color w:val="auto"/>
+      <w:sz w:val="18"/>
+      <w:szCs w:val="20"/>
+    </w:rPr>
+    <w:tblPr>
+      <w:tblBorders>
+        <w:top w:val="single" w:sz="2" w:space="0" w:color="000000" w:themeColor="text1"/>
+        <w:left w:val="single" w:sz="2" w:space="0" w:color="000000" w:themeColor="text1"/>
+        <w:bottom w:val="single" w:sz="2" w:space="0" w:color="000000" w:themeColor="text1"/>
+        <w:right w:val="single" w:sz="2" w:space="0" w:color="000000" w:themeColor="text1"/>
+        <w:insideH w:val="single" w:sz="2" w:space="0" w:color="000000" w:themeColor="text1"/>
+        <w:insideV w:val="single" w:sz="2" w:space="0" w:color="000000" w:themeColor="text1"/>
+      </w:tblBorders>
+    </w:tblPr>
+    <w:tcPr>
+      <w:shd w:val="clear" w:color="auto" w:fill="FFFFFF" w:themeFill="background1"/>
+    </w:tcPr>
+    <w:tblStylePr w:type="firstRow">
+      <w:pPr>
+        <w:wordWrap/>
+        <w:jc w:val="center"/>
+      </w:pPr>
+      <w:rPr>
+        <w:rFonts w:ascii="Arial" w:hAnsi="Arial"/>
+        <w:b/>
+        <w:i w:val="0"/>
+        <w:caps w:val="0"/>
+        <w:smallCaps w:val="0"/>
+        <w:strike w:val="0"/>
+        <w:dstrike w:val="0"/>
+        <w:vanish w:val="0"/>
+        <w:color w:val="000000" w:themeColor="text1"/>
+        <w:sz w:val="18"/>
+        <w:vertAlign w:val="baseline"/>
+      </w:rPr>
+      <w:tblPr/>
+      <w:tcPr>
+        <w:tcBorders>
+          <w:top w:val="single" w:sz="6" w:space="0" w:color="auto"/>
+          <w:left w:val="single" w:sz="6" w:space="0" w:color="auto"/>
+          <w:bottom w:val="single" w:sz="6" w:space="0" w:color="auto"/>
+          <w:right w:val="single" w:sz="6" w:space="0" w:color="auto"/>
+          <w:insideH w:val="single" w:sz="6" w:space="0" w:color="auto"/>
+          <w:insideV w:val="single" w:sz="6" w:space="0" w:color="auto"/>
+          <w:tl2br w:val="nil"/>
+          <w:tr2bl w:val="nil"/>
+        </w:tcBorders>
+        <w:shd w:val="clear" w:color="auto" w:fill="FFFFFF" w:themeFill="background1"/>
+      </w:tcPr>
+    </w:tblStylePr>
+  </w:style>
 </w:styles>
 </file>
 
@@ -10421,7 +11051,7 @@
 </file>
 
 <file path=customXml/itemProps1.xml><?xml version="1.0" encoding="utf-8"?>
-<ds:datastoreItem xmlns:ds="http://schemas.openxmlformats.org/officeDocument/2006/customXml" ds:itemID="{0111C9B0-33FA-7241-A490-4455D3879983}">
+<ds:datastoreItem xmlns:ds="http://schemas.openxmlformats.org/officeDocument/2006/customXml" ds:itemID="{89C3BB57-2D32-7B4D-B480-CF148E06304D}">
   <ds:schemaRefs>
     <ds:schemaRef ds:uri="http://schemas.openxmlformats.org/officeDocument/2006/bibliography"/>
   </ds:schemaRefs>

</xml_diff>

<commit_message>
Updates to container mirroring
</commit_message>
<xml_diff>
--- a/fn_machine_learning/doc/Resilient Machine Learning User Guide.docx
+++ b/fn_machine_learning/doc/Resilient Machine Learning User Guide.docx
@@ -175,7 +175,13 @@
         <w:rPr>
           <w:color w:val="FF8300"/>
         </w:rPr>
-        <w:t>.0</w:t>
+        <w:t>.</w:t>
+      </w:r>
+      <w:r>
+        <w:rPr>
+          <w:color w:val="FF8300"/>
+        </w:rPr>
+        <w:t>1</w:t>
       </w:r>
     </w:p>
     <w:p>
@@ -193,10 +199,8 @@
         <w:rPr>
           <w:rFonts w:ascii="Times New Roman" w:eastAsia="Times New Roman" w:hAnsi="Times New Roman" w:cs="Times New Roman"/>
         </w:rPr>
-        <w:t>March</w:t>
-      </w:r>
-      <w:bookmarkStart w:id="1" w:name="_GoBack"/>
-      <w:bookmarkEnd w:id="1"/>
+        <w:t>July</w:t>
+      </w:r>
       <w:r>
         <w:rPr>
           <w:rFonts w:ascii="Times New Roman" w:eastAsia="Times New Roman" w:hAnsi="Times New Roman" w:cs="Times New Roman"/>
@@ -552,6 +556,87 @@
                 <w:rFonts w:cs="Arial"/>
                 <w:szCs w:val="18"/>
               </w:rPr>
+              <w:t>1.1.1</w:t>
+            </w:r>
+          </w:p>
+        </w:tc>
+        <w:tc>
+          <w:tcPr>
+            <w:tcW w:w="1620" w:type="dxa"/>
+          </w:tcPr>
+          <w:p>
+            <w:pPr>
+              <w:adjustRightInd w:val="0"/>
+              <w:rPr>
+                <w:rFonts w:cs="Arial"/>
+                <w:szCs w:val="18"/>
+              </w:rPr>
+            </w:pPr>
+            <w:r>
+              <w:rPr>
+                <w:rFonts w:cs="Arial"/>
+                <w:szCs w:val="18"/>
+              </w:rPr>
+              <w:t>July 2020</w:t>
+            </w:r>
+          </w:p>
+        </w:tc>
+        <w:tc>
+          <w:tcPr>
+            <w:tcW w:w="6250" w:type="dxa"/>
+          </w:tcPr>
+          <w:p>
+            <w:pPr>
+              <w:adjustRightInd w:val="0"/>
+              <w:rPr>
+                <w:rFonts w:cs="Arial"/>
+                <w:szCs w:val="18"/>
+              </w:rPr>
+            </w:pPr>
+            <w:r>
+              <w:rPr>
+                <w:rFonts w:cs="Arial"/>
+                <w:szCs w:val="18"/>
+              </w:rPr>
+              <w:t>Include pandas .</w:t>
+            </w:r>
+            <w:proofErr w:type="spellStart"/>
+            <w:r>
+              <w:rPr>
+                <w:rFonts w:cs="Arial"/>
+                <w:szCs w:val="18"/>
+              </w:rPr>
+              <w:t>whl</w:t>
+            </w:r>
+            <w:proofErr w:type="spellEnd"/>
+            <w:r>
+              <w:rPr>
+                <w:rFonts w:cs="Arial"/>
+                <w:szCs w:val="18"/>
+              </w:rPr>
+              <w:t xml:space="preserve"> file in source code.</w:t>
+            </w:r>
+          </w:p>
+        </w:tc>
+      </w:tr>
+      <w:tr>
+        <w:tc>
+          <w:tcPr>
+            <w:tcW w:w="947" w:type="dxa"/>
+          </w:tcPr>
+          <w:p>
+            <w:pPr>
+              <w:adjustRightInd w:val="0"/>
+              <w:rPr>
+                <w:rFonts w:cs="Arial"/>
+                <w:szCs w:val="18"/>
+              </w:rPr>
+            </w:pPr>
+            <w:r>
+              <w:rPr>
+                <w:rFonts w:cs="Arial"/>
+                <w:szCs w:val="18"/>
+              </w:rPr>
               <w:t>1.1.0</w:t>
             </w:r>
           </w:p>
@@ -611,6 +696,13 @@
                 <w:szCs w:val="18"/>
               </w:rPr>
               <w:t xml:space="preserve"> file is used to build, train, and test machine learning models</w:t>
+            </w:r>
+            <w:r>
+              <w:rPr>
+                <w:rFonts w:cs="Arial"/>
+                <w:szCs w:val="18"/>
+              </w:rPr>
+              <w:t>.</w:t>
             </w:r>
           </w:p>
         </w:tc>
@@ -752,7 +844,6 @@
         <w:pStyle w:val="Heading10"/>
       </w:pPr>
       <w:r>
-        <w:lastRenderedPageBreak/>
         <w:t>Installation</w:t>
       </w:r>
     </w:p>
@@ -761,7 +852,7 @@
         <w:pStyle w:val="BodyText"/>
         <w:keepNext/>
       </w:pPr>
-      <w:bookmarkStart w:id="2" w:name="_Toc510253265"/>
+      <w:bookmarkStart w:id="1" w:name="_Toc510253265"/>
       <w:r>
         <w:rPr>
           <w:rFonts w:cs="Arial"/>
@@ -835,11 +926,11 @@
       <w:pPr>
         <w:pStyle w:val="Heading20"/>
       </w:pPr>
-      <w:bookmarkStart w:id="3" w:name="_Toc509305886"/>
+      <w:bookmarkStart w:id="2" w:name="_Toc509305886"/>
       <w:r>
         <w:t>Install the Python components</w:t>
       </w:r>
-      <w:bookmarkEnd w:id="3"/>
+      <w:bookmarkEnd w:id="2"/>
     </w:p>
     <w:p>
       <w:pPr>
@@ -1015,6 +1106,9 @@
       <w:r>
         <w:t xml:space="preserve">. This is the same source code as the “pip install pandas” downloads. </w:t>
       </w:r>
+      <w:r>
+        <w:t>This file can be found under the dependencies/ folder in the source code.</w:t>
+      </w:r>
     </w:p>
     <w:p>
       <w:pPr>
@@ -2020,15 +2114,7 @@
         <w:ind w:left="720"/>
       </w:pPr>
       <w:r>
-        <w:t>#</w:t>
-      </w:r>
-      <w:proofErr w:type="spellStart"/>
-      <w:r>
-        <w:t>imbalance_upsampling</w:t>
-      </w:r>
-      <w:proofErr w:type="spellEnd"/>
-      <w:r>
-        <w:t>=true</w:t>
+        <w:t>#imbalance_upsampling=true</w:t>
       </w:r>
     </w:p>
     <w:p>
@@ -2171,15 +2257,7 @@
         <w:ind w:left="720"/>
       </w:pPr>
       <w:r>
-        <w:t>#</w:t>
-      </w:r>
-      <w:proofErr w:type="spellStart"/>
-      <w:r>
-        <w:t>time_start</w:t>
-      </w:r>
-      <w:proofErr w:type="spellEnd"/>
-      <w:r>
-        <w:t>=2018-10-01</w:t>
+        <w:t>#time_start=2018-10-01</w:t>
       </w:r>
     </w:p>
     <w:p>
@@ -2188,15 +2266,7 @@
         <w:ind w:left="720"/>
       </w:pPr>
       <w:r>
-        <w:t>#</w:t>
-      </w:r>
-      <w:proofErr w:type="spellStart"/>
-      <w:r>
-        <w:t>time_end</w:t>
-      </w:r>
-      <w:proofErr w:type="spellEnd"/>
-      <w:r>
-        <w:t>=2018-10-08</w:t>
+        <w:t>#time_end=2018-10-08</w:t>
       </w:r>
     </w:p>
     <w:p>
@@ -2232,15 +2302,7 @@
         <w:ind w:left="720"/>
       </w:pPr>
       <w:r>
-        <w:t>#</w:t>
-      </w:r>
-      <w:proofErr w:type="spellStart"/>
-      <w:r>
-        <w:t>max_count</w:t>
-      </w:r>
-      <w:proofErr w:type="spellEnd"/>
-      <w:r>
-        <w:t xml:space="preserve"> = 10000</w:t>
+        <w:t>#max_count = 10000</w:t>
       </w:r>
     </w:p>
     <w:p>
@@ -2251,7 +2313,7 @@
         <w:t>Deploy customizations to the Resilient platform</w:t>
       </w:r>
     </w:p>
-    <w:bookmarkEnd w:id="2"/>
+    <w:bookmarkEnd w:id="1"/>
     <w:p>
       <w:pPr>
         <w:pStyle w:val="BodyText"/>
@@ -2763,7 +2825,7 @@
           <w:color w:val="000000"/>
         </w:rPr>
       </w:pPr>
-      <w:bookmarkStart w:id="4" w:name="_Toc510253268"/>
+      <w:bookmarkStart w:id="3" w:name="_Toc510253268"/>
       <w:r>
         <w:rPr>
           <w:rFonts w:cs="Arial"/>
@@ -2852,8 +2914,8 @@
       <w:pPr>
         <w:pStyle w:val="Heading10"/>
       </w:pPr>
-      <w:bookmarkStart w:id="5" w:name="_Toc510253272"/>
-      <w:bookmarkEnd w:id="4"/>
+      <w:bookmarkStart w:id="4" w:name="_Toc510253272"/>
+      <w:bookmarkEnd w:id="3"/>
       <w:r>
         <w:t>Function Descriptions</w:t>
       </w:r>
@@ -3612,21 +3674,11 @@
       <w:r>
         <w:t xml:space="preserve"> </w:t>
       </w:r>
-      <w:r>
-        <w:fldChar w:fldCharType="begin"/>
-      </w:r>
-      <w:r>
-        <w:instrText xml:space="preserve"> DOCPROPERTY "ReferenceDoc" \* MERGEFORMAT </w:instrText>
-      </w:r>
-      <w:r>
-        <w:fldChar w:fldCharType="separate"/>
-      </w:r>
-      <w:r>
-        <w:t>Resilient Machine Learning Reference Guide</w:t>
-      </w:r>
-      <w:r>
-        <w:fldChar w:fldCharType="end"/>
-      </w:r>
+      <w:fldSimple w:instr=" DOCPROPERTY &quot;ReferenceDoc&quot; \* MERGEFORMAT ">
+        <w:r>
+          <w:t>Resilient Machine Learning Reference Guide</w:t>
+        </w:r>
+      </w:fldSimple>
       <w:r>
         <w:t xml:space="preserve"> </w:t>
       </w:r>
@@ -4035,21 +4087,11 @@
       <w:r>
         <w:t xml:space="preserve">This subcommand is used to detect imbalanced dataset. Please refer to </w:t>
       </w:r>
-      <w:r>
-        <w:fldChar w:fldCharType="begin"/>
-      </w:r>
-      <w:r>
-        <w:instrText xml:space="preserve"> DOCPROPERTY "ReferenceDoc" \* MERGEFORMAT </w:instrText>
-      </w:r>
-      <w:r>
-        <w:fldChar w:fldCharType="separate"/>
-      </w:r>
-      <w:r>
-        <w:t>Resilient Machine Learning Reference Guide</w:t>
-      </w:r>
-      <w:r>
-        <w:fldChar w:fldCharType="end"/>
-      </w:r>
+      <w:fldSimple w:instr=" DOCPROPERTY &quot;ReferenceDoc&quot; \* MERGEFORMAT ">
+        <w:r>
+          <w:t>Resilient Machine Learning Reference Guide</w:t>
+        </w:r>
+      </w:fldSimple>
       <w:r>
         <w:t xml:space="preserve"> for details about imbalanced dataset and the recommendations to optimize the performance of a model for handling it. </w:t>
       </w:r>
@@ -4808,8 +4850,8 @@
       <w:pPr>
         <w:pStyle w:val="Heading20"/>
       </w:pPr>
-      <w:bookmarkStart w:id="6" w:name="_Toc510253273"/>
-      <w:bookmarkEnd w:id="5"/>
+      <w:bookmarkStart w:id="5" w:name="_Toc510253273"/>
+      <w:bookmarkEnd w:id="4"/>
       <w:r>
         <w:lastRenderedPageBreak/>
         <w:t>Build multiple models</w:t>
@@ -5368,11 +5410,21 @@
       <w:r>
         <w:t xml:space="preserve">Please refer to the </w:t>
       </w:r>
-      <w:fldSimple w:instr=" DOCPROPERTY &quot;ReferenceDoc&quot; \* MERGEFORMAT ">
-        <w:r>
-          <w:t>Resilient Machine Learning Reference Guide</w:t>
-        </w:r>
-      </w:fldSimple>
+      <w:r>
+        <w:fldChar w:fldCharType="begin"/>
+      </w:r>
+      <w:r>
+        <w:instrText xml:space="preserve"> DOCPROPERTY "ReferenceDoc" \* MERGEFORMAT </w:instrText>
+      </w:r>
+      <w:r>
+        <w:fldChar w:fldCharType="separate"/>
+      </w:r>
+      <w:r>
+        <w:t>Resilient Machine Learning Reference Guide</w:t>
+      </w:r>
+      <w:r>
+        <w:fldChar w:fldCharType="end"/>
+      </w:r>
       <w:r>
         <w:t xml:space="preserve"> </w:t>
       </w:r>
@@ -5387,7 +5439,7 @@
       <w:r>
         <w:t>Troubleshooting</w:t>
       </w:r>
-      <w:bookmarkEnd w:id="6"/>
+      <w:bookmarkEnd w:id="5"/>
     </w:p>
     <w:p>
       <w:pPr>
@@ -5628,11 +5680,11 @@
       <w:pPr>
         <w:pStyle w:val="Heading10"/>
       </w:pPr>
-      <w:bookmarkStart w:id="7" w:name="_Toc510253274"/>
+      <w:bookmarkStart w:id="6" w:name="_Toc510253274"/>
       <w:r>
         <w:t>Support</w:t>
       </w:r>
-      <w:bookmarkEnd w:id="7"/>
+      <w:bookmarkEnd w:id="6"/>
     </w:p>
     <w:p>
       <w:pPr>

</xml_diff>